<commit_message>
no me regañes por favor TEQUIERO MUCHO
</commit_message>
<xml_diff>
--- a/LAB03/POOB-L03-2020-01.docx
+++ b/LAB03/POOB-L03-2020-01.docx
@@ -1,6 +1,6 @@
 
 <file path=word/document.xml><?xml version="1.0" encoding="utf-8"?>
-<w:document xmlns:wpc="http://schemas.microsoft.com/office/word/2010/wordprocessingCanvas" xmlns:cx="http://schemas.microsoft.com/office/drawing/2014/chartex" xmlns:cx1="http://schemas.microsoft.com/office/drawing/2015/9/8/chartex" xmlns:cx2="http://schemas.microsoft.com/office/drawing/2015/10/21/chartex" xmlns:cx3="http://schemas.microsoft.com/office/drawing/2016/5/9/chartex" xmlns:cx4="http://schemas.microsoft.com/office/drawing/2016/5/10/chartex" xmlns:cx5="http://schemas.microsoft.com/office/drawing/2016/5/11/chartex" xmlns:cx6="http://schemas.microsoft.com/office/drawing/2016/5/12/chartex" xmlns:cx7="http://schemas.microsoft.com/office/drawing/2016/5/13/chartex" xmlns:cx8="http://schemas.microsoft.com/office/drawing/2016/5/14/chartex" xmlns:mc="http://schemas.openxmlformats.org/markup-compatibility/2006" xmlns:aink="http://schemas.microsoft.com/office/drawing/2016/ink" xmlns:am3d="http://schemas.microsoft.com/office/drawing/2017/model3d" xmlns:o="urn:schemas-microsoft-com:office:office" xmlns:r="http://schemas.openxmlformats.org/officeDocument/2006/relationships" xmlns:m="http://schemas.openxmlformats.org/officeDocument/2006/math" xmlns:v="urn:schemas-microsoft-com:vml" xmlns:wp14="http://schemas.microsoft.com/office/word/2010/wordprocessingDrawing" xmlns:wp="http://schemas.openxmlformats.org/drawingml/2006/wordprocessingDrawing" xmlns:w10="urn:schemas-microsoft-com:office:word" xmlns:w="http://schemas.openxmlformats.org/wordprocessingml/2006/main" xmlns:w14="http://schemas.microsoft.com/office/word/2010/wordml" xmlns:w15="http://schemas.microsoft.com/office/word/2012/wordml" xmlns:w16cex="http://schemas.microsoft.com/office/word/2018/wordml/cex" xmlns:w16cid="http://schemas.microsoft.com/office/word/2016/wordml/cid" xmlns:w16="http://schemas.microsoft.com/office/word/2018/wordml" xmlns:w16se="http://schemas.microsoft.com/office/word/2015/wordml/symex" xmlns:wpg="http://schemas.microsoft.com/office/word/2010/wordprocessingGroup" xmlns:wpi="http://schemas.microsoft.com/office/word/2010/wordprocessingInk" xmlns:wne="http://schemas.microsoft.com/office/word/2006/wordml" xmlns:wps="http://schemas.microsoft.com/office/word/2010/wordprocessingShape" mc:Ignorable="w14 w15 w16se w16cid w16 w16cex wp14">
+<w:document xmlns:wpc="http://schemas.microsoft.com/office/word/2010/wordprocessingCanvas" xmlns:mc="http://schemas.openxmlformats.org/markup-compatibility/2006" xmlns:o="urn:schemas-microsoft-com:office:office" xmlns:r="http://schemas.openxmlformats.org/officeDocument/2006/relationships" xmlns:m="http://schemas.openxmlformats.org/officeDocument/2006/math" xmlns:v="urn:schemas-microsoft-com:vml" xmlns:wp14="http://schemas.microsoft.com/office/word/2010/wordprocessingDrawing" xmlns:wp="http://schemas.openxmlformats.org/drawingml/2006/wordprocessingDrawing" xmlns:w10="urn:schemas-microsoft-com:office:word" xmlns:w="http://schemas.openxmlformats.org/wordprocessingml/2006/main" xmlns:w14="http://schemas.microsoft.com/office/word/2010/wordml" xmlns:w15="http://schemas.microsoft.com/office/word/2012/wordml" xmlns:wpg="http://schemas.microsoft.com/office/word/2010/wordprocessingGroup" xmlns:wpi="http://schemas.microsoft.com/office/word/2010/wordprocessingInk" xmlns:wne="http://schemas.microsoft.com/office/word/2006/wordml" xmlns:wps="http://schemas.microsoft.com/office/word/2010/wordprocessingShape" mc:Ignorable="w14 w15 wp14">
   <w:body>
     <w:p>
       <w:pPr>
@@ -276,6 +276,7 @@
         </w:rPr>
         <w:t xml:space="preserve"> </w:t>
       </w:r>
+      <w:proofErr w:type="spellStart"/>
       <w:r>
         <w:rPr>
           <w:color w:val="0000FF"/>
@@ -284,6 +285,7 @@
         </w:rPr>
         <w:t>jar</w:t>
       </w:r>
+      <w:proofErr w:type="spellEnd"/>
       <w:r>
         <w:rPr>
           <w:color w:val="0000FF"/>
@@ -466,6 +468,7 @@
           <w:lang w:val="en-US"/>
         </w:rPr>
       </w:pPr>
+      <w:proofErr w:type="spellStart"/>
       <w:r>
         <w:rPr>
           <w:color w:val="000009"/>
@@ -473,7 +476,77 @@
           <w:sz w:val="20"/>
           <w:lang w:val="en-US"/>
         </w:rPr>
-        <w:t xml:space="preserve">Vivenciar las prácticas XP : </w:t>
+        <w:t>Vivenciar</w:t>
+      </w:r>
+      <w:proofErr w:type="spellEnd"/>
+      <w:r>
+        <w:rPr>
+          <w:color w:val="000009"/>
+          <w:w w:val="105"/>
+          <w:sz w:val="20"/>
+          <w:lang w:val="en-US"/>
+        </w:rPr>
+        <w:t xml:space="preserve"> </w:t>
+      </w:r>
+      <w:proofErr w:type="spellStart"/>
+      <w:r>
+        <w:rPr>
+          <w:color w:val="000009"/>
+          <w:w w:val="105"/>
+          <w:sz w:val="20"/>
+          <w:lang w:val="en-US"/>
+        </w:rPr>
+        <w:t>las</w:t>
+      </w:r>
+      <w:proofErr w:type="spellEnd"/>
+      <w:r>
+        <w:rPr>
+          <w:color w:val="000009"/>
+          <w:w w:val="105"/>
+          <w:sz w:val="20"/>
+          <w:lang w:val="en-US"/>
+        </w:rPr>
+        <w:t xml:space="preserve"> </w:t>
+      </w:r>
+      <w:proofErr w:type="spellStart"/>
+      <w:r>
+        <w:rPr>
+          <w:color w:val="000009"/>
+          <w:w w:val="105"/>
+          <w:sz w:val="20"/>
+          <w:lang w:val="en-US"/>
+        </w:rPr>
+        <w:t>prácticas</w:t>
+      </w:r>
+      <w:proofErr w:type="spellEnd"/>
+      <w:r>
+        <w:rPr>
+          <w:color w:val="000009"/>
+          <w:w w:val="105"/>
+          <w:sz w:val="20"/>
+          <w:lang w:val="en-US"/>
+        </w:rPr>
+        <w:t xml:space="preserve"> </w:t>
+      </w:r>
+      <w:proofErr w:type="gramStart"/>
+      <w:r>
+        <w:rPr>
+          <w:color w:val="000009"/>
+          <w:w w:val="105"/>
+          <w:sz w:val="20"/>
+          <w:lang w:val="en-US"/>
+        </w:rPr>
+        <w:t>XP :</w:t>
+      </w:r>
+      <w:proofErr w:type="gramEnd"/>
+      <w:r>
+        <w:rPr>
+          <w:color w:val="000009"/>
+          <w:w w:val="105"/>
+          <w:sz w:val="20"/>
+          <w:lang w:val="en-US"/>
+        </w:rPr>
+        <w:t xml:space="preserve"> </w:t>
       </w:r>
       <w:r>
         <w:rPr>
@@ -645,7 +718,25 @@
           <w:w w:val="115"/>
           <w:sz w:val="20"/>
         </w:rPr>
-        <w:t>(javac,</w:t>
+        <w:t>(</w:t>
+      </w:r>
+      <w:proofErr w:type="spellStart"/>
+      <w:r>
+        <w:rPr>
+          <w:color w:val="000009"/>
+          <w:w w:val="115"/>
+          <w:sz w:val="20"/>
+        </w:rPr>
+        <w:t>javac</w:t>
+      </w:r>
+      <w:proofErr w:type="spellEnd"/>
+      <w:r>
+        <w:rPr>
+          <w:color w:val="000009"/>
+          <w:w w:val="115"/>
+          <w:sz w:val="20"/>
+        </w:rPr>
+        <w:t>,</w:t>
       </w:r>
       <w:r>
         <w:rPr>
@@ -673,13 +764,23 @@
         </w:rPr>
         <w:t xml:space="preserve"> </w:t>
       </w:r>
-      <w:r>
-        <w:rPr>
-          <w:color w:val="000009"/>
-          <w:w w:val="115"/>
-          <w:sz w:val="20"/>
-        </w:rPr>
-        <w:t>javadoc,</w:t>
+      <w:proofErr w:type="spellStart"/>
+      <w:r>
+        <w:rPr>
+          <w:color w:val="000009"/>
+          <w:w w:val="115"/>
+          <w:sz w:val="20"/>
+        </w:rPr>
+        <w:t>javadoc</w:t>
+      </w:r>
+      <w:proofErr w:type="spellEnd"/>
+      <w:r>
+        <w:rPr>
+          <w:color w:val="000009"/>
+          <w:w w:val="115"/>
+          <w:sz w:val="20"/>
+        </w:rPr>
+        <w:t>,</w:t>
       </w:r>
       <w:r>
         <w:rPr>
@@ -690,13 +791,23 @@
         </w:rPr>
         <w:t xml:space="preserve"> </w:t>
       </w:r>
-      <w:r>
-        <w:rPr>
-          <w:color w:val="000009"/>
-          <w:w w:val="115"/>
-          <w:sz w:val="20"/>
-        </w:rPr>
-        <w:t>jar),</w:t>
+      <w:proofErr w:type="spellStart"/>
+      <w:r>
+        <w:rPr>
+          <w:color w:val="000009"/>
+          <w:w w:val="115"/>
+          <w:sz w:val="20"/>
+        </w:rPr>
+        <w:t>jar</w:t>
+      </w:r>
+      <w:proofErr w:type="spellEnd"/>
+      <w:r>
+        <w:rPr>
+          <w:color w:val="000009"/>
+          <w:w w:val="115"/>
+          <w:sz w:val="20"/>
+        </w:rPr>
+        <w:t>),</w:t>
       </w:r>
       <w:r>
         <w:rPr>
@@ -807,7 +918,23 @@
           <w:color w:val="FF0000"/>
           <w:w w:val="120"/>
         </w:rPr>
-        <w:t xml:space="preserve">.zip </w:t>
+        <w:t>.</w:t>
+      </w:r>
+      <w:proofErr w:type="spellStart"/>
+      <w:r>
+        <w:rPr>
+          <w:color w:val="FF0000"/>
+          <w:w w:val="120"/>
+        </w:rPr>
+        <w:t>zip</w:t>
+      </w:r>
+      <w:proofErr w:type="spellEnd"/>
+      <w:r>
+        <w:rPr>
+          <w:color w:val="FF0000"/>
+          <w:w w:val="120"/>
+        </w:rPr>
+        <w:t xml:space="preserve"> </w:t>
       </w:r>
       <w:r>
         <w:rPr>
@@ -1207,6 +1334,7 @@
         </w:rPr>
         <w:t xml:space="preserve">  </w:t>
       </w:r>
+      <w:proofErr w:type="spellStart"/>
       <w:r>
         <w:rPr>
           <w:rFonts w:ascii="Trebuchet MS" w:hAnsi="Trebuchet MS"/>
@@ -1276,6 +1404,7 @@
         </w:rPr>
         <w:t>r</w:t>
       </w:r>
+      <w:proofErr w:type="spellEnd"/>
       <w:r>
         <w:rPr>
           <w:rFonts w:ascii="Trebuchet MS" w:hAnsi="Trebuchet MS"/>
@@ -2843,8 +2972,19 @@
           <w:w w:val="125"/>
           <w:sz w:val="16"/>
         </w:rPr>
-        <w:t>y que evolucionan a pasos discretos. Sus caractísticas</w:t>
-      </w:r>
+        <w:t xml:space="preserve">y que evolucionan a pasos discretos. Sus </w:t>
+      </w:r>
+      <w:proofErr w:type="spellStart"/>
+      <w:r>
+        <w:rPr>
+          <w:rFonts w:ascii="Trebuchet MS" w:hAnsi="Trebuchet MS"/>
+          <w:color w:val="000009"/>
+          <w:w w:val="125"/>
+          <w:sz w:val="16"/>
+        </w:rPr>
+        <w:t>caractísticas</w:t>
+      </w:r>
+      <w:proofErr w:type="spellEnd"/>
       <w:r>
         <w:rPr>
           <w:rFonts w:ascii="Trebuchet MS" w:hAnsi="Trebuchet MS"/>
@@ -3636,6 +3776,7 @@
         </w:rPr>
         <w:t xml:space="preserve"> </w:t>
       </w:r>
+      <w:proofErr w:type="gramStart"/>
       <w:r>
         <w:rPr>
           <w:rFonts w:ascii="Trebuchet MS" w:hAnsi="Trebuchet MS"/>
@@ -3696,6 +3837,7 @@
         </w:rPr>
         <w:t>(</w:t>
       </w:r>
+      <w:proofErr w:type="gramEnd"/>
       <w:r>
         <w:rPr>
           <w:rFonts w:ascii="Trebuchet MS" w:hAnsi="Trebuchet MS"/>
@@ -6457,6 +6599,7 @@
         </w:rPr>
         <w:t>(</w:t>
       </w:r>
+      <w:proofErr w:type="gramStart"/>
       <w:r>
         <w:rPr>
           <w:rFonts w:ascii="Trebuchet MS"/>
@@ -6486,6 +6629,7 @@
         </w:rPr>
         <w:t>r</w:t>
       </w:r>
+      <w:proofErr w:type="gramEnd"/>
       <w:r>
         <w:rPr>
           <w:rFonts w:ascii="Trebuchet MS"/>
@@ -6503,6 +6647,7 @@
         </w:rPr>
         <w:t xml:space="preserve"> </w:t>
       </w:r>
+      <w:proofErr w:type="spellStart"/>
       <w:r>
         <w:rPr>
           <w:rFonts w:ascii="Trebuchet MS"/>
@@ -6592,6 +6737,7 @@
         </w:rPr>
         <w:t>a</w:t>
       </w:r>
+      <w:proofErr w:type="spellEnd"/>
       <w:r>
         <w:rPr>
           <w:rFonts w:ascii="Trebuchet MS"/>
@@ -7073,8 +7219,28 @@
           <w:w w:val="110"/>
           <w:sz w:val="14"/>
         </w:rPr>
-        <w:t>[En lab03.doc y automata.asta ]</w:t>
-      </w:r>
+        <w:t xml:space="preserve">[En lab03.doc y </w:t>
+      </w:r>
+      <w:proofErr w:type="spellStart"/>
+      <w:proofErr w:type="gramStart"/>
+      <w:r>
+        <w:rPr>
+          <w:color w:val="FF0000"/>
+          <w:w w:val="110"/>
+          <w:sz w:val="14"/>
+        </w:rPr>
+        <w:t>automata.asta</w:t>
+      </w:r>
+      <w:proofErr w:type="spellEnd"/>
+      <w:r>
+        <w:rPr>
+          <w:color w:val="FF0000"/>
+          <w:w w:val="110"/>
+          <w:sz w:val="14"/>
+        </w:rPr>
+        <w:t xml:space="preserve"> ]</w:t>
+      </w:r>
+      <w:proofErr w:type="gramEnd"/>
     </w:p>
     <w:p>
       <w:pPr>
@@ -7230,7 +7396,35 @@
           <w:w w:val="115"/>
           <w:sz w:val="20"/>
         </w:rPr>
-        <w:t>Hay 3 clases en total: automataGUI,automataCelular,Celula.</w:t>
+        <w:t xml:space="preserve">Hay 3 clases en total: </w:t>
+      </w:r>
+      <w:proofErr w:type="spellStart"/>
+      <w:r>
+        <w:rPr>
+          <w:color w:val="000009"/>
+          <w:w w:val="115"/>
+          <w:sz w:val="20"/>
+        </w:rPr>
+        <w:t>automataGUI</w:t>
+      </w:r>
+      <w:proofErr w:type="gramStart"/>
+      <w:r>
+        <w:rPr>
+          <w:color w:val="000009"/>
+          <w:w w:val="115"/>
+          <w:sz w:val="20"/>
+        </w:rPr>
+        <w:t>,automataCelular,Celula</w:t>
+      </w:r>
+      <w:proofErr w:type="spellEnd"/>
+      <w:proofErr w:type="gramEnd"/>
+      <w:r>
+        <w:rPr>
+          <w:color w:val="000009"/>
+          <w:w w:val="115"/>
+          <w:sz w:val="20"/>
+        </w:rPr>
+        <w:t>.</w:t>
       </w:r>
       <w:r>
         <w:rPr>
@@ -7343,7 +7537,29 @@
         <w:rPr>
           <w:sz w:val="20"/>
         </w:rPr>
-        <w:t>La clase ejecutiva es AutomataGUI , porque es del paquete presentación e implementa el paquete aplicación por lo tanto es posible que pueda usar métodos de todas las clases</w:t>
+        <w:t xml:space="preserve">La clase ejecutiva es </w:t>
+      </w:r>
+      <w:proofErr w:type="spellStart"/>
+      <w:proofErr w:type="gramStart"/>
+      <w:r>
+        <w:rPr>
+          <w:sz w:val="20"/>
+        </w:rPr>
+        <w:t>AutomataGUI</w:t>
+      </w:r>
+      <w:proofErr w:type="spellEnd"/>
+      <w:r>
+        <w:rPr>
+          <w:sz w:val="20"/>
+        </w:rPr>
+        <w:t xml:space="preserve"> ,</w:t>
+      </w:r>
+      <w:proofErr w:type="gramEnd"/>
+      <w:r>
+        <w:rPr>
+          <w:sz w:val="20"/>
+        </w:rPr>
+        <w:t xml:space="preserve"> porque es del paquete presentación e implementa el paquete aplicación por lo tanto es posible que pueda usar métodos de todas las clases</w:t>
       </w:r>
     </w:p>
     <w:p>
@@ -7534,7 +7750,21 @@
         <w:rPr>
           <w:sz w:val="20"/>
         </w:rPr>
-        <w:t xml:space="preserve">La clase AutomataGUI crea un tipo de sistema para los </w:t>
+        <w:t xml:space="preserve">La clase </w:t>
+      </w:r>
+      <w:proofErr w:type="spellStart"/>
+      <w:r>
+        <w:rPr>
+          <w:sz w:val="20"/>
+        </w:rPr>
+        <w:t>AutomataGUI</w:t>
+      </w:r>
+      <w:proofErr w:type="spellEnd"/>
+      <w:r>
+        <w:rPr>
+          <w:sz w:val="20"/>
+        </w:rPr>
+        <w:t xml:space="preserve"> crea un tipo de sistema para los </w:t>
       </w:r>
       <w:r>
         <w:rPr>
@@ -7546,7 +7776,21 @@
         <w:rPr>
           <w:sz w:val="20"/>
         </w:rPr>
-        <w:t xml:space="preserve"> la clase AutomataCelular crea autómatas y la clase </w:t>
+        <w:t xml:space="preserve"> la clase </w:t>
+      </w:r>
+      <w:proofErr w:type="spellStart"/>
+      <w:r>
+        <w:rPr>
+          <w:sz w:val="20"/>
+        </w:rPr>
+        <w:t>AutomataCelular</w:t>
+      </w:r>
+      <w:proofErr w:type="spellEnd"/>
+      <w:r>
+        <w:rPr>
+          <w:sz w:val="20"/>
+        </w:rPr>
+        <w:t xml:space="preserve"> crea autómatas y la clase </w:t>
       </w:r>
       <w:r>
         <w:rPr>
@@ -7611,7 +7855,25 @@
           <w:w w:val="115"/>
           <w:sz w:val="14"/>
         </w:rPr>
-        <w:t>[En lab03.doc y automataasta]</w:t>
+        <w:t xml:space="preserve">[En lab03.doc y </w:t>
+      </w:r>
+      <w:proofErr w:type="spellStart"/>
+      <w:r>
+        <w:rPr>
+          <w:color w:val="FF0000"/>
+          <w:w w:val="115"/>
+          <w:sz w:val="14"/>
+        </w:rPr>
+        <w:t>automataasta</w:t>
+      </w:r>
+      <w:proofErr w:type="spellEnd"/>
+      <w:r>
+        <w:rPr>
+          <w:color w:val="FF0000"/>
+          <w:w w:val="115"/>
+          <w:sz w:val="14"/>
+        </w:rPr>
+        <w:t>]</w:t>
       </w:r>
     </w:p>
     <w:p>
@@ -7732,6 +7994,7 @@
         </w:rPr>
         <w:t xml:space="preserve"> </w:t>
       </w:r>
+      <w:proofErr w:type="spellStart"/>
       <w:r>
         <w:rPr>
           <w:color w:val="0000FF"/>
@@ -7740,6 +8003,7 @@
         </w:rPr>
         <w:t>package</w:t>
       </w:r>
+      <w:proofErr w:type="spellEnd"/>
       <w:r>
         <w:rPr>
           <w:color w:val="0000FF"/>
@@ -7766,6 +8030,7 @@
         </w:rPr>
         <w:t xml:space="preserve"> </w:t>
       </w:r>
+      <w:proofErr w:type="spellStart"/>
       <w:r>
         <w:rPr>
           <w:color w:val="0000FF"/>
@@ -7774,6 +8039,7 @@
         </w:rPr>
         <w:t>import</w:t>
       </w:r>
+      <w:proofErr w:type="spellEnd"/>
       <w:r>
         <w:rPr>
           <w:color w:val="0000FF"/>
@@ -8110,11 +8376,19 @@
           <w:sz w:val="20"/>
         </w:rPr>
       </w:pPr>
-      <w:r>
-        <w:rPr>
-          <w:sz w:val="20"/>
-        </w:rPr>
-        <w:t>Import es la sentencia con la que se puede hacer referencia a tipos definidos de otros paquetes.</w:t>
+      <w:proofErr w:type="spellStart"/>
+      <w:r>
+        <w:rPr>
+          <w:sz w:val="20"/>
+        </w:rPr>
+        <w:t>Import</w:t>
+      </w:r>
+      <w:proofErr w:type="spellEnd"/>
+      <w:r>
+        <w:rPr>
+          <w:sz w:val="20"/>
+        </w:rPr>
+        <w:t xml:space="preserve"> es la sentencia con la que se puede hacer referencia a tipos definidos de otros paquetes.</w:t>
       </w:r>
     </w:p>
     <w:p>
@@ -8332,7 +8606,21 @@
         <w:rPr>
           <w:sz w:val="20"/>
         </w:rPr>
-        <w:t xml:space="preserve"> doc y presentación.</w:t>
+        <w:t xml:space="preserve"> </w:t>
+      </w:r>
+      <w:proofErr w:type="spellStart"/>
+      <w:r>
+        <w:rPr>
+          <w:sz w:val="20"/>
+        </w:rPr>
+        <w:t>doc</w:t>
+      </w:r>
+      <w:proofErr w:type="spellEnd"/>
+      <w:r>
+        <w:rPr>
+          <w:sz w:val="20"/>
+        </w:rPr>
+        <w:t xml:space="preserve"> y presentación.</w:t>
       </w:r>
     </w:p>
     <w:p>
@@ -8413,6 +8701,7 @@
       <w:r>
         <w:rPr>
           <w:noProof/>
+          <w:lang w:val="es-CO" w:eastAsia="es-CO" w:bidi="ar-SA"/>
         </w:rPr>
         <w:drawing>
           <wp:inline distT="0" distB="0" distL="0" distR="0" wp14:anchorId="732FD73A" wp14:editId="5EFD65AD">
@@ -8545,7 +8834,39 @@
           <w:color w:val="00753A"/>
           <w:w w:val="120"/>
         </w:rPr>
-        <w:t>En astah, crear un diagrama de clases (cambiar el nombre por Package Diagram0)</w:t>
+        <w:t xml:space="preserve">En </w:t>
+      </w:r>
+      <w:proofErr w:type="spellStart"/>
+      <w:r>
+        <w:rPr>
+          <w:color w:val="00753A"/>
+          <w:w w:val="120"/>
+        </w:rPr>
+        <w:t>astah</w:t>
+      </w:r>
+      <w:proofErr w:type="spellEnd"/>
+      <w:r>
+        <w:rPr>
+          <w:color w:val="00753A"/>
+          <w:w w:val="120"/>
+        </w:rPr>
+        <w:t xml:space="preserve">, crear un diagrama de clases (cambiar el nombre por </w:t>
+      </w:r>
+      <w:proofErr w:type="spellStart"/>
+      <w:r>
+        <w:rPr>
+          <w:color w:val="00753A"/>
+          <w:w w:val="120"/>
+        </w:rPr>
+        <w:t>Package</w:t>
+      </w:r>
+      <w:proofErr w:type="spellEnd"/>
+      <w:r>
+        <w:rPr>
+          <w:color w:val="00753A"/>
+          <w:w w:val="120"/>
+        </w:rPr>
+        <w:t xml:space="preserve"> Diagram0)</w:t>
       </w:r>
     </w:p>
     <w:p>
@@ -8644,7 +8965,25 @@
           <w:w w:val="115"/>
           <w:sz w:val="14"/>
         </w:rPr>
-        <w:t>[En lab03.doc y automataasta]</w:t>
+        <w:t xml:space="preserve">[En lab03.doc y </w:t>
+      </w:r>
+      <w:proofErr w:type="spellStart"/>
+      <w:r>
+        <w:rPr>
+          <w:color w:val="FF0000"/>
+          <w:w w:val="115"/>
+          <w:sz w:val="14"/>
+        </w:rPr>
+        <w:t>automataasta</w:t>
+      </w:r>
+      <w:proofErr w:type="spellEnd"/>
+      <w:r>
+        <w:rPr>
+          <w:color w:val="FF0000"/>
+          <w:w w:val="115"/>
+          <w:sz w:val="14"/>
+        </w:rPr>
+        <w:t>]</w:t>
       </w:r>
     </w:p>
     <w:p>
@@ -9073,7 +9412,15 @@
           <w:w w:val="115"/>
           <w:sz w:val="20"/>
         </w:rPr>
-        <w:t>Asociado a la clase Automata</w:t>
+        <w:t xml:space="preserve">Asociado a la clase </w:t>
+      </w:r>
+      <w:proofErr w:type="spellStart"/>
+      <w:r>
+        <w:rPr>
+          <w:w w:val="115"/>
+          <w:sz w:val="20"/>
+        </w:rPr>
+        <w:t>Automata</w:t>
       </w:r>
       <w:r>
         <w:rPr>
@@ -9082,6 +9429,7 @@
         </w:rPr>
         <w:t>Celular</w:t>
       </w:r>
+      <w:proofErr w:type="spellEnd"/>
     </w:p>
     <w:p>
       <w:pPr>
@@ -9212,6 +9560,7 @@
         </w:rPr>
         <w:t xml:space="preserve">Estudie la clase </w:t>
       </w:r>
+      <w:proofErr w:type="spellStart"/>
       <w:r>
         <w:rPr>
           <w:color w:val="0000FF"/>
@@ -9220,6 +9569,7 @@
         </w:rPr>
         <w:t>AutomataCelular</w:t>
       </w:r>
+      <w:proofErr w:type="spellEnd"/>
     </w:p>
     <w:p>
       <w:pPr>
@@ -9410,13 +9760,23 @@
         </w:rPr>
         <w:t xml:space="preserve">Estudie el código de la clase </w:t>
       </w:r>
+      <w:proofErr w:type="spellStart"/>
       <w:r>
         <w:rPr>
           <w:color w:val="0000FF"/>
           <w:w w:val="115"/>
           <w:sz w:val="20"/>
         </w:rPr>
-        <w:t xml:space="preserve">Celula, </w:t>
+        <w:t>Celula</w:t>
+      </w:r>
+      <w:proofErr w:type="spellEnd"/>
+      <w:r>
+        <w:rPr>
+          <w:color w:val="0000FF"/>
+          <w:w w:val="115"/>
+          <w:sz w:val="20"/>
+        </w:rPr>
+        <w:t xml:space="preserve">, </w:t>
       </w:r>
       <w:r>
         <w:rPr>
@@ -9488,7 +9848,25 @@
           <w:w w:val="115"/>
           <w:sz w:val="20"/>
         </w:rPr>
-        <w:t>por medio de la herencia de Elemento a Celula, quiere decir que todas las células son de tipo Elemento.</w:t>
+        <w:t xml:space="preserve">por medio de la herencia de Elemento a </w:t>
+      </w:r>
+      <w:proofErr w:type="spellStart"/>
+      <w:r>
+        <w:rPr>
+          <w:color w:val="000009"/>
+          <w:w w:val="115"/>
+          <w:sz w:val="20"/>
+        </w:rPr>
+        <w:t>Celula</w:t>
+      </w:r>
+      <w:proofErr w:type="spellEnd"/>
+      <w:r>
+        <w:rPr>
+          <w:color w:val="000009"/>
+          <w:w w:val="115"/>
+          <w:sz w:val="20"/>
+        </w:rPr>
+        <w:t>, quiere decir que todas las células son de tipo Elemento.</w:t>
       </w:r>
     </w:p>
     <w:p>
@@ -9567,8 +9945,18 @@
           <w:w w:val="115"/>
           <w:sz w:val="20"/>
         </w:rPr>
-        <w:t>¿qué</w:t>
-      </w:r>
+        <w:t>¿</w:t>
+      </w:r>
+      <w:proofErr w:type="gramStart"/>
+      <w:r>
+        <w:rPr>
+          <w:color w:val="000009"/>
+          <w:w w:val="115"/>
+          <w:sz w:val="20"/>
+        </w:rPr>
+        <w:t>qué</w:t>
+      </w:r>
+      <w:proofErr w:type="gramEnd"/>
       <w:r>
         <w:rPr>
           <w:color w:val="000009"/>
@@ -9663,8 +10051,18 @@
           <w:w w:val="115"/>
           <w:sz w:val="20"/>
         </w:rPr>
-        <w:t>¿qué</w:t>
-      </w:r>
+        <w:t>¿</w:t>
+      </w:r>
+      <w:proofErr w:type="gramStart"/>
+      <w:r>
+        <w:rPr>
+          <w:color w:val="000009"/>
+          <w:w w:val="115"/>
+          <w:sz w:val="20"/>
+        </w:rPr>
+        <w:t>qué</w:t>
+      </w:r>
+      <w:proofErr w:type="gramEnd"/>
       <w:r>
         <w:rPr>
           <w:color w:val="000009"/>
@@ -9786,8 +10184,18 @@
           <w:w w:val="115"/>
           <w:sz w:val="20"/>
         </w:rPr>
-        <w:t>¿qué</w:t>
-      </w:r>
+        <w:t>¿</w:t>
+      </w:r>
+      <w:proofErr w:type="gramStart"/>
+      <w:r>
+        <w:rPr>
+          <w:color w:val="000009"/>
+          <w:w w:val="115"/>
+          <w:sz w:val="20"/>
+        </w:rPr>
+        <w:t>qué</w:t>
+      </w:r>
+      <w:proofErr w:type="gramEnd"/>
       <w:r>
         <w:rPr>
           <w:color w:val="000009"/>
@@ -9945,8 +10353,18 @@
           <w:w w:val="115"/>
           <w:sz w:val="20"/>
         </w:rPr>
-        <w:t>¿qué</w:t>
-      </w:r>
+        <w:t>¿</w:t>
+      </w:r>
+      <w:proofErr w:type="gramStart"/>
+      <w:r>
+        <w:rPr>
+          <w:color w:val="000009"/>
+          <w:w w:val="115"/>
+          <w:sz w:val="20"/>
+        </w:rPr>
+        <w:t>qué</w:t>
+      </w:r>
+      <w:proofErr w:type="gramEnd"/>
       <w:r>
         <w:rPr>
           <w:color w:val="000009"/>
@@ -10012,6 +10430,15 @@
           <w:sz w:val="20"/>
         </w:rPr>
         <w:tab/>
+      </w:r>
+      <w:proofErr w:type="spellStart"/>
+      <w:r>
+        <w:rPr>
+          <w:color w:val="000009"/>
+          <w:spacing w:val="-11"/>
+          <w:w w:val="115"/>
+          <w:sz w:val="20"/>
+        </w:rPr>
         <w:t>Ob</w:t>
       </w:r>
       <w:r>
@@ -10021,7 +10448,17 @@
           <w:w w:val="115"/>
           <w:sz w:val="20"/>
         </w:rPr>
-        <w:t xml:space="preserve">btener </w:t>
+        <w:t>btener</w:t>
+      </w:r>
+      <w:proofErr w:type="spellEnd"/>
+      <w:r>
+        <w:rPr>
+          <w:color w:val="000009"/>
+          <w:spacing w:val="-11"/>
+          <w:w w:val="115"/>
+          <w:sz w:val="20"/>
+        </w:rPr>
+        <w:t xml:space="preserve"> </w:t>
       </w:r>
       <w:r>
         <w:rPr>
@@ -10080,8 +10517,18 @@
           <w:w w:val="115"/>
           <w:sz w:val="20"/>
         </w:rPr>
-        <w:t>¿qué</w:t>
-      </w:r>
+        <w:t>¿</w:t>
+      </w:r>
+      <w:proofErr w:type="gramStart"/>
+      <w:r>
+        <w:rPr>
+          <w:color w:val="000009"/>
+          <w:w w:val="115"/>
+          <w:sz w:val="20"/>
+        </w:rPr>
+        <w:t>qué</w:t>
+      </w:r>
+      <w:proofErr w:type="gramEnd"/>
       <w:r>
         <w:rPr>
           <w:color w:val="000009"/>
@@ -10213,7 +10660,23 @@
           <w:color w:val="000009"/>
           <w:w w:val="115"/>
         </w:rPr>
-        <w:t>¿qué debe aprender a hacer? Justifique su respuesta.</w:t>
+        <w:t>¿</w:t>
+      </w:r>
+      <w:proofErr w:type="gramStart"/>
+      <w:r>
+        <w:rPr>
+          <w:color w:val="000009"/>
+          <w:w w:val="115"/>
+        </w:rPr>
+        <w:t>qué</w:t>
+      </w:r>
+      <w:proofErr w:type="gramEnd"/>
+      <w:r>
+        <w:rPr>
+          <w:color w:val="000009"/>
+          <w:w w:val="115"/>
+        </w:rPr>
+        <w:t xml:space="preserve"> debe aprender a hacer? Justifique su respuesta.</w:t>
       </w:r>
     </w:p>
     <w:p>
@@ -10256,13 +10719,23 @@
         </w:rPr>
         <w:t xml:space="preserve">Considerando lo anterior, una </w:t>
       </w:r>
+      <w:proofErr w:type="spellStart"/>
       <w:r>
         <w:rPr>
           <w:color w:val="0000FF"/>
           <w:w w:val="115"/>
           <w:sz w:val="20"/>
         </w:rPr>
-        <w:t xml:space="preserve">Celula </w:t>
+        <w:t>Celula</w:t>
+      </w:r>
+      <w:proofErr w:type="spellEnd"/>
+      <w:r>
+        <w:rPr>
+          <w:color w:val="0000FF"/>
+          <w:w w:val="115"/>
+          <w:sz w:val="20"/>
+        </w:rPr>
+        <w:t xml:space="preserve"> </w:t>
       </w:r>
     </w:p>
     <w:p>
@@ -10285,7 +10758,25 @@
           <w:w w:val="115"/>
           <w:sz w:val="20"/>
         </w:rPr>
-        <w:t>¿de qué color es?</w:t>
+        <w:t>¿</w:t>
+      </w:r>
+      <w:proofErr w:type="gramStart"/>
+      <w:r>
+        <w:rPr>
+          <w:color w:val="000009"/>
+          <w:w w:val="115"/>
+          <w:sz w:val="20"/>
+        </w:rPr>
+        <w:t>de</w:t>
+      </w:r>
+      <w:proofErr w:type="gramEnd"/>
+      <w:r>
+        <w:rPr>
+          <w:color w:val="000009"/>
+          <w:w w:val="115"/>
+          <w:sz w:val="20"/>
+        </w:rPr>
+        <w:t xml:space="preserve"> qué color es?</w:t>
       </w:r>
     </w:p>
     <w:p>
@@ -10332,7 +10823,25 @@
           <w:w w:val="115"/>
           <w:sz w:val="20"/>
         </w:rPr>
-        <w:t>¿cómo decide?</w:t>
+        <w:t>¿</w:t>
+      </w:r>
+      <w:proofErr w:type="gramStart"/>
+      <w:r>
+        <w:rPr>
+          <w:color w:val="000009"/>
+          <w:w w:val="115"/>
+          <w:sz w:val="20"/>
+        </w:rPr>
+        <w:t>cómo</w:t>
+      </w:r>
+      <w:proofErr w:type="gramEnd"/>
+      <w:r>
+        <w:rPr>
+          <w:color w:val="000009"/>
+          <w:w w:val="115"/>
+          <w:sz w:val="20"/>
+        </w:rPr>
+        <w:t xml:space="preserve"> decide?</w:t>
       </w:r>
       <w:r>
         <w:rPr>
@@ -10412,7 +10921,25 @@
           <w:w w:val="115"/>
           <w:sz w:val="20"/>
         </w:rPr>
-        <w:t>¿cómo cambia? Justifiquen sus</w:t>
+        <w:t>¿</w:t>
+      </w:r>
+      <w:proofErr w:type="gramStart"/>
+      <w:r>
+        <w:rPr>
+          <w:color w:val="000009"/>
+          <w:w w:val="115"/>
+          <w:sz w:val="20"/>
+        </w:rPr>
+        <w:t>cómo</w:t>
+      </w:r>
+      <w:proofErr w:type="gramEnd"/>
+      <w:r>
+        <w:rPr>
+          <w:color w:val="000009"/>
+          <w:w w:val="115"/>
+          <w:sz w:val="20"/>
+        </w:rPr>
+        <w:t xml:space="preserve"> cambia? Justifiquen sus</w:t>
       </w:r>
       <w:r>
         <w:rPr>
@@ -10516,13 +11043,33 @@
         </w:rPr>
         <w:t xml:space="preserve">usando el método </w:t>
       </w:r>
+      <w:proofErr w:type="spellStart"/>
+      <w:proofErr w:type="gramStart"/>
       <w:r>
         <w:rPr>
           <w:color w:val="6666FF"/>
           <w:w w:val="115"/>
           <w:sz w:val="20"/>
         </w:rPr>
-        <w:t>algunosElementos() .</w:t>
+        <w:t>algunosElementos</w:t>
+      </w:r>
+      <w:proofErr w:type="spellEnd"/>
+      <w:r>
+        <w:rPr>
+          <w:color w:val="6666FF"/>
+          <w:w w:val="115"/>
+          <w:sz w:val="20"/>
+        </w:rPr>
+        <w:t>(</w:t>
+      </w:r>
+      <w:proofErr w:type="gramEnd"/>
+      <w:r>
+        <w:rPr>
+          <w:color w:val="6666FF"/>
+          <w:w w:val="115"/>
+          <w:sz w:val="20"/>
+        </w:rPr>
+        <w:t>) .</w:t>
       </w:r>
     </w:p>
     <w:p>
@@ -10552,7 +11099,23 @@
           <w:w w:val="115"/>
           <w:sz w:val="20"/>
         </w:rPr>
-        <w:t>Ejecuten el programa, ¿Cómo quedan todos las células?</w:t>
+        <w:t xml:space="preserve">Ejecuten el programa, ¿Cómo quedan </w:t>
+      </w:r>
+      <w:proofErr w:type="gramStart"/>
+      <w:r>
+        <w:rPr>
+          <w:w w:val="115"/>
+          <w:sz w:val="20"/>
+        </w:rPr>
+        <w:t>todos</w:t>
+      </w:r>
+      <w:proofErr w:type="gramEnd"/>
+      <w:r>
+        <w:rPr>
+          <w:w w:val="115"/>
+          <w:sz w:val="20"/>
+        </w:rPr>
+        <w:t xml:space="preserve"> las células?</w:t>
       </w:r>
       <w:r>
         <w:rPr>
@@ -10599,6 +11162,7 @@
       <w:r>
         <w:rPr>
           <w:noProof/>
+          <w:lang w:val="es-CO" w:eastAsia="es-CO" w:bidi="ar-SA"/>
         </w:rPr>
         <w:drawing>
           <wp:inline distT="0" distB="0" distL="0" distR="0" wp14:anchorId="6F876F41" wp14:editId="5DFA84B1">
@@ -10699,15 +11263,34 @@
           <w:w w:val="115"/>
           <w:sz w:val="20"/>
         </w:rPr>
-        <w:t>: el método llamado ticTac</w:t>
-      </w:r>
+        <w:t xml:space="preserve">: el método llamado </w:t>
+      </w:r>
+      <w:proofErr w:type="spellStart"/>
+      <w:proofErr w:type="gramStart"/>
+      <w:r>
+        <w:rPr>
+          <w:w w:val="115"/>
+          <w:sz w:val="20"/>
+        </w:rPr>
+        <w:t>ticTac</w:t>
+      </w:r>
+      <w:proofErr w:type="spellEnd"/>
       <w:r>
         <w:rPr>
           <w:color w:val="6666FF"/>
           <w:w w:val="115"/>
           <w:sz w:val="20"/>
         </w:rPr>
-        <w:t xml:space="preserve">() </w:t>
+        <w:t>(</w:t>
+      </w:r>
+      <w:proofErr w:type="gramEnd"/>
+      <w:r>
+        <w:rPr>
+          <w:color w:val="6666FF"/>
+          <w:w w:val="115"/>
+          <w:sz w:val="20"/>
+        </w:rPr>
+        <w:t xml:space="preserve">) </w:t>
       </w:r>
       <w:r>
         <w:rPr>
@@ -10716,13 +11299,23 @@
         </w:rPr>
         <w:t xml:space="preserve">de la clase </w:t>
       </w:r>
+      <w:proofErr w:type="spellStart"/>
       <w:r>
         <w:rPr>
           <w:color w:val="0000FF"/>
           <w:w w:val="115"/>
           <w:sz w:val="20"/>
         </w:rPr>
-        <w:t xml:space="preserve">AutomataCelular. </w:t>
+        <w:t>AutomataCelular</w:t>
+      </w:r>
+      <w:proofErr w:type="spellEnd"/>
+      <w:r>
+        <w:rPr>
+          <w:color w:val="0000FF"/>
+          <w:w w:val="115"/>
+          <w:sz w:val="20"/>
+        </w:rPr>
+        <w:t xml:space="preserve">. </w:t>
       </w:r>
       <w:r>
         <w:rPr>
@@ -10836,8 +11429,18 @@
           <w:w w:val="115"/>
           <w:sz w:val="20"/>
         </w:rPr>
-        <w:t>PRUEBA celulas</w:t>
-      </w:r>
+        <w:t xml:space="preserve">PRUEBA </w:t>
+      </w:r>
+      <w:proofErr w:type="spellStart"/>
+      <w:r>
+        <w:rPr>
+          <w:color w:val="7030A0"/>
+          <w:w w:val="115"/>
+          <w:sz w:val="20"/>
+        </w:rPr>
+        <w:t>celulas</w:t>
+      </w:r>
+      <w:proofErr w:type="spellEnd"/>
     </w:p>
     <w:p>
       <w:pPr>
@@ -10943,7 +11546,39 @@
           <w:w w:val="115"/>
           <w:sz w:val="20"/>
         </w:rPr>
-        <w:t>Ejecuten el programa y hagan tres clic en el botón. ¿Como quedan las células? Capturen una pantalla</w:t>
+        <w:t xml:space="preserve">Ejecuten el programa y hagan tres </w:t>
+      </w:r>
+      <w:proofErr w:type="gramStart"/>
+      <w:r>
+        <w:rPr>
+          <w:w w:val="115"/>
+          <w:sz w:val="20"/>
+        </w:rPr>
+        <w:t>clic</w:t>
+      </w:r>
+      <w:proofErr w:type="gramEnd"/>
+      <w:r>
+        <w:rPr>
+          <w:w w:val="115"/>
+          <w:sz w:val="20"/>
+        </w:rPr>
+        <w:t xml:space="preserve"> en el botón. ¿</w:t>
+      </w:r>
+      <w:proofErr w:type="spellStart"/>
+      <w:r>
+        <w:rPr>
+          <w:w w:val="115"/>
+          <w:sz w:val="20"/>
+        </w:rPr>
+        <w:t>Como</w:t>
+      </w:r>
+      <w:proofErr w:type="spellEnd"/>
+      <w:r>
+        <w:rPr>
+          <w:w w:val="115"/>
+          <w:sz w:val="20"/>
+        </w:rPr>
+        <w:t xml:space="preserve"> quedan las células? Capturen una pantalla</w:t>
       </w:r>
       <w:r>
         <w:rPr>
@@ -11005,6 +11640,7 @@
       <w:r>
         <w:rPr>
           <w:noProof/>
+          <w:lang w:val="es-CO" w:eastAsia="es-CO" w:bidi="ar-SA"/>
         </w:rPr>
         <w:drawing>
           <wp:inline distT="0" distB="0" distL="0" distR="0" wp14:anchorId="52156EE8" wp14:editId="10DB6CF3">
@@ -11058,6 +11694,7 @@
       <w:r>
         <w:rPr>
           <w:noProof/>
+          <w:lang w:val="es-CO" w:eastAsia="es-CO" w:bidi="ar-SA"/>
         </w:rPr>
         <w:drawing>
           <wp:inline distT="0" distB="0" distL="0" distR="0" wp14:anchorId="7B90DC40" wp14:editId="6DA131E2">
@@ -11105,6 +11742,7 @@
       <w:r>
         <w:rPr>
           <w:noProof/>
+          <w:lang w:val="es-CO" w:eastAsia="es-CO" w:bidi="ar-SA"/>
         </w:rPr>
         <w:drawing>
           <wp:inline distT="0" distB="0" distL="0" distR="0" wp14:anchorId="64A1A8A2" wp14:editId="28CF4A69">
@@ -11230,7 +11868,25 @@
           <w:w w:val="115"/>
           <w:sz w:val="14"/>
         </w:rPr>
-        <w:t>[En lab03.doc y automataasta]</w:t>
+        <w:t xml:space="preserve">[En lab03.doc y </w:t>
+      </w:r>
+      <w:proofErr w:type="spellStart"/>
+      <w:r>
+        <w:rPr>
+          <w:color w:val="FF0000"/>
+          <w:w w:val="115"/>
+          <w:sz w:val="14"/>
+        </w:rPr>
+        <w:t>automataasta</w:t>
+      </w:r>
+      <w:proofErr w:type="spellEnd"/>
+      <w:r>
+        <w:rPr>
+          <w:color w:val="FF0000"/>
+          <w:w w:val="115"/>
+          <w:sz w:val="14"/>
+        </w:rPr>
+        <w:t>]</w:t>
       </w:r>
     </w:p>
     <w:p>
@@ -11443,7 +12099,27 @@
           <w:w w:val="115"/>
           <w:sz w:val="20"/>
         </w:rPr>
-        <w:t>(overriding)</w:t>
+        <w:t>(</w:t>
+      </w:r>
+      <w:proofErr w:type="spellStart"/>
+      <w:r>
+        <w:rPr>
+          <w:rFonts w:ascii="Lucida Sans" w:hAnsi="Lucida Sans"/>
+          <w:i/>
+          <w:w w:val="115"/>
+          <w:sz w:val="20"/>
+        </w:rPr>
+        <w:t>overriding</w:t>
+      </w:r>
+      <w:proofErr w:type="spellEnd"/>
+      <w:r>
+        <w:rPr>
+          <w:rFonts w:ascii="Lucida Sans" w:hAnsi="Lucida Sans"/>
+          <w:i/>
+          <w:w w:val="115"/>
+          <w:sz w:val="20"/>
+        </w:rPr>
+        <w:t>)</w:t>
       </w:r>
       <w:r>
         <w:rPr>
@@ -11656,7 +12332,64 @@
           <w:w w:val="115"/>
           <w:sz w:val="20"/>
         </w:rPr>
-        <w:t xml:space="preserve">Tenemos que adicionar una nueva clase “Izquierdosas” en el paquete de aplicacion ,que sea una clase extendida de la clase “Celula” y en su constructor tendrá los atributos que sean necesarios de la clase “Celula” y cambiaremos el color a rojo. </w:t>
+        <w:t xml:space="preserve">Tenemos que adicionar una nueva clase “Izquierdosas” en el paquete de </w:t>
+      </w:r>
+      <w:proofErr w:type="spellStart"/>
+      <w:proofErr w:type="gramStart"/>
+      <w:r>
+        <w:rPr>
+          <w:w w:val="115"/>
+          <w:sz w:val="20"/>
+        </w:rPr>
+        <w:t>aplicacion</w:t>
+      </w:r>
+      <w:proofErr w:type="spellEnd"/>
+      <w:r>
+        <w:rPr>
+          <w:w w:val="115"/>
+          <w:sz w:val="20"/>
+        </w:rPr>
+        <w:t xml:space="preserve"> ,que</w:t>
+      </w:r>
+      <w:proofErr w:type="gramEnd"/>
+      <w:r>
+        <w:rPr>
+          <w:w w:val="115"/>
+          <w:sz w:val="20"/>
+        </w:rPr>
+        <w:t xml:space="preserve"> sea una clase extendida de la clase “</w:t>
+      </w:r>
+      <w:proofErr w:type="spellStart"/>
+      <w:r>
+        <w:rPr>
+          <w:w w:val="115"/>
+          <w:sz w:val="20"/>
+        </w:rPr>
+        <w:t>Celula</w:t>
+      </w:r>
+      <w:proofErr w:type="spellEnd"/>
+      <w:r>
+        <w:rPr>
+          <w:w w:val="115"/>
+          <w:sz w:val="20"/>
+        </w:rPr>
+        <w:t>” y en su constructor tendrá los atributos que sean necesarios de la clase “</w:t>
+      </w:r>
+      <w:proofErr w:type="spellStart"/>
+      <w:r>
+        <w:rPr>
+          <w:w w:val="115"/>
+          <w:sz w:val="20"/>
+        </w:rPr>
+        <w:t>Celula</w:t>
+      </w:r>
+      <w:proofErr w:type="spellEnd"/>
+      <w:r>
+        <w:rPr>
+          <w:w w:val="115"/>
+          <w:sz w:val="20"/>
+        </w:rPr>
+        <w:t xml:space="preserve">” y cambiaremos el color a rojo. </w:t>
       </w:r>
     </w:p>
     <w:p>
@@ -11677,7 +12410,23 @@
           <w:w w:val="115"/>
           <w:sz w:val="20"/>
         </w:rPr>
-        <w:t>Se sobreescribe el método tic-tac.</w:t>
+        <w:t xml:space="preserve">Se </w:t>
+      </w:r>
+      <w:proofErr w:type="spellStart"/>
+      <w:r>
+        <w:rPr>
+          <w:w w:val="115"/>
+          <w:sz w:val="20"/>
+        </w:rPr>
+        <w:t>sobreescribe</w:t>
+      </w:r>
+      <w:proofErr w:type="spellEnd"/>
+      <w:r>
+        <w:rPr>
+          <w:w w:val="115"/>
+          <w:sz w:val="20"/>
+        </w:rPr>
+        <w:t xml:space="preserve"> el método tic-tac.</w:t>
       </w:r>
     </w:p>
     <w:p>
@@ -11791,12 +12540,21 @@
         </w:rPr>
         <w:t xml:space="preserve"> </w:t>
       </w:r>
-      <w:r>
-        <w:rPr>
-          <w:w w:val="115"/>
-          <w:sz w:val="20"/>
-        </w:rPr>
-        <w:t>AutomataCelular,</w:t>
+      <w:proofErr w:type="spellStart"/>
+      <w:r>
+        <w:rPr>
+          <w:w w:val="115"/>
+          <w:sz w:val="20"/>
+        </w:rPr>
+        <w:t>AutomataCelular</w:t>
+      </w:r>
+      <w:proofErr w:type="spellEnd"/>
+      <w:r>
+        <w:rPr>
+          <w:w w:val="115"/>
+          <w:sz w:val="20"/>
+        </w:rPr>
+        <w:t>,</w:t>
       </w:r>
       <w:r>
         <w:rPr>
@@ -11881,6 +12639,7 @@
         </w:rPr>
         <w:t xml:space="preserve"> </w:t>
       </w:r>
+      <w:proofErr w:type="spellStart"/>
       <w:r>
         <w:rPr>
           <w:rFonts w:ascii="Courier New" w:hAnsi="Courier New"/>
@@ -11890,6 +12649,7 @@
         </w:rPr>
         <w:t>AutomataCelular</w:t>
       </w:r>
+      <w:proofErr w:type="spellEnd"/>
       <w:r>
         <w:rPr>
           <w:rFonts w:ascii="Courier New" w:hAnsi="Courier New"/>
@@ -11978,7 +12738,32 @@
           <w:w w:val="115"/>
           <w:sz w:val="20"/>
         </w:rPr>
-        <w:t>crear células izquierdosas en el método algunosElementos() de la clase “Izquierdosas” , también debemos crear un método</w:t>
+        <w:t xml:space="preserve">crear células izquierdosas en el método </w:t>
+      </w:r>
+      <w:proofErr w:type="spellStart"/>
+      <w:proofErr w:type="gramStart"/>
+      <w:r>
+        <w:rPr>
+          <w:w w:val="115"/>
+          <w:sz w:val="20"/>
+        </w:rPr>
+        <w:t>algunosElementos</w:t>
+      </w:r>
+      <w:proofErr w:type="spellEnd"/>
+      <w:r>
+        <w:rPr>
+          <w:w w:val="115"/>
+          <w:sz w:val="20"/>
+        </w:rPr>
+        <w:t>(</w:t>
+      </w:r>
+      <w:proofErr w:type="gramEnd"/>
+      <w:r>
+        <w:rPr>
+          <w:w w:val="115"/>
+          <w:sz w:val="20"/>
+        </w:rPr>
+        <w:t>) de la clase “Izquierdosas” , también debemos crear un método</w:t>
       </w:r>
       <w:r>
         <w:rPr>
@@ -12026,13 +12811,23 @@
         </w:rPr>
         <w:t xml:space="preserve">Adicionen juntas una pareja de células izquierdosas en la fila 3, llámenlas </w:t>
       </w:r>
+      <w:proofErr w:type="spellStart"/>
       <w:r>
         <w:rPr>
           <w:rFonts w:ascii="Courier New" w:hAnsi="Courier New"/>
           <w:w w:val="115"/>
           <w:sz w:val="20"/>
         </w:rPr>
-        <w:t xml:space="preserve">marx </w:t>
+        <w:t>marx</w:t>
+      </w:r>
+      <w:proofErr w:type="spellEnd"/>
+      <w:r>
+        <w:rPr>
+          <w:rFonts w:ascii="Courier New" w:hAnsi="Courier New"/>
+          <w:w w:val="115"/>
+          <w:sz w:val="20"/>
+        </w:rPr>
+        <w:t xml:space="preserve"> </w:t>
       </w:r>
       <w:r>
         <w:rPr>
@@ -12041,13 +12836,23 @@
         </w:rPr>
         <w:t xml:space="preserve">y </w:t>
       </w:r>
+      <w:proofErr w:type="spellStart"/>
       <w:r>
         <w:rPr>
           <w:rFonts w:ascii="Courier New" w:hAnsi="Courier New"/>
           <w:w w:val="115"/>
           <w:sz w:val="20"/>
         </w:rPr>
-        <w:t xml:space="preserve">hegel, </w:t>
+        <w:t>hegel</w:t>
+      </w:r>
+      <w:proofErr w:type="spellEnd"/>
+      <w:r>
+        <w:rPr>
+          <w:rFonts w:ascii="Courier New" w:hAnsi="Courier New"/>
+          <w:w w:val="115"/>
+          <w:sz w:val="20"/>
+        </w:rPr>
+        <w:t xml:space="preserve">, </w:t>
       </w:r>
       <w:r>
         <w:rPr>
@@ -12109,12 +12914,37 @@
           <w:sz w:val="20"/>
         </w:rPr>
       </w:pPr>
-      <w:r>
-        <w:rPr>
-          <w:w w:val="115"/>
-          <w:sz w:val="20"/>
-        </w:rPr>
-        <w:t>Deberia morir la de la izquierda en el primer tic tac y quedarse asi durante el resto de tic tacs. Prueba izquierdosas2</w:t>
+      <w:proofErr w:type="spellStart"/>
+      <w:r>
+        <w:rPr>
+          <w:w w:val="115"/>
+          <w:sz w:val="20"/>
+        </w:rPr>
+        <w:t>Deberia</w:t>
+      </w:r>
+      <w:proofErr w:type="spellEnd"/>
+      <w:r>
+        <w:rPr>
+          <w:w w:val="115"/>
+          <w:sz w:val="20"/>
+        </w:rPr>
+        <w:t xml:space="preserve"> morir la de la izquierda en el primer tic tac y quedarse </w:t>
+      </w:r>
+      <w:proofErr w:type="spellStart"/>
+      <w:r>
+        <w:rPr>
+          <w:w w:val="115"/>
+          <w:sz w:val="20"/>
+        </w:rPr>
+        <w:t>asi</w:t>
+      </w:r>
+      <w:proofErr w:type="spellEnd"/>
+      <w:r>
+        <w:rPr>
+          <w:w w:val="115"/>
+          <w:sz w:val="20"/>
+        </w:rPr>
+        <w:t xml:space="preserve"> durante el resto de tic tacs. Prueba izquierdosas2</w:t>
       </w:r>
     </w:p>
     <w:p>
@@ -12178,7 +13008,39 @@
           <w:w w:val="115"/>
           <w:sz w:val="20"/>
         </w:rPr>
-        <w:t>Ejecuten el programa y hagan dos clic en el botón. ¿Como quedan las células? Capturen una pantalla</w:t>
+        <w:t xml:space="preserve">Ejecuten el programa y hagan dos </w:t>
+      </w:r>
+      <w:proofErr w:type="gramStart"/>
+      <w:r>
+        <w:rPr>
+          <w:w w:val="115"/>
+          <w:sz w:val="20"/>
+        </w:rPr>
+        <w:t>clic</w:t>
+      </w:r>
+      <w:proofErr w:type="gramEnd"/>
+      <w:r>
+        <w:rPr>
+          <w:w w:val="115"/>
+          <w:sz w:val="20"/>
+        </w:rPr>
+        <w:t xml:space="preserve"> en el botón. ¿</w:t>
+      </w:r>
+      <w:proofErr w:type="spellStart"/>
+      <w:r>
+        <w:rPr>
+          <w:w w:val="115"/>
+          <w:sz w:val="20"/>
+        </w:rPr>
+        <w:t>Como</w:t>
+      </w:r>
+      <w:proofErr w:type="spellEnd"/>
+      <w:r>
+        <w:rPr>
+          <w:w w:val="115"/>
+          <w:sz w:val="20"/>
+        </w:rPr>
+        <w:t xml:space="preserve"> quedan las células? Capturen una pantalla</w:t>
       </w:r>
       <w:r>
         <w:rPr>
@@ -12227,6 +13089,7 @@
       <w:r>
         <w:rPr>
           <w:noProof/>
+          <w:lang w:val="es-CO" w:eastAsia="es-CO" w:bidi="ar-SA"/>
         </w:rPr>
         <w:drawing>
           <wp:inline distT="0" distB="0" distL="0" distR="0" wp14:anchorId="5A61CAD2" wp14:editId="74AEB3C0">
@@ -12274,6 +13137,7 @@
       <w:r>
         <w:rPr>
           <w:noProof/>
+          <w:lang w:val="es-CO" w:eastAsia="es-CO" w:bidi="ar-SA"/>
         </w:rPr>
         <w:drawing>
           <wp:inline distT="0" distB="0" distL="0" distR="0" wp14:anchorId="39AE1ACF" wp14:editId="6747426D">
@@ -12343,7 +13207,25 @@
           <w:w w:val="115"/>
           <w:sz w:val="14"/>
         </w:rPr>
-        <w:t>[En lab03.doc, automata.asta y *.java]</w:t>
+        <w:t xml:space="preserve">[En lab03.doc, </w:t>
+      </w:r>
+      <w:proofErr w:type="spellStart"/>
+      <w:r>
+        <w:rPr>
+          <w:color w:val="FF0000"/>
+          <w:w w:val="115"/>
+          <w:sz w:val="14"/>
+        </w:rPr>
+        <w:t>automata.asta</w:t>
+      </w:r>
+      <w:proofErr w:type="spellEnd"/>
+      <w:r>
+        <w:rPr>
+          <w:color w:val="FF0000"/>
+          <w:w w:val="115"/>
+          <w:sz w:val="14"/>
+        </w:rPr>
+        <w:t xml:space="preserve"> y *.java]</w:t>
       </w:r>
     </w:p>
     <w:p>
@@ -12469,6 +13351,7 @@
         </w:rPr>
         <w:t xml:space="preserve"> </w:t>
       </w:r>
+      <w:proofErr w:type="spellStart"/>
       <w:r>
         <w:rPr>
           <w:rFonts w:ascii="Courier New" w:hAnsi="Courier New"/>
@@ -12477,6 +13360,7 @@
         </w:rPr>
         <w:t>AutomataCelular</w:t>
       </w:r>
+      <w:proofErr w:type="spellEnd"/>
       <w:r>
         <w:rPr>
           <w:rFonts w:ascii="Courier New" w:hAnsi="Courier New"/>
@@ -12590,12 +13474,14 @@
         </w:rPr>
         <w:t xml:space="preserve"> </w:t>
       </w:r>
+      <w:proofErr w:type="gramStart"/>
       <w:r>
         <w:rPr>
           <w:w w:val="115"/>
         </w:rPr>
         <w:t>Los</w:t>
       </w:r>
+      <w:proofErr w:type="gramEnd"/>
       <w:r>
         <w:rPr>
           <w:spacing w:val="-13"/>
@@ -12918,6 +13804,7 @@
         </w:rPr>
         <w:t xml:space="preserve"> </w:t>
       </w:r>
+      <w:proofErr w:type="spellStart"/>
       <w:r>
         <w:rPr>
           <w:rFonts w:ascii="Courier New" w:hAnsi="Courier New"/>
@@ -12927,6 +13814,7 @@
         </w:rPr>
         <w:t>AutomataCelular</w:t>
       </w:r>
+      <w:proofErr w:type="spellEnd"/>
       <w:r>
         <w:rPr>
           <w:rFonts w:ascii="Courier New" w:hAnsi="Courier New"/>
@@ -12979,7 +13867,64 @@
           <w:w w:val="115"/>
           <w:sz w:val="20"/>
         </w:rPr>
-        <w:t xml:space="preserve">” en el paquete de aplicacion ,que sea una clase extendida de la clase “Celula” y en su constructor tendrá los atributos que sean necesarios de la clase “Celula” y cambiaremos el color a </w:t>
+        <w:t xml:space="preserve">” en el paquete de </w:t>
+      </w:r>
+      <w:proofErr w:type="spellStart"/>
+      <w:proofErr w:type="gramStart"/>
+      <w:r>
+        <w:rPr>
+          <w:w w:val="115"/>
+          <w:sz w:val="20"/>
+        </w:rPr>
+        <w:t>aplicacion</w:t>
+      </w:r>
+      <w:proofErr w:type="spellEnd"/>
+      <w:r>
+        <w:rPr>
+          <w:w w:val="115"/>
+          <w:sz w:val="20"/>
+        </w:rPr>
+        <w:t xml:space="preserve"> ,que</w:t>
+      </w:r>
+      <w:proofErr w:type="gramEnd"/>
+      <w:r>
+        <w:rPr>
+          <w:w w:val="115"/>
+          <w:sz w:val="20"/>
+        </w:rPr>
+        <w:t xml:space="preserve"> sea una clase extendida de la clase “</w:t>
+      </w:r>
+      <w:proofErr w:type="spellStart"/>
+      <w:r>
+        <w:rPr>
+          <w:w w:val="115"/>
+          <w:sz w:val="20"/>
+        </w:rPr>
+        <w:t>Celula</w:t>
+      </w:r>
+      <w:proofErr w:type="spellEnd"/>
+      <w:r>
+        <w:rPr>
+          <w:w w:val="115"/>
+          <w:sz w:val="20"/>
+        </w:rPr>
+        <w:t>” y en su constructor tendrá los atributos que sean necesarios de la clase “</w:t>
+      </w:r>
+      <w:proofErr w:type="spellStart"/>
+      <w:r>
+        <w:rPr>
+          <w:w w:val="115"/>
+          <w:sz w:val="20"/>
+        </w:rPr>
+        <w:t>Celula</w:t>
+      </w:r>
+      <w:proofErr w:type="spellEnd"/>
+      <w:r>
+        <w:rPr>
+          <w:w w:val="115"/>
+          <w:sz w:val="20"/>
+        </w:rPr>
+        <w:t xml:space="preserve">” y cambiaremos el color a </w:t>
       </w:r>
       <w:r>
         <w:rPr>
@@ -13011,8 +13956,25 @@
           <w:w w:val="115"/>
           <w:sz w:val="20"/>
         </w:rPr>
-        <w:t xml:space="preserve">Para aceptar este elemento , ¿debe cambiar en el código del </w:t>
-      </w:r>
+        <w:t xml:space="preserve">Para aceptar este </w:t>
+      </w:r>
+      <w:proofErr w:type="gramStart"/>
+      <w:r>
+        <w:rPr>
+          <w:w w:val="115"/>
+          <w:sz w:val="20"/>
+        </w:rPr>
+        <w:t>elemento ,</w:t>
+      </w:r>
+      <w:proofErr w:type="gramEnd"/>
+      <w:r>
+        <w:rPr>
+          <w:w w:val="115"/>
+          <w:sz w:val="20"/>
+        </w:rPr>
+        <w:t xml:space="preserve"> ¿debe cambiar en el código del </w:t>
+      </w:r>
+      <w:proofErr w:type="spellStart"/>
       <w:r>
         <w:rPr>
           <w:rFonts w:ascii="Courier New" w:hAnsi="Courier New"/>
@@ -13022,6 +13984,7 @@
         </w:rPr>
         <w:t>AutomataCelular</w:t>
       </w:r>
+      <w:proofErr w:type="spellEnd"/>
       <w:r>
         <w:rPr>
           <w:rFonts w:ascii="Courier New" w:hAnsi="Courier New"/>
@@ -13073,7 +14036,32 @@
           <w:w w:val="115"/>
           <w:sz w:val="20"/>
         </w:rPr>
-        <w:t xml:space="preserve">Debemos crear células barrera en el método algunosElementos() de la clase “Barrera” y relacionarlo al método tictac para que atienda las propiedades de sus células alrededor. </w:t>
+        <w:t xml:space="preserve">Debemos crear células barrera en el método </w:t>
+      </w:r>
+      <w:proofErr w:type="spellStart"/>
+      <w:proofErr w:type="gramStart"/>
+      <w:r>
+        <w:rPr>
+          <w:w w:val="115"/>
+          <w:sz w:val="20"/>
+        </w:rPr>
+        <w:t>algunosElementos</w:t>
+      </w:r>
+      <w:proofErr w:type="spellEnd"/>
+      <w:r>
+        <w:rPr>
+          <w:w w:val="115"/>
+          <w:sz w:val="20"/>
+        </w:rPr>
+        <w:t>(</w:t>
+      </w:r>
+      <w:proofErr w:type="gramEnd"/>
+      <w:r>
+        <w:rPr>
+          <w:w w:val="115"/>
+          <w:sz w:val="20"/>
+        </w:rPr>
+        <w:t xml:space="preserve">) de la clase “Barrera” y relacionarlo al método tictac para que atienda las propiedades de sus células alrededor. </w:t>
       </w:r>
     </w:p>
     <w:p>
@@ -13130,6 +14118,7 @@
         </w:rPr>
         <w:t xml:space="preserve">cerca en las esquinas del </w:t>
       </w:r>
+      <w:proofErr w:type="spellStart"/>
       <w:r>
         <w:rPr>
           <w:rFonts w:ascii="Courier New" w:hAnsi="Courier New"/>
@@ -13139,6 +14128,7 @@
         </w:rPr>
         <w:t>AutomataCelular</w:t>
       </w:r>
+      <w:proofErr w:type="spellEnd"/>
       <w:r>
         <w:rPr>
           <w:w w:val="115"/>
@@ -13417,8 +14407,18 @@
           <w:w w:val="115"/>
           <w:sz w:val="20"/>
         </w:rPr>
-        <w:t xml:space="preserve"> noDeberianVivirBarreras</w:t>
-      </w:r>
+        <w:t xml:space="preserve"> </w:t>
+      </w:r>
+      <w:proofErr w:type="spellStart"/>
+      <w:r>
+        <w:rPr>
+          <w:color w:val="7030A0"/>
+          <w:w w:val="115"/>
+          <w:sz w:val="20"/>
+        </w:rPr>
+        <w:t>noDeberianVivirBarreras</w:t>
+      </w:r>
+      <w:proofErr w:type="spellEnd"/>
     </w:p>
     <w:p>
       <w:pPr>
@@ -13618,6 +14618,7 @@
       <w:r>
         <w:rPr>
           <w:noProof/>
+          <w:lang w:val="es-CO" w:eastAsia="es-CO" w:bidi="ar-SA"/>
         </w:rPr>
         <w:drawing>
           <wp:inline distT="0" distB="0" distL="0" distR="0" wp14:anchorId="5559707C" wp14:editId="49FB4DDE">
@@ -13704,7 +14705,25 @@
           <w:color w:val="000009"/>
           <w:w w:val="115"/>
         </w:rPr>
-        <w:t>Ciclo 4. Nueva Celula: Proponiendo y diseñando</w:t>
+        <w:t xml:space="preserve">Ciclo 4. Nueva </w:t>
+      </w:r>
+      <w:proofErr w:type="spellStart"/>
+      <w:r>
+        <w:rPr>
+          <w:rFonts w:ascii="Tahoma" w:hAnsi="Tahoma"/>
+          <w:color w:val="000009"/>
+          <w:w w:val="115"/>
+        </w:rPr>
+        <w:t>Celula</w:t>
+      </w:r>
+      <w:proofErr w:type="spellEnd"/>
+      <w:r>
+        <w:rPr>
+          <w:rFonts w:ascii="Tahoma" w:hAnsi="Tahoma"/>
+          <w:color w:val="000009"/>
+          <w:w w:val="115"/>
+        </w:rPr>
+        <w:t>: Proponiendo y diseñando</w:t>
       </w:r>
     </w:p>
     <w:p>
@@ -14021,7 +15040,39 @@
           <w:w w:val="115"/>
           <w:sz w:val="20"/>
         </w:rPr>
-        <w:t xml:space="preserve">Creamos células cuadradas de color verde “derechosas” tienen las propiedades opuestas a una celula conway y su estado inicial siempre va a ser muerta y el </w:t>
+        <w:t xml:space="preserve">Creamos células cuadradas de color verde “derechosas” tienen las propiedades opuestas a una </w:t>
+      </w:r>
+      <w:proofErr w:type="spellStart"/>
+      <w:r>
+        <w:rPr>
+          <w:w w:val="115"/>
+          <w:sz w:val="20"/>
+        </w:rPr>
+        <w:t>celula</w:t>
+      </w:r>
+      <w:proofErr w:type="spellEnd"/>
+      <w:r>
+        <w:rPr>
+          <w:w w:val="115"/>
+          <w:sz w:val="20"/>
+        </w:rPr>
+        <w:t xml:space="preserve"> </w:t>
+      </w:r>
+      <w:proofErr w:type="spellStart"/>
+      <w:r>
+        <w:rPr>
+          <w:w w:val="115"/>
+          <w:sz w:val="20"/>
+        </w:rPr>
+        <w:t>conway</w:t>
+      </w:r>
+      <w:proofErr w:type="spellEnd"/>
+      <w:r>
+        <w:rPr>
+          <w:w w:val="115"/>
+          <w:sz w:val="20"/>
+        </w:rPr>
+        <w:t xml:space="preserve"> y su estado inicial siempre va a ser muerta y el </w:t>
       </w:r>
       <w:r>
         <w:rPr>
@@ -14170,6 +15221,7 @@
       <w:r>
         <w:rPr>
           <w:noProof/>
+          <w:lang w:val="es-CO" w:eastAsia="es-CO" w:bidi="ar-SA"/>
         </w:rPr>
         <w:drawing>
           <wp:inline distT="0" distB="0" distL="0" distR="0" wp14:anchorId="7ABBD5BB" wp14:editId="4215F213">
@@ -14217,6 +15269,7 @@
       <w:r>
         <w:rPr>
           <w:noProof/>
+          <w:lang w:val="es-CO" w:eastAsia="es-CO" w:bidi="ar-SA"/>
         </w:rPr>
         <w:drawing>
           <wp:inline distT="0" distB="0" distL="0" distR="0" wp14:anchorId="162F2ACE" wp14:editId="2A89E459">
@@ -14299,14 +15352,7 @@
           <w:noProof/>
           <w:color w:val="7030A0"/>
         </w:rPr>
-        <w:t xml:space="preserve">RUEBA </w:t>
-      </w:r>
-      <w:r>
-        <w:rPr>
-          <w:noProof/>
-          <w:color w:val="7030A0"/>
-        </w:rPr>
-        <w:t>caso2Derechosas</w:t>
+        <w:t>RUEBA caso2Derechosas</w:t>
       </w:r>
     </w:p>
     <w:p>
@@ -14324,6 +15370,7 @@
       <w:r>
         <w:rPr>
           <w:noProof/>
+          <w:lang w:val="es-CO" w:eastAsia="es-CO" w:bidi="ar-SA"/>
         </w:rPr>
         <w:drawing>
           <wp:inline distT="0" distB="0" distL="0" distR="0" wp14:anchorId="1F4E8A93" wp14:editId="1A4B225A">
@@ -14445,12 +15492,21 @@
           <w:rFonts w:ascii="Courier New"/>
         </w:rPr>
       </w:pPr>
+      <w:proofErr w:type="spellStart"/>
       <w:r>
         <w:rPr>
           <w:rFonts w:ascii="Courier New"/>
           <w:color w:val="0000FF"/>
         </w:rPr>
-        <w:t>AutomataCelular.</w:t>
+        <w:t>AutomataCelular</w:t>
+      </w:r>
+      <w:proofErr w:type="spellEnd"/>
+      <w:r>
+        <w:rPr>
+          <w:rFonts w:ascii="Courier New"/>
+          <w:color w:val="0000FF"/>
+        </w:rPr>
+        <w:t>.</w:t>
       </w:r>
     </w:p>
     <w:p>
@@ -14633,7 +15689,23 @@
           <w:w w:val="115"/>
           <w:sz w:val="20"/>
         </w:rPr>
-        <w:t>Incluyan un par de ellos con el nombres semánticos. ejecuten el programa con dos casos significativos. Explique la intención de cada caso y Capturen las pantallas correspondientes.</w:t>
+        <w:t xml:space="preserve">Incluyan un par de ellos con </w:t>
+      </w:r>
+      <w:proofErr w:type="gramStart"/>
+      <w:r>
+        <w:rPr>
+          <w:w w:val="115"/>
+          <w:sz w:val="20"/>
+        </w:rPr>
+        <w:t>el nombres semánticos</w:t>
+      </w:r>
+      <w:proofErr w:type="gramEnd"/>
+      <w:r>
+        <w:rPr>
+          <w:w w:val="115"/>
+          <w:sz w:val="20"/>
+        </w:rPr>
+        <w:t>. ejecuten el programa con dos casos significativos. Explique la intención de cada caso y Capturen las pantallas correspondientes.</w:t>
       </w:r>
     </w:p>
     <w:p>
@@ -15136,6 +16208,7 @@
         </w:rPr>
         <w:t xml:space="preserve">  </w:t>
       </w:r>
+      <w:proofErr w:type="spellStart"/>
       <w:r>
         <w:rPr>
           <w:rFonts w:ascii="Trebuchet MS" w:hAnsi="Trebuchet MS"/>
@@ -15199,6 +16272,7 @@
         </w:rPr>
         <w:t>r</w:t>
       </w:r>
+      <w:proofErr w:type="spellEnd"/>
       <w:r>
         <w:rPr>
           <w:rFonts w:ascii="Trebuchet MS" w:hAnsi="Trebuchet MS"/>
@@ -15562,6 +16636,7 @@
         </w:rPr>
         <w:t xml:space="preserve">  </w:t>
       </w:r>
+      <w:proofErr w:type="spellStart"/>
       <w:r>
         <w:rPr>
           <w:rFonts w:ascii="Trebuchet MS" w:hAnsi="Trebuchet MS"/>
@@ -15616,13 +16691,23 @@
         </w:rPr>
         <w:t>n</w:t>
       </w:r>
-      <w:r>
-        <w:rPr>
-          <w:rFonts w:ascii="Trebuchet MS" w:hAnsi="Trebuchet MS"/>
-          <w:color w:val="000009"/>
-          <w:sz w:val="16"/>
-        </w:rPr>
-        <w:t xml:space="preserve">  C</w:t>
+      <w:proofErr w:type="spellEnd"/>
+      <w:r>
+        <w:rPr>
+          <w:rFonts w:ascii="Trebuchet MS" w:hAnsi="Trebuchet MS"/>
+          <w:color w:val="000009"/>
+          <w:sz w:val="16"/>
+        </w:rPr>
+        <w:t xml:space="preserve">  </w:t>
+      </w:r>
+      <w:proofErr w:type="spellStart"/>
+      <w:r>
+        <w:rPr>
+          <w:rFonts w:ascii="Trebuchet MS" w:hAnsi="Trebuchet MS"/>
+          <w:color w:val="000009"/>
+          <w:sz w:val="16"/>
+        </w:rPr>
+        <w:t>C</w:t>
       </w:r>
       <w:r>
         <w:rPr>
@@ -15669,6 +16754,7 @@
         </w:rPr>
         <w:t>y</w:t>
       </w:r>
+      <w:proofErr w:type="spellEnd"/>
       <w:r>
         <w:rPr>
           <w:rFonts w:ascii="Trebuchet MS" w:hAnsi="Trebuchet MS"/>
@@ -15746,6 +16832,7 @@
         </w:rPr>
         <w:t xml:space="preserve">  </w:t>
       </w:r>
+      <w:proofErr w:type="spellStart"/>
       <w:r>
         <w:rPr>
           <w:rFonts w:ascii="Trebuchet MS" w:hAnsi="Trebuchet MS"/>
@@ -15880,6 +16967,7 @@
         </w:rPr>
         <w:t>r</w:t>
       </w:r>
+      <w:proofErr w:type="spellEnd"/>
       <w:r>
         <w:rPr>
           <w:rFonts w:ascii="Trebuchet MS" w:hAnsi="Trebuchet MS"/>
@@ -15888,6 +16976,7 @@
         </w:rPr>
         <w:t xml:space="preserve">  </w:t>
       </w:r>
+      <w:proofErr w:type="spellStart"/>
       <w:r>
         <w:rPr>
           <w:rFonts w:ascii="Trebuchet MS" w:hAnsi="Trebuchet MS"/>
@@ -15951,6 +17040,7 @@
         </w:rPr>
         <w:t>r</w:t>
       </w:r>
+      <w:proofErr w:type="spellEnd"/>
       <w:r>
         <w:rPr>
           <w:rFonts w:ascii="Trebuchet MS" w:hAnsi="Trebuchet MS"/>
@@ -18120,6 +19210,7 @@
         </w:rPr>
         <w:t xml:space="preserve"> </w:t>
       </w:r>
+      <w:proofErr w:type="spellStart"/>
       <w:r>
         <w:rPr>
           <w:rFonts w:ascii="Trebuchet MS" w:hAnsi="Trebuchet MS"/>
@@ -18268,6 +19359,7 @@
         </w:rPr>
         <w:t>r</w:t>
       </w:r>
+      <w:proofErr w:type="spellEnd"/>
       <w:r>
         <w:rPr>
           <w:rFonts w:ascii="Trebuchet MS" w:hAnsi="Trebuchet MS"/>
@@ -20276,6 +21368,7 @@
         </w:rPr>
         <w:t xml:space="preserve">con 2 </w:t>
       </w:r>
+      <w:proofErr w:type="spellStart"/>
       <w:r>
         <w:rPr>
           <w:rFonts w:ascii="Trebuchet MS" w:hAnsi="Trebuchet MS"/>
@@ -20283,7 +21376,17 @@
           <w:w w:val="135"/>
           <w:sz w:val="16"/>
         </w:rPr>
-        <w:t xml:space="preserve">ó </w:t>
+        <w:t>ó</w:t>
+      </w:r>
+      <w:proofErr w:type="spellEnd"/>
+      <w:r>
+        <w:rPr>
+          <w:rFonts w:ascii="Trebuchet MS" w:hAnsi="Trebuchet MS"/>
+          <w:color w:val="000009"/>
+          <w:w w:val="135"/>
+          <w:sz w:val="16"/>
+        </w:rPr>
+        <w:t xml:space="preserve"> </w:t>
       </w:r>
       <w:r>
         <w:rPr>
@@ -21287,6 +22390,7 @@
         </w:rPr>
         <w:t xml:space="preserve"> </w:t>
       </w:r>
+      <w:proofErr w:type="spellStart"/>
       <w:r>
         <w:rPr>
           <w:rFonts w:ascii="Trebuchet MS" w:hAnsi="Trebuchet MS"/>
@@ -21296,6 +22400,7 @@
         </w:rPr>
         <w:t>vacia</w:t>
       </w:r>
+      <w:proofErr w:type="spellEnd"/>
       <w:r>
         <w:rPr>
           <w:rFonts w:ascii="Trebuchet MS" w:hAnsi="Trebuchet MS"/>
@@ -23593,7 +24698,43 @@
           <w:w w:val="115"/>
           <w:sz w:val="16"/>
         </w:rPr>
-        <w:t>El bloque y el barco son estáticos, el parpadeador y el sapo son osciladores y el planeador y la nave espacial ligera viajan por el AutomataCelular.</w:t>
+        <w:t xml:space="preserve">El bloque y el barco son estáticos, el </w:t>
+      </w:r>
+      <w:proofErr w:type="spellStart"/>
+      <w:r>
+        <w:rPr>
+          <w:color w:val="000009"/>
+          <w:w w:val="115"/>
+          <w:sz w:val="16"/>
+        </w:rPr>
+        <w:t>parpadeador</w:t>
+      </w:r>
+      <w:proofErr w:type="spellEnd"/>
+      <w:r>
+        <w:rPr>
+          <w:color w:val="000009"/>
+          <w:w w:val="115"/>
+          <w:sz w:val="16"/>
+        </w:rPr>
+        <w:t xml:space="preserve"> y el sapo son osciladores y el planeador y la nave espacial ligera viajan por el </w:t>
+      </w:r>
+      <w:proofErr w:type="spellStart"/>
+      <w:r>
+        <w:rPr>
+          <w:color w:val="000009"/>
+          <w:w w:val="115"/>
+          <w:sz w:val="16"/>
+        </w:rPr>
+        <w:t>AutomataCelular</w:t>
+      </w:r>
+      <w:proofErr w:type="spellEnd"/>
+      <w:r>
+        <w:rPr>
+          <w:color w:val="000009"/>
+          <w:w w:val="115"/>
+          <w:sz w:val="16"/>
+        </w:rPr>
+        <w:t>.</w:t>
       </w:r>
     </w:p>
     <w:p>
@@ -23681,7 +24822,23 @@
           <w:w w:val="115"/>
           <w:sz w:val="20"/>
         </w:rPr>
-        <w:t>Si tenemos seguidas dos células Conway vivas en la misma fila, ¿qué debería pasar en el primer, segundo y tercer clic? ¿por qué? Escriba la prueba</w:t>
+        <w:t xml:space="preserve">Si tenemos seguidas dos células </w:t>
+      </w:r>
+      <w:proofErr w:type="spellStart"/>
+      <w:r>
+        <w:rPr>
+          <w:w w:val="115"/>
+          <w:sz w:val="20"/>
+        </w:rPr>
+        <w:t>Conway</w:t>
+      </w:r>
+      <w:proofErr w:type="spellEnd"/>
+      <w:r>
+        <w:rPr>
+          <w:w w:val="115"/>
+          <w:sz w:val="20"/>
+        </w:rPr>
+        <w:t xml:space="preserve"> vivas en la misma fila, ¿qué debería pasar en el primer, segundo y tercer clic? ¿por qué? Escriba la prueba</w:t>
       </w:r>
       <w:r>
         <w:rPr>
@@ -23769,7 +24926,23 @@
           <w:w w:val="115"/>
           <w:sz w:val="20"/>
         </w:rPr>
-        <w:t>Para crear una célula Conway ¿Cuáles son las adiciones necesarias en el diseño? ¿y los</w:t>
+        <w:t xml:space="preserve">Para crear una célula </w:t>
+      </w:r>
+      <w:proofErr w:type="spellStart"/>
+      <w:r>
+        <w:rPr>
+          <w:w w:val="115"/>
+          <w:sz w:val="20"/>
+        </w:rPr>
+        <w:t>Conway</w:t>
+      </w:r>
+      <w:proofErr w:type="spellEnd"/>
+      <w:r>
+        <w:rPr>
+          <w:w w:val="115"/>
+          <w:sz w:val="20"/>
+        </w:rPr>
+        <w:t xml:space="preserve"> ¿Cuáles son las adiciones necesarias en el diseño? ¿y los</w:t>
       </w:r>
       <w:r>
         <w:rPr>
@@ -23988,6 +25161,7 @@
         </w:rPr>
         <w:t>Adicionamos una nueva clase “</w:t>
       </w:r>
+      <w:proofErr w:type="spellStart"/>
       <w:r>
         <w:rPr>
           <w:w w:val="115"/>
@@ -23995,47 +25169,86 @@
         </w:rPr>
         <w:t>Conwey</w:t>
       </w:r>
-      <w:r>
-        <w:rPr>
-          <w:w w:val="115"/>
-          <w:sz w:val="20"/>
-        </w:rPr>
-        <w:t xml:space="preserve">” en el paquete de aplicacion ,que sea una clase extendida de la clase “Celula” y en su constructor tendrá los atributos que sean necesarios de la clase “Celula” y cambiaremos el color a </w:t>
-      </w:r>
-      <w:r>
-        <w:rPr>
-          <w:w w:val="115"/>
-          <w:sz w:val="20"/>
-        </w:rPr>
-        <w:t>azul</w:t>
-      </w:r>
-      <w:r>
-        <w:rPr>
-          <w:w w:val="115"/>
-          <w:sz w:val="20"/>
-        </w:rPr>
-        <w:t xml:space="preserve"> ,su estado actual</w:t>
-      </w:r>
-      <w:r>
-        <w:rPr>
-          <w:w w:val="115"/>
-          <w:sz w:val="20"/>
-        </w:rPr>
-        <w:t xml:space="preserve"> vida</w:t>
-      </w:r>
-      <w:r>
-        <w:rPr>
-          <w:w w:val="115"/>
-          <w:sz w:val="20"/>
-        </w:rPr>
-        <w:t xml:space="preserve"> y siguiente siempre será muerta</w:t>
-      </w:r>
-      <w:r>
-        <w:rPr>
-          <w:w w:val="115"/>
-          <w:sz w:val="20"/>
-        </w:rPr>
-        <w:t xml:space="preserve"> y obedece a las propiedades de una celula en el juego de la vida con el método verifique.</w:t>
+      <w:proofErr w:type="spellEnd"/>
+      <w:r>
+        <w:rPr>
+          <w:w w:val="115"/>
+          <w:sz w:val="20"/>
+        </w:rPr>
+        <w:t xml:space="preserve">” en el paquete de </w:t>
+      </w:r>
+      <w:proofErr w:type="spellStart"/>
+      <w:proofErr w:type="gramStart"/>
+      <w:r>
+        <w:rPr>
+          <w:w w:val="115"/>
+          <w:sz w:val="20"/>
+        </w:rPr>
+        <w:t>aplicacion</w:t>
+      </w:r>
+      <w:proofErr w:type="spellEnd"/>
+      <w:r>
+        <w:rPr>
+          <w:w w:val="115"/>
+          <w:sz w:val="20"/>
+        </w:rPr>
+        <w:t xml:space="preserve"> ,que</w:t>
+      </w:r>
+      <w:proofErr w:type="gramEnd"/>
+      <w:r>
+        <w:rPr>
+          <w:w w:val="115"/>
+          <w:sz w:val="20"/>
+        </w:rPr>
+        <w:t xml:space="preserve"> sea una clase extendida de la clase “</w:t>
+      </w:r>
+      <w:proofErr w:type="spellStart"/>
+      <w:r>
+        <w:rPr>
+          <w:w w:val="115"/>
+          <w:sz w:val="20"/>
+        </w:rPr>
+        <w:t>Celula</w:t>
+      </w:r>
+      <w:proofErr w:type="spellEnd"/>
+      <w:r>
+        <w:rPr>
+          <w:w w:val="115"/>
+          <w:sz w:val="20"/>
+        </w:rPr>
+        <w:t>” y en su constructor tendrá los atributos que sean necesarios de la clase “</w:t>
+      </w:r>
+      <w:proofErr w:type="spellStart"/>
+      <w:r>
+        <w:rPr>
+          <w:w w:val="115"/>
+          <w:sz w:val="20"/>
+        </w:rPr>
+        <w:t>Celula</w:t>
+      </w:r>
+      <w:proofErr w:type="spellEnd"/>
+      <w:r>
+        <w:rPr>
+          <w:w w:val="115"/>
+          <w:sz w:val="20"/>
+        </w:rPr>
+        <w:t xml:space="preserve">” y cambiaremos el color a azul ,su estado actual vida y siguiente siempre será muerta y obedece a las propiedades de una </w:t>
+      </w:r>
+      <w:proofErr w:type="spellStart"/>
+      <w:r>
+        <w:rPr>
+          <w:w w:val="115"/>
+          <w:sz w:val="20"/>
+        </w:rPr>
+        <w:t>celula</w:t>
+      </w:r>
+      <w:proofErr w:type="spellEnd"/>
+      <w:r>
+        <w:rPr>
+          <w:w w:val="115"/>
+          <w:sz w:val="20"/>
+        </w:rPr>
+        <w:t xml:space="preserve"> en el juego de la vida con el método verifique.</w:t>
       </w:r>
     </w:p>
     <w:p>
@@ -24077,15 +25290,41 @@
           <w:w w:val="115"/>
           <w:sz w:val="20"/>
         </w:rPr>
-        <w:t xml:space="preserve">Adicionen juntas en la fila cinco, una pareja de células Conway llámenlas </w:t>
-      </w:r>
+        <w:t xml:space="preserve">Adicionen juntas en la fila cinco, una pareja de células </w:t>
+      </w:r>
+      <w:proofErr w:type="spellStart"/>
+      <w:r>
+        <w:rPr>
+          <w:w w:val="115"/>
+          <w:sz w:val="20"/>
+        </w:rPr>
+        <w:t>Conway</w:t>
+      </w:r>
+      <w:proofErr w:type="spellEnd"/>
+      <w:r>
+        <w:rPr>
+          <w:w w:val="115"/>
+          <w:sz w:val="20"/>
+        </w:rPr>
+        <w:t xml:space="preserve"> llámenlas </w:t>
+      </w:r>
+      <w:proofErr w:type="spellStart"/>
       <w:r>
         <w:rPr>
           <w:rFonts w:ascii="Courier New" w:hAnsi="Courier New"/>
           <w:w w:val="115"/>
           <w:sz w:val="20"/>
         </w:rPr>
-        <w:t xml:space="preserve">john </w:t>
+        <w:t>john</w:t>
+      </w:r>
+      <w:proofErr w:type="spellEnd"/>
+      <w:r>
+        <w:rPr>
+          <w:rFonts w:ascii="Courier New" w:hAnsi="Courier New"/>
+          <w:w w:val="115"/>
+          <w:sz w:val="20"/>
+        </w:rPr>
+        <w:t xml:space="preserve"> </w:t>
       </w:r>
       <w:r>
         <w:rPr>
@@ -24094,13 +25333,23 @@
         </w:rPr>
         <w:t xml:space="preserve">y </w:t>
       </w:r>
+      <w:proofErr w:type="spellStart"/>
       <w:r>
         <w:rPr>
           <w:rFonts w:ascii="Courier New" w:hAnsi="Courier New"/>
           <w:w w:val="115"/>
           <w:sz w:val="20"/>
         </w:rPr>
-        <w:t>horton.</w:t>
+        <w:t>horton</w:t>
+      </w:r>
+      <w:proofErr w:type="spellEnd"/>
+      <w:r>
+        <w:rPr>
+          <w:rFonts w:ascii="Courier New" w:hAnsi="Courier New"/>
+          <w:w w:val="115"/>
+          <w:sz w:val="20"/>
+        </w:rPr>
+        <w:t>.</w:t>
       </w:r>
       <w:r>
         <w:rPr>
@@ -24308,7 +25557,39 @@
           <w:w w:val="115"/>
           <w:sz w:val="20"/>
         </w:rPr>
-        <w:t>la pantalla final.¿Qué pasa? ¿es</w:t>
+        <w:t xml:space="preserve">la pantalla </w:t>
+      </w:r>
+      <w:proofErr w:type="spellStart"/>
+      <w:r>
+        <w:rPr>
+          <w:w w:val="115"/>
+          <w:sz w:val="20"/>
+        </w:rPr>
+        <w:t>final</w:t>
+      </w:r>
+      <w:proofErr w:type="gramStart"/>
+      <w:r>
+        <w:rPr>
+          <w:w w:val="115"/>
+          <w:sz w:val="20"/>
+        </w:rPr>
+        <w:t>.¿</w:t>
+      </w:r>
+      <w:proofErr w:type="gramEnd"/>
+      <w:r>
+        <w:rPr>
+          <w:w w:val="115"/>
+          <w:sz w:val="20"/>
+        </w:rPr>
+        <w:t>Qué</w:t>
+      </w:r>
+      <w:proofErr w:type="spellEnd"/>
+      <w:r>
+        <w:rPr>
+          <w:w w:val="115"/>
+          <w:sz w:val="20"/>
+        </w:rPr>
+        <w:t xml:space="preserve"> pasa? ¿es</w:t>
       </w:r>
       <w:r>
         <w:rPr>
@@ -24344,7 +25625,23 @@
           <w:w w:val="115"/>
           <w:sz w:val="20"/>
         </w:rPr>
-        <w:t>Se mueren ambas y asi se mantiene en todos los clics</w:t>
+        <w:t xml:space="preserve">Se mueren ambas y </w:t>
+      </w:r>
+      <w:proofErr w:type="spellStart"/>
+      <w:r>
+        <w:rPr>
+          <w:w w:val="115"/>
+          <w:sz w:val="20"/>
+        </w:rPr>
+        <w:t>asi</w:t>
+      </w:r>
+      <w:proofErr w:type="spellEnd"/>
+      <w:r>
+        <w:rPr>
+          <w:w w:val="115"/>
+          <w:sz w:val="20"/>
+        </w:rPr>
+        <w:t xml:space="preserve"> se mantiene en todos los clics</w:t>
       </w:r>
     </w:p>
     <w:p>
@@ -24375,6 +25672,7 @@
       <w:r>
         <w:rPr>
           <w:noProof/>
+          <w:lang w:val="es-CO" w:eastAsia="es-CO" w:bidi="ar-SA"/>
         </w:rPr>
         <w:drawing>
           <wp:inline distT="0" distB="0" distL="0" distR="0" wp14:anchorId="118E30F9" wp14:editId="0F267B0C">
@@ -24428,6 +25726,7 @@
       <w:r>
         <w:rPr>
           <w:noProof/>
+          <w:lang w:val="es-CO" w:eastAsia="es-CO" w:bidi="ar-SA"/>
         </w:rPr>
         <w:drawing>
           <wp:inline distT="0" distB="0" distL="0" distR="0" wp14:anchorId="6A84A748" wp14:editId="7E12524A">
@@ -24573,7 +25872,23 @@
           <w:w w:val="115"/>
           <w:sz w:val="20"/>
         </w:rPr>
-        <w:t>Queda estatico y siempre estarán muertas no hay nada que las cambie</w:t>
+        <w:t xml:space="preserve">Queda </w:t>
+      </w:r>
+      <w:proofErr w:type="spellStart"/>
+      <w:r>
+        <w:rPr>
+          <w:w w:val="115"/>
+          <w:sz w:val="20"/>
+        </w:rPr>
+        <w:t>estatico</w:t>
+      </w:r>
+      <w:proofErr w:type="spellEnd"/>
+      <w:r>
+        <w:rPr>
+          <w:w w:val="115"/>
+          <w:sz w:val="20"/>
+        </w:rPr>
+        <w:t xml:space="preserve"> y siempre estarán muertas no hay nada que las cambie</w:t>
       </w:r>
     </w:p>
     <w:p>
@@ -24608,6 +25923,7 @@
       <w:r>
         <w:rPr>
           <w:noProof/>
+          <w:lang w:val="es-CO" w:eastAsia="es-CO" w:bidi="ar-SA"/>
         </w:rPr>
         <w:drawing>
           <wp:inline distT="0" distB="0" distL="0" distR="0" wp14:anchorId="229B3020" wp14:editId="1BFC7152">
@@ -24677,7 +25993,23 @@
           <w:w w:val="115"/>
           <w:sz w:val="20"/>
         </w:rPr>
-        <w:t>Adicionen en la parte central inferior un Parpadeador (con espacio para parpadear) y ejecuten la aplicación, ¿qué pasa? ¿parpadea? Capture dos pantallas de parpadeo. No olviden escribir la prueba</w:t>
+        <w:t xml:space="preserve">Adicionen en la parte central inferior un </w:t>
+      </w:r>
+      <w:proofErr w:type="spellStart"/>
+      <w:r>
+        <w:rPr>
+          <w:w w:val="115"/>
+          <w:sz w:val="20"/>
+        </w:rPr>
+        <w:t>Parpadeador</w:t>
+      </w:r>
+      <w:proofErr w:type="spellEnd"/>
+      <w:r>
+        <w:rPr>
+          <w:w w:val="115"/>
+          <w:sz w:val="20"/>
+        </w:rPr>
+        <w:t xml:space="preserve"> (con espacio para parpadear) y ejecuten la aplicación, ¿qué pasa? ¿parpadea? Capture dos pantallas de parpadeo. No olviden escribir la prueba</w:t>
       </w:r>
       <w:r>
         <w:rPr>
@@ -24719,7 +26051,35 @@
           <w:w w:val="120"/>
           <w:sz w:val="14"/>
         </w:rPr>
-        <w:t>[En lab03.doc, automata.asta , *.java, automata.jar]</w:t>
+        <w:t xml:space="preserve">[En lab03.doc, </w:t>
+      </w:r>
+      <w:proofErr w:type="spellStart"/>
+      <w:proofErr w:type="gramStart"/>
+      <w:r>
+        <w:rPr>
+          <w:color w:val="FF0000"/>
+          <w:w w:val="120"/>
+          <w:sz w:val="14"/>
+        </w:rPr>
+        <w:t>automata.asta</w:t>
+      </w:r>
+      <w:proofErr w:type="spellEnd"/>
+      <w:r>
+        <w:rPr>
+          <w:color w:val="FF0000"/>
+          <w:w w:val="120"/>
+          <w:sz w:val="14"/>
+        </w:rPr>
+        <w:t xml:space="preserve"> ,</w:t>
+      </w:r>
+      <w:proofErr w:type="gramEnd"/>
+      <w:r>
+        <w:rPr>
+          <w:color w:val="FF0000"/>
+          <w:w w:val="120"/>
+          <w:sz w:val="14"/>
+        </w:rPr>
+        <w:t xml:space="preserve"> *.java, automata.jar]</w:t>
       </w:r>
     </w:p>
     <w:p>
@@ -24746,13 +26106,23 @@
         </w:rPr>
         <w:t xml:space="preserve">Revise las opciones de </w:t>
       </w:r>
+      <w:proofErr w:type="spellStart"/>
       <w:r>
         <w:rPr>
           <w:color w:val="0000FF"/>
           <w:w w:val="115"/>
           <w:sz w:val="20"/>
         </w:rPr>
-        <w:t xml:space="preserve">BlueJ </w:t>
+        <w:t>BlueJ</w:t>
+      </w:r>
+      <w:proofErr w:type="spellEnd"/>
+      <w:r>
+        <w:rPr>
+          <w:color w:val="0000FF"/>
+          <w:w w:val="115"/>
+          <w:sz w:val="20"/>
+        </w:rPr>
+        <w:t xml:space="preserve"> </w:t>
       </w:r>
       <w:r>
         <w:rPr>
@@ -24769,7 +26139,25 @@
           <w:sz w:val="20"/>
         </w:rPr>
         <w:lastRenderedPageBreak/>
-        <w:t>archivo .jar. Genere el archivo</w:t>
+        <w:t>archivo .</w:t>
+      </w:r>
+      <w:proofErr w:type="spellStart"/>
+      <w:r>
+        <w:rPr>
+          <w:color w:val="000009"/>
+          <w:w w:val="115"/>
+          <w:sz w:val="20"/>
+        </w:rPr>
+        <w:t>jar</w:t>
+      </w:r>
+      <w:proofErr w:type="spellEnd"/>
+      <w:r>
+        <w:rPr>
+          <w:color w:val="000009"/>
+          <w:w w:val="115"/>
+          <w:sz w:val="20"/>
+        </w:rPr>
+        <w:t>. Genere el archivo</w:t>
       </w:r>
       <w:r>
         <w:rPr>
@@ -24941,13 +26329,23 @@
         </w:rPr>
         <w:t xml:space="preserve"> </w:t>
       </w:r>
-      <w:r>
-        <w:rPr>
-          <w:color w:val="000009"/>
-          <w:w w:val="115"/>
-          <w:sz w:val="20"/>
-        </w:rPr>
-        <w:t>jar.</w:t>
+      <w:proofErr w:type="spellStart"/>
+      <w:r>
+        <w:rPr>
+          <w:color w:val="000009"/>
+          <w:w w:val="115"/>
+          <w:sz w:val="20"/>
+        </w:rPr>
+        <w:t>jar</w:t>
+      </w:r>
+      <w:proofErr w:type="spellEnd"/>
+      <w:r>
+        <w:rPr>
+          <w:color w:val="000009"/>
+          <w:w w:val="115"/>
+          <w:sz w:val="20"/>
+        </w:rPr>
+        <w:t>.</w:t>
       </w:r>
       <w:r>
         <w:rPr>
@@ -24958,6 +26356,7 @@
         </w:rPr>
         <w:t xml:space="preserve"> </w:t>
       </w:r>
+      <w:proofErr w:type="spellStart"/>
       <w:r>
         <w:rPr>
           <w:color w:val="000009"/>
@@ -24966,6 +26365,7 @@
         </w:rPr>
         <w:t>ejecutennlo</w:t>
       </w:r>
+      <w:proofErr w:type="spellEnd"/>
       <w:r>
         <w:rPr>
           <w:color w:val="000009"/>
@@ -25876,6 +27276,8 @@
           <w:sz w:val="16"/>
         </w:rPr>
       </w:pPr>
+      <w:proofErr w:type="spellStart"/>
+      <w:proofErr w:type="gramStart"/>
       <w:r>
         <w:rPr>
           <w:rFonts w:ascii="Courier New"/>
@@ -25885,6 +27287,8 @@
         </w:rPr>
         <w:t>automata</w:t>
       </w:r>
+      <w:proofErr w:type="spellEnd"/>
+      <w:proofErr w:type="gramEnd"/>
     </w:p>
     <w:p>
       <w:pPr>
@@ -25896,6 +27300,8 @@
           <w:sz w:val="16"/>
         </w:rPr>
       </w:pPr>
+      <w:proofErr w:type="spellStart"/>
+      <w:proofErr w:type="gramStart"/>
       <w:r>
         <w:rPr>
           <w:rFonts w:ascii="Courier New"/>
@@ -25905,6 +27311,8 @@
         </w:rPr>
         <w:t>src</w:t>
       </w:r>
+      <w:proofErr w:type="spellEnd"/>
+      <w:proofErr w:type="gramEnd"/>
     </w:p>
     <w:p>
       <w:pPr>
@@ -25912,21 +27320,112 @@
         <w:ind w:left="1808" w:right="6599" w:hanging="36"/>
         <w:rPr>
           <w:rFonts w:ascii="Courier New"/>
-          <w:sz w:val="16"/>
-        </w:rPr>
-      </w:pPr>
+          <w:color w:val="000009"/>
+          <w:sz w:val="16"/>
+        </w:rPr>
+      </w:pPr>
+      <w:r>
+        <w:rPr>
+          <w:noProof/>
+          <w:lang w:val="es-CO" w:eastAsia="es-CO" w:bidi="ar-SA"/>
+        </w:rPr>
+        <w:drawing>
+          <wp:anchor distT="0" distB="0" distL="114300" distR="114300" simplePos="0" relativeHeight="251649536" behindDoc="0" locked="0" layoutInCell="1" allowOverlap="1" wp14:anchorId="7CB90FA6" wp14:editId="73A0DF71">
+            <wp:simplePos x="0" y="0"/>
+            <wp:positionH relativeFrom="column">
+              <wp:posOffset>329565</wp:posOffset>
+            </wp:positionH>
+            <wp:positionV relativeFrom="paragraph">
+              <wp:posOffset>616585</wp:posOffset>
+            </wp:positionV>
+            <wp:extent cx="3558540" cy="1295400"/>
+            <wp:effectExtent l="0" t="0" r="0" b="0"/>
+            <wp:wrapTopAndBottom/>
+            <wp:docPr id="16" name="Imagen 16"/>
+            <wp:cNvGraphicFramePr>
+              <a:graphicFrameLocks xmlns:a="http://schemas.openxmlformats.org/drawingml/2006/main" noChangeAspect="1"/>
+            </wp:cNvGraphicFramePr>
+            <a:graphic xmlns:a="http://schemas.openxmlformats.org/drawingml/2006/main">
+              <a:graphicData uri="http://schemas.openxmlformats.org/drawingml/2006/picture">
+                <pic:pic xmlns:pic="http://schemas.openxmlformats.org/drawingml/2006/picture">
+                  <pic:nvPicPr>
+                    <pic:cNvPr id="1" name=""/>
+                    <pic:cNvPicPr/>
+                  </pic:nvPicPr>
+                  <pic:blipFill rotWithShape="1">
+                    <a:blip r:embed="rId22">
+                      <a:extLst>
+                        <a:ext uri="{28A0092B-C50C-407E-A947-70E740481C1C}">
+                          <a14:useLocalDpi xmlns:a14="http://schemas.microsoft.com/office/drawing/2010/main" val="0"/>
+                        </a:ext>
+                      </a:extLst>
+                    </a:blip>
+                    <a:srcRect l="8299" t="22837" r="52557" b="51819"/>
+                    <a:stretch/>
+                  </pic:blipFill>
+                  <pic:spPr bwMode="auto">
+                    <a:xfrm>
+                      <a:off x="0" y="0"/>
+                      <a:ext cx="3558540" cy="1295400"/>
+                    </a:xfrm>
+                    <a:prstGeom prst="rect">
+                      <a:avLst/>
+                    </a:prstGeom>
+                    <a:ln>
+                      <a:noFill/>
+                    </a:ln>
+                    <a:extLst>
+                      <a:ext uri="{53640926-AAD7-44D8-BBD7-CCE9431645EC}">
+                        <a14:shadowObscured xmlns:a14="http://schemas.microsoft.com/office/drawing/2010/main"/>
+                      </a:ext>
+                    </a:extLst>
+                  </pic:spPr>
+                </pic:pic>
+              </a:graphicData>
+            </a:graphic>
+            <wp14:sizeRelH relativeFrom="page">
+              <wp14:pctWidth>0</wp14:pctWidth>
+            </wp14:sizeRelH>
+            <wp14:sizeRelV relativeFrom="page">
+              <wp14:pctHeight>0</wp14:pctHeight>
+            </wp14:sizeRelV>
+          </wp:anchor>
+        </w:drawing>
+      </w:r>
+      <w:proofErr w:type="spellStart"/>
+      <w:proofErr w:type="gramStart"/>
       <w:r>
         <w:rPr>
           <w:rFonts w:ascii="Courier New"/>
           <w:color w:val="000009"/>
           <w:sz w:val="16"/>
         </w:rPr>
-        <w:t>aplicacion presentacion</w:t>
-      </w:r>
+        <w:t>aplicacion</w:t>
+      </w:r>
+      <w:proofErr w:type="spellEnd"/>
+      <w:proofErr w:type="gramEnd"/>
       <w:r>
         <w:rPr>
           <w:rFonts w:ascii="Courier New"/>
           <w:color w:val="000009"/>
+          <w:sz w:val="16"/>
+        </w:rPr>
+        <w:t xml:space="preserve"> </w:t>
+      </w:r>
+      <w:proofErr w:type="spellStart"/>
+      <w:r>
+        <w:rPr>
+          <w:rFonts w:ascii="Courier New"/>
+          <w:color w:val="000009"/>
+          <w:sz w:val="16"/>
+        </w:rPr>
+        <w:t>presentacion</w:t>
+      </w:r>
+      <w:proofErr w:type="spellEnd"/>
+      <w:r>
+        <w:rPr>
+          <w:rFonts w:ascii="Courier New"/>
+          <w:color w:val="000009"/>
           <w:w w:val="99"/>
           <w:sz w:val="16"/>
         </w:rPr>
@@ -25940,6 +27439,35 @@
         </w:rPr>
         <w:t>pruebas</w:t>
       </w:r>
+    </w:p>
+    <w:p>
+      <w:pPr>
+        <w:spacing w:before="31" w:line="302" w:lineRule="auto"/>
+        <w:ind w:right="6599"/>
+        <w:rPr>
+          <w:noProof/>
+          <w:lang w:val="es-CO" w:eastAsia="es-CO" w:bidi="ar-SA"/>
+        </w:rPr>
+      </w:pPr>
+      <w:r>
+        <w:rPr>
+          <w:rFonts w:ascii="Courier New"/>
+          <w:color w:val="000009"/>
+          <w:sz w:val="16"/>
+        </w:rPr>
+        <w:t xml:space="preserve">     </w:t>
+      </w:r>
+    </w:p>
+    <w:p>
+      <w:pPr>
+        <w:spacing w:before="31" w:line="302" w:lineRule="auto"/>
+        <w:ind w:right="6599"/>
+        <w:rPr>
+          <w:rFonts w:ascii="Courier New"/>
+          <w:color w:val="000009"/>
+          <w:sz w:val="16"/>
+        </w:rPr>
+      </w:pPr>
     </w:p>
     <w:p>
       <w:pPr>
@@ -25964,7 +27492,16 @@
           <w:w w:val="115"/>
           <w:sz w:val="20"/>
         </w:rPr>
-        <w:t>En el directorio copien únicamente los archivos *.java del paquete de aplicación</w:t>
+        <w:t xml:space="preserve">En el directorio copien únicamente los archivos *.java del paquete de </w:t>
+      </w:r>
+      <w:proofErr w:type="gramStart"/>
+      <w:r>
+        <w:rPr>
+          <w:color w:val="000009"/>
+          <w:w w:val="115"/>
+          <w:sz w:val="20"/>
+        </w:rPr>
+        <w:t>aplicación</w:t>
       </w:r>
       <w:r>
         <w:rPr>
@@ -25983,6 +27520,7 @@
         </w:rPr>
         <w:t>.</w:t>
       </w:r>
+      <w:proofErr w:type="gramEnd"/>
     </w:p>
     <w:p>
       <w:pPr>
@@ -25990,9 +27528,79 @@
         <w:ind w:left="804"/>
         <w:rPr>
           <w:rFonts w:ascii="Courier New"/>
-          <w:sz w:val="16"/>
-        </w:rPr>
-      </w:pPr>
+          <w:color w:val="000009"/>
+          <w:w w:val="115"/>
+          <w:sz w:val="16"/>
+        </w:rPr>
+      </w:pPr>
+      <w:r>
+        <w:rPr>
+          <w:noProof/>
+          <w:lang w:val="es-CO" w:eastAsia="es-CO" w:bidi="ar-SA"/>
+        </w:rPr>
+        <w:drawing>
+          <wp:anchor distT="0" distB="0" distL="114300" distR="114300" simplePos="0" relativeHeight="251671040" behindDoc="0" locked="0" layoutInCell="1" allowOverlap="1" wp14:anchorId="30193718" wp14:editId="0CA5C674">
+            <wp:simplePos x="0" y="0"/>
+            <wp:positionH relativeFrom="column">
+              <wp:posOffset>311150</wp:posOffset>
+            </wp:positionH>
+            <wp:positionV relativeFrom="paragraph">
+              <wp:posOffset>288925</wp:posOffset>
+            </wp:positionV>
+            <wp:extent cx="4053205" cy="2266950"/>
+            <wp:effectExtent l="0" t="0" r="0" b="0"/>
+            <wp:wrapTopAndBottom/>
+            <wp:docPr id="17" name="Imagen 17"/>
+            <wp:cNvGraphicFramePr>
+              <a:graphicFrameLocks xmlns:a="http://schemas.openxmlformats.org/drawingml/2006/main" noChangeAspect="1"/>
+            </wp:cNvGraphicFramePr>
+            <a:graphic xmlns:a="http://schemas.openxmlformats.org/drawingml/2006/main">
+              <a:graphicData uri="http://schemas.openxmlformats.org/drawingml/2006/picture">
+                <pic:pic xmlns:pic="http://schemas.openxmlformats.org/drawingml/2006/picture">
+                  <pic:nvPicPr>
+                    <pic:cNvPr id="1" name=""/>
+                    <pic:cNvPicPr/>
+                  </pic:nvPicPr>
+                  <pic:blipFill rotWithShape="1">
+                    <a:blip r:embed="rId23">
+                      <a:extLst>
+                        <a:ext uri="{28A0092B-C50C-407E-A947-70E740481C1C}">
+                          <a14:useLocalDpi xmlns:a14="http://schemas.microsoft.com/office/drawing/2010/main" val="0"/>
+                        </a:ext>
+                      </a:extLst>
+                    </a:blip>
+                    <a:srcRect l="7985" t="17545" r="40501" b="31211"/>
+                    <a:stretch/>
+                  </pic:blipFill>
+                  <pic:spPr bwMode="auto">
+                    <a:xfrm>
+                      <a:off x="0" y="0"/>
+                      <a:ext cx="4053205" cy="2266950"/>
+                    </a:xfrm>
+                    <a:prstGeom prst="rect">
+                      <a:avLst/>
+                    </a:prstGeom>
+                    <a:ln>
+                      <a:noFill/>
+                    </a:ln>
+                    <a:extLst>
+                      <a:ext uri="{53640926-AAD7-44D8-BBD7-CCE9431645EC}">
+                        <a14:shadowObscured xmlns:a14="http://schemas.microsoft.com/office/drawing/2010/main"/>
+                      </a:ext>
+                    </a:extLst>
+                  </pic:spPr>
+                </pic:pic>
+              </a:graphicData>
+            </a:graphic>
+            <wp14:sizeRelH relativeFrom="page">
+              <wp14:pctWidth>0</wp14:pctWidth>
+            </wp14:sizeRelH>
+            <wp14:sizeRelV relativeFrom="page">
+              <wp14:pctHeight>0</wp14:pctHeight>
+            </wp14:sizeRelV>
+          </wp:anchor>
+        </w:drawing>
+      </w:r>
       <w:r>
         <w:rPr>
           <w:color w:val="000009"/>
@@ -26001,6 +27609,7 @@
         </w:rPr>
         <w:t xml:space="preserve">Consulte y capture el contenido de </w:t>
       </w:r>
+      <w:proofErr w:type="spellStart"/>
       <w:r>
         <w:rPr>
           <w:rFonts w:ascii="Courier New"/>
@@ -26008,8 +27617,55 @@
           <w:w w:val="115"/>
           <w:sz w:val="16"/>
         </w:rPr>
-        <w:t>src/aplicacion</w:t>
-      </w:r>
+        <w:t>src</w:t>
+      </w:r>
+      <w:proofErr w:type="spellEnd"/>
+      <w:r>
+        <w:rPr>
+          <w:rFonts w:ascii="Courier New"/>
+          <w:color w:val="000009"/>
+          <w:w w:val="115"/>
+          <w:sz w:val="16"/>
+        </w:rPr>
+        <w:t>/</w:t>
+      </w:r>
+      <w:r>
+        <w:rPr>
+          <w:rFonts w:ascii="Courier New"/>
+          <w:color w:val="000009"/>
+          <w:w w:val="115"/>
+          <w:sz w:val="16"/>
+        </w:rPr>
+        <w:t>aplicaci</w:t>
+      </w:r>
+      <w:r>
+        <w:rPr>
+          <w:rFonts w:ascii="Courier New"/>
+          <w:color w:val="000009"/>
+          <w:w w:val="115"/>
+          <w:sz w:val="16"/>
+        </w:rPr>
+        <w:t>ó</w:t>
+      </w:r>
+      <w:r>
+        <w:rPr>
+          <w:rFonts w:ascii="Courier New"/>
+          <w:color w:val="000009"/>
+          <w:w w:val="115"/>
+          <w:sz w:val="16"/>
+        </w:rPr>
+        <w:t>n</w:t>
+      </w:r>
+    </w:p>
+    <w:p>
+      <w:pPr>
+        <w:spacing w:line="246" w:lineRule="exact"/>
+        <w:ind w:left="804"/>
+        <w:rPr>
+          <w:rFonts w:ascii="Courier New"/>
+          <w:sz w:val="16"/>
+        </w:rPr>
+      </w:pPr>
     </w:p>
     <w:p>
       <w:pPr>
@@ -26056,17 +27712,29 @@
         <w:spacing w:line="234" w:lineRule="exact"/>
         <w:ind w:left="101" w:firstLine="0"/>
         <w:jc w:val="both"/>
-      </w:pPr>
-      <w:r>
-        <w:rPr>
-          <w:color w:val="000009"/>
-          <w:w w:val="115"/>
-        </w:rPr>
-        <w:t>En java los proyectos se estructuran considerando tres directorios básicos.</w:t>
-      </w:r>
+        <w:rPr>
+          <w:noProof/>
+          <w:lang w:val="es-CO" w:eastAsia="es-CO" w:bidi="ar-SA"/>
+        </w:rPr>
+      </w:pPr>
     </w:p>
     <w:p>
       <w:pPr>
+        <w:pStyle w:val="Textoindependiente"/>
+        <w:spacing w:line="234" w:lineRule="exact"/>
+        <w:ind w:left="101" w:firstLine="0"/>
+        <w:jc w:val="both"/>
+      </w:pPr>
+      <w:r>
+        <w:rPr>
+          <w:color w:val="000009"/>
+          <w:w w:val="115"/>
+        </w:rPr>
+        <w:t>En java los proyectos se estructuran considerando tres directorios básicos.</w:t>
+      </w:r>
+    </w:p>
+    <w:p>
+      <w:pPr>
         <w:spacing w:before="28"/>
         <w:ind w:left="101"/>
         <w:rPr>
@@ -26074,6 +27742,8 @@
           <w:sz w:val="16"/>
         </w:rPr>
       </w:pPr>
+      <w:proofErr w:type="spellStart"/>
+      <w:proofErr w:type="gramStart"/>
       <w:r>
         <w:rPr>
           <w:rFonts w:ascii="Courier New"/>
@@ -26082,6 +27752,8 @@
         </w:rPr>
         <w:t>automata</w:t>
       </w:r>
+      <w:proofErr w:type="spellEnd"/>
+      <w:proofErr w:type="gramEnd"/>
     </w:p>
     <w:p>
       <w:pPr>
@@ -26089,16 +27761,126 @@
         <w:ind w:left="811" w:right="8364"/>
         <w:rPr>
           <w:rFonts w:ascii="Courier New"/>
-          <w:sz w:val="16"/>
-        </w:rPr>
-      </w:pPr>
+          <w:color w:val="000009"/>
+          <w:sz w:val="16"/>
+        </w:rPr>
+      </w:pPr>
+      <w:proofErr w:type="spellStart"/>
+      <w:proofErr w:type="gramStart"/>
       <w:r>
         <w:rPr>
           <w:rFonts w:ascii="Courier New"/>
           <w:color w:val="000009"/>
           <w:sz w:val="16"/>
         </w:rPr>
-        <w:t>src bin docs</w:t>
+        <w:t>src</w:t>
+      </w:r>
+      <w:proofErr w:type="spellEnd"/>
+      <w:proofErr w:type="gramEnd"/>
+      <w:r>
+        <w:rPr>
+          <w:rFonts w:ascii="Courier New"/>
+          <w:color w:val="000009"/>
+          <w:sz w:val="16"/>
+        </w:rPr>
+        <w:t xml:space="preserve"> </w:t>
+      </w:r>
+      <w:proofErr w:type="spellStart"/>
+      <w:r>
+        <w:rPr>
+          <w:rFonts w:ascii="Courier New"/>
+          <w:color w:val="000009"/>
+          <w:sz w:val="16"/>
+        </w:rPr>
+        <w:t>bin</w:t>
+      </w:r>
+      <w:proofErr w:type="spellEnd"/>
+      <w:r>
+        <w:rPr>
+          <w:rFonts w:ascii="Courier New"/>
+          <w:color w:val="000009"/>
+          <w:sz w:val="16"/>
+        </w:rPr>
+        <w:t xml:space="preserve"> </w:t>
+      </w:r>
+      <w:proofErr w:type="spellStart"/>
+      <w:r>
+        <w:rPr>
+          <w:rFonts w:ascii="Courier New"/>
+          <w:color w:val="000009"/>
+          <w:sz w:val="16"/>
+        </w:rPr>
+        <w:t>docs</w:t>
+      </w:r>
+      <w:proofErr w:type="spellEnd"/>
+    </w:p>
+    <w:p>
+      <w:pPr>
+        <w:spacing w:before="32" w:line="283" w:lineRule="auto"/>
+        <w:ind w:left="811" w:right="8364"/>
+        <w:rPr>
+          <w:noProof/>
+          <w:lang w:val="es-CO" w:eastAsia="es-CO" w:bidi="ar-SA"/>
+        </w:rPr>
+      </w:pPr>
+    </w:p>
+    <w:p>
+      <w:pPr>
+        <w:spacing w:before="32" w:line="283" w:lineRule="auto"/>
+        <w:ind w:left="811" w:right="8364"/>
+        <w:rPr>
+          <w:rFonts w:ascii="Courier New"/>
+          <w:sz w:val="16"/>
+        </w:rPr>
+      </w:pPr>
+      <w:r>
+        <w:rPr>
+          <w:noProof/>
+          <w:lang w:val="es-CO" w:eastAsia="es-CO" w:bidi="ar-SA"/>
+        </w:rPr>
+        <w:lastRenderedPageBreak/>
+        <w:drawing>
+          <wp:inline distT="0" distB="0" distL="0" distR="0" wp14:anchorId="6C5C786D" wp14:editId="32E09020">
+            <wp:extent cx="2819400" cy="3209925"/>
+            <wp:effectExtent l="0" t="0" r="0" b="0"/>
+            <wp:docPr id="18" name="Imagen 18"/>
+            <wp:cNvGraphicFramePr>
+              <a:graphicFrameLocks xmlns:a="http://schemas.openxmlformats.org/drawingml/2006/main" noChangeAspect="1"/>
+            </wp:cNvGraphicFramePr>
+            <a:graphic xmlns:a="http://schemas.openxmlformats.org/drawingml/2006/main">
+              <a:graphicData uri="http://schemas.openxmlformats.org/drawingml/2006/picture">
+                <pic:pic xmlns:pic="http://schemas.openxmlformats.org/drawingml/2006/picture">
+                  <pic:nvPicPr>
+                    <pic:cNvPr id="1" name=""/>
+                    <pic:cNvPicPr/>
+                  </pic:nvPicPr>
+                  <pic:blipFill rotWithShape="1">
+                    <a:blip r:embed="rId24"/>
+                    <a:srcRect l="50261" t="835" r="3392" b="5310"/>
+                    <a:stretch/>
+                  </pic:blipFill>
+                  <pic:spPr bwMode="auto">
+                    <a:xfrm>
+                      <a:off x="0" y="0"/>
+                      <a:ext cx="2819400" cy="3209925"/>
+                    </a:xfrm>
+                    <a:prstGeom prst="rect">
+                      <a:avLst/>
+                    </a:prstGeom>
+                    <a:ln>
+                      <a:noFill/>
+                    </a:ln>
+                    <a:extLst>
+                      <a:ext uri="{53640926-AAD7-44D8-BBD7-CCE9431645EC}">
+                        <a14:shadowObscured xmlns:a14="http://schemas.microsoft.com/office/drawing/2010/main"/>
+                      </a:ext>
+                    </a:extLst>
+                  </pic:spPr>
+                </pic:pic>
+              </a:graphicData>
+            </a:graphic>
+          </wp:inline>
+        </w:drawing>
       </w:r>
     </w:p>
     <w:p>
@@ -26544,13 +28326,23 @@
         </w:rPr>
         <w:t xml:space="preserve"> </w:t>
       </w:r>
-      <w:r>
-        <w:rPr>
-          <w:color w:val="000009"/>
-          <w:w w:val="115"/>
-          <w:sz w:val="20"/>
-        </w:rPr>
-        <w:t>bin?</w:t>
+      <w:proofErr w:type="spellStart"/>
+      <w:r>
+        <w:rPr>
+          <w:color w:val="000009"/>
+          <w:w w:val="115"/>
+          <w:sz w:val="20"/>
+        </w:rPr>
+        <w:t>bin</w:t>
+      </w:r>
+      <w:proofErr w:type="spellEnd"/>
+      <w:r>
+        <w:rPr>
+          <w:color w:val="000009"/>
+          <w:w w:val="115"/>
+          <w:sz w:val="20"/>
+        </w:rPr>
+        <w:t>?</w:t>
       </w:r>
       <w:r>
         <w:rPr>
@@ -26756,6 +28548,83 @@
         </w:rPr>
         <w:t>modificó.</w:t>
       </w:r>
+    </w:p>
+    <w:p>
+      <w:pPr>
+        <w:pStyle w:val="Prrafodelista"/>
+        <w:tabs>
+          <w:tab w:val="left" w:pos="812"/>
+        </w:tabs>
+        <w:spacing w:before="2" w:line="230" w:lineRule="auto"/>
+        <w:ind w:right="939" w:firstLine="0"/>
+        <w:rPr>
+          <w:noProof/>
+          <w:lang w:val="es-CO" w:eastAsia="es-CO" w:bidi="ar-SA"/>
+        </w:rPr>
+      </w:pPr>
+    </w:p>
+    <w:p>
+      <w:pPr>
+        <w:pStyle w:val="Prrafodelista"/>
+        <w:tabs>
+          <w:tab w:val="left" w:pos="812"/>
+        </w:tabs>
+        <w:spacing w:before="2" w:line="230" w:lineRule="auto"/>
+        <w:ind w:right="939" w:firstLine="0"/>
+        <w:rPr>
+          <w:sz w:val="20"/>
+        </w:rPr>
+      </w:pPr>
+      <w:r>
+        <w:rPr>
+          <w:noProof/>
+          <w:lang w:val="es-CO" w:eastAsia="es-CO" w:bidi="ar-SA"/>
+        </w:rPr>
+        <w:drawing>
+          <wp:inline distT="0" distB="0" distL="0" distR="0" wp14:anchorId="1CC7B17B" wp14:editId="64684B3D">
+            <wp:extent cx="3638550" cy="2517275"/>
+            <wp:effectExtent l="0" t="0" r="0" b="0"/>
+            <wp:docPr id="19" name="Imagen 19"/>
+            <wp:cNvGraphicFramePr>
+              <a:graphicFrameLocks xmlns:a="http://schemas.openxmlformats.org/drawingml/2006/main" noChangeAspect="1"/>
+            </wp:cNvGraphicFramePr>
+            <a:graphic xmlns:a="http://schemas.openxmlformats.org/drawingml/2006/main">
+              <a:graphicData uri="http://schemas.openxmlformats.org/drawingml/2006/picture">
+                <pic:pic xmlns:pic="http://schemas.openxmlformats.org/drawingml/2006/picture">
+                  <pic:nvPicPr>
+                    <pic:cNvPr id="1" name=""/>
+                    <pic:cNvPicPr/>
+                  </pic:nvPicPr>
+                  <pic:blipFill rotWithShape="1">
+                    <a:blip r:embed="rId25"/>
+                    <a:srcRect l="470" t="2786" r="45198" b="30356"/>
+                    <a:stretch/>
+                  </pic:blipFill>
+                  <pic:spPr bwMode="auto">
+                    <a:xfrm>
+                      <a:off x="0" y="0"/>
+                      <a:ext cx="3643220" cy="2520506"/>
+                    </a:xfrm>
+                    <a:prstGeom prst="rect">
+                      <a:avLst/>
+                    </a:prstGeom>
+                    <a:ln>
+                      <a:noFill/>
+                    </a:ln>
+                    <a:extLst>
+                      <a:ext uri="{53640926-AAD7-44D8-BBD7-CCE9431645EC}">
+                        <a14:shadowObscured xmlns:a14="http://schemas.microsoft.com/office/drawing/2010/main"/>
+                      </a:ext>
+                    </a:extLst>
+                  </pic:spPr>
+                </pic:pic>
+              </a:graphicData>
+            </a:graphic>
+          </wp:inline>
+        </w:drawing>
+      </w:r>
+      <w:bookmarkStart w:id="1" w:name="_GoBack"/>
+      <w:bookmarkEnd w:id="1"/>
     </w:p>
     <w:p>
       <w:pPr>
@@ -26981,6 +28850,8 @@
           <w:sz w:val="16"/>
         </w:rPr>
       </w:pPr>
+      <w:proofErr w:type="spellStart"/>
+      <w:proofErr w:type="gramStart"/>
       <w:r>
         <w:rPr>
           <w:rFonts w:ascii="Courier New"/>
@@ -26995,17 +28866,38 @@
           <w:color w:val="000009"/>
           <w:sz w:val="16"/>
         </w:rPr>
-        <w:t>avac java javadoc</w:t>
-      </w:r>
+        <w:t>avac</w:t>
+      </w:r>
+      <w:proofErr w:type="spellEnd"/>
+      <w:proofErr w:type="gramEnd"/>
       <w:r>
         <w:rPr>
           <w:rFonts w:ascii="Courier New"/>
           <w:color w:val="000009"/>
+          <w:sz w:val="16"/>
+        </w:rPr>
+        <w:t xml:space="preserve"> java </w:t>
+      </w:r>
+      <w:proofErr w:type="spellStart"/>
+      <w:r>
+        <w:rPr>
+          <w:rFonts w:ascii="Courier New"/>
+          <w:color w:val="000009"/>
+          <w:sz w:val="16"/>
+        </w:rPr>
+        <w:t>javadoc</w:t>
+      </w:r>
+      <w:proofErr w:type="spellEnd"/>
+      <w:r>
+        <w:rPr>
+          <w:rFonts w:ascii="Courier New"/>
+          <w:color w:val="000009"/>
           <w:w w:val="99"/>
           <w:sz w:val="16"/>
         </w:rPr>
         <w:t xml:space="preserve"> </w:t>
       </w:r>
+      <w:proofErr w:type="spellStart"/>
       <w:r>
         <w:rPr>
           <w:rFonts w:ascii="Courier New"/>
@@ -27014,6 +28906,7 @@
         </w:rPr>
         <w:t>jar</w:t>
       </w:r>
+      <w:proofErr w:type="spellEnd"/>
     </w:p>
     <w:p>
       <w:pPr>
@@ -27073,6 +28966,8 @@
         <w:spacing w:line="234" w:lineRule="exact"/>
         <w:ind w:firstLine="0"/>
       </w:pPr>
+      <w:proofErr w:type="spellStart"/>
+      <w:proofErr w:type="gramStart"/>
       <w:r>
         <w:rPr>
           <w:rFonts w:ascii="Times New Roman"/>
@@ -27081,6 +28976,8 @@
         </w:rPr>
         <w:t>javac</w:t>
       </w:r>
+      <w:proofErr w:type="spellEnd"/>
+      <w:proofErr w:type="gramEnd"/>
       <w:r>
         <w:rPr>
           <w:color w:val="000009"/>
@@ -27255,6 +29152,7 @@
         </w:rPr>
         <w:t xml:space="preserve"> </w:t>
       </w:r>
+      <w:proofErr w:type="spellStart"/>
       <w:r>
         <w:rPr>
           <w:rFonts w:ascii="Courier New" w:hAnsi="Courier New"/>
@@ -27273,6 +29171,7 @@
         </w:rPr>
         <w:t>avac</w:t>
       </w:r>
+      <w:proofErr w:type="spellEnd"/>
       <w:r>
         <w:rPr>
           <w:color w:val="000009"/>
@@ -27353,6 +29252,7 @@
         </w:rPr>
         <w:t xml:space="preserve"> </w:t>
       </w:r>
+      <w:proofErr w:type="spellStart"/>
       <w:r>
         <w:rPr>
           <w:rFonts w:ascii="Gill Sans MT" w:hAnsi="Gill Sans MT"/>
@@ -27363,6 +29263,7 @@
         </w:rPr>
         <w:t>raiz</w:t>
       </w:r>
+      <w:proofErr w:type="spellEnd"/>
       <w:r>
         <w:rPr>
           <w:rFonts w:ascii="Gill Sans MT" w:hAnsi="Gill Sans MT"/>
@@ -27395,6 +29296,7 @@
         </w:rPr>
         <w:t xml:space="preserve"> </w:t>
       </w:r>
+      <w:proofErr w:type="spellStart"/>
       <w:r>
         <w:rPr>
           <w:rFonts w:ascii="Courier New" w:hAnsi="Courier New"/>
@@ -27405,6 +29307,7 @@
         </w:rPr>
         <w:t>automata</w:t>
       </w:r>
+      <w:proofErr w:type="spellEnd"/>
       <w:r>
         <w:rPr>
           <w:rFonts w:ascii="Courier New" w:hAnsi="Courier New"/>
@@ -27445,13 +29348,25 @@
           <w:w w:val="120"/>
           <w:sz w:val="20"/>
         </w:rPr>
-        <w:t>una sóla</w:t>
-      </w:r>
+        <w:t xml:space="preserve">una </w:t>
+      </w:r>
+      <w:proofErr w:type="spellStart"/>
       <w:r>
         <w:rPr>
           <w:rFonts w:ascii="Gill Sans MT" w:hAnsi="Gill Sans MT"/>
           <w:b/>
           <w:color w:val="000009"/>
+          <w:w w:val="120"/>
+          <w:sz w:val="20"/>
+        </w:rPr>
+        <w:t>sóla</w:t>
+      </w:r>
+      <w:proofErr w:type="spellEnd"/>
+      <w:r>
+        <w:rPr>
+          <w:rFonts w:ascii="Gill Sans MT" w:hAnsi="Gill Sans MT"/>
+          <w:b/>
+          <w:color w:val="000009"/>
           <w:spacing w:val="-17"/>
           <w:w w:val="120"/>
           <w:sz w:val="20"/>
@@ -27661,7 +29576,16 @@
           <w:w w:val="120"/>
           <w:sz w:val="20"/>
         </w:rPr>
-        <w:t>la consola para compilar TODO el proyecto? Tenga presente que se pide un único comando</w:t>
+        <w:t xml:space="preserve">la consola para compilar TODO el proyecto? Tenga presente que se pide un único </w:t>
+      </w:r>
+      <w:r>
+        <w:rPr>
+          <w:color w:val="000009"/>
+          <w:w w:val="120"/>
+          <w:sz w:val="20"/>
+        </w:rPr>
+        <w:lastRenderedPageBreak/>
+        <w:t>comando</w:t>
       </w:r>
       <w:r>
         <w:rPr>
@@ -28305,6 +30229,7 @@
         </w:rPr>
         <w:t xml:space="preserve"> </w:t>
       </w:r>
+      <w:proofErr w:type="spellStart"/>
       <w:r>
         <w:rPr>
           <w:rFonts w:ascii="Courier New" w:hAnsi="Courier New"/>
@@ -28314,6 +30239,7 @@
         </w:rPr>
         <w:t>javadoc</w:t>
       </w:r>
+      <w:proofErr w:type="spellEnd"/>
       <w:r>
         <w:rPr>
           <w:color w:val="000009"/>
@@ -28382,13 +30308,23 @@
         </w:rPr>
         <w:t xml:space="preserve"> </w:t>
       </w:r>
-      <w:r>
-        <w:rPr>
-          <w:color w:val="000009"/>
-          <w:w w:val="115"/>
-          <w:sz w:val="20"/>
-        </w:rPr>
-        <w:t>raiz,</w:t>
+      <w:proofErr w:type="spellStart"/>
+      <w:r>
+        <w:rPr>
+          <w:color w:val="000009"/>
+          <w:w w:val="115"/>
+          <w:sz w:val="20"/>
+        </w:rPr>
+        <w:t>raiz</w:t>
+      </w:r>
+      <w:proofErr w:type="spellEnd"/>
+      <w:r>
+        <w:rPr>
+          <w:color w:val="000009"/>
+          <w:w w:val="115"/>
+          <w:sz w:val="20"/>
+        </w:rPr>
+        <w:t>,</w:t>
       </w:r>
       <w:r>
         <w:rPr>
@@ -28484,13 +30420,23 @@
         </w:rPr>
         <w:t xml:space="preserve"> </w:t>
       </w:r>
-      <w:r>
-        <w:rPr>
-          <w:color w:val="000009"/>
-          <w:w w:val="115"/>
-          <w:sz w:val="20"/>
-        </w:rPr>
-        <w:t>html,</w:t>
+      <w:proofErr w:type="spellStart"/>
+      <w:r>
+        <w:rPr>
+          <w:color w:val="000009"/>
+          <w:w w:val="115"/>
+          <w:sz w:val="20"/>
+        </w:rPr>
+        <w:t>html</w:t>
+      </w:r>
+      <w:proofErr w:type="spellEnd"/>
+      <w:r>
+        <w:rPr>
+          <w:color w:val="000009"/>
+          <w:w w:val="115"/>
+          <w:sz w:val="20"/>
+        </w:rPr>
+        <w:t>,</w:t>
       </w:r>
       <w:r>
         <w:rPr>
@@ -28748,6 +30694,7 @@
         </w:rPr>
         <w:t xml:space="preserve"> </w:t>
       </w:r>
+      <w:proofErr w:type="spellStart"/>
       <w:r>
         <w:rPr>
           <w:color w:val="000009"/>
@@ -28756,6 +30703,7 @@
         </w:rPr>
         <w:t>qué</w:t>
       </w:r>
+      <w:proofErr w:type="spellEnd"/>
       <w:r>
         <w:rPr>
           <w:color w:val="000009"/>
@@ -29012,7 +30960,23 @@
           <w:color w:val="000009"/>
           <w:w w:val="115"/>
         </w:rPr>
-        <w:t>, desde el directorio raiz, ejecute el programa. ¿Cómo utilizó este comando?</w:t>
+        <w:t xml:space="preserve">, desde el directorio </w:t>
+      </w:r>
+      <w:proofErr w:type="spellStart"/>
+      <w:r>
+        <w:rPr>
+          <w:color w:val="000009"/>
+          <w:w w:val="115"/>
+        </w:rPr>
+        <w:t>raiz</w:t>
+      </w:r>
+      <w:proofErr w:type="spellEnd"/>
+      <w:r>
+        <w:rPr>
+          <w:color w:val="000009"/>
+          <w:w w:val="115"/>
+        </w:rPr>
+        <w:t>, ejecute el programa. ¿Cómo utilizó este comando?</w:t>
       </w:r>
     </w:p>
     <w:p>
@@ -29279,8 +31243,18 @@
           <w:w w:val="115"/>
           <w:sz w:val="20"/>
         </w:rPr>
-        <w:t>el programa.Tenga</w:t>
-      </w:r>
+        <w:t xml:space="preserve">el </w:t>
+      </w:r>
+      <w:proofErr w:type="spellStart"/>
+      <w:r>
+        <w:rPr>
+          <w:color w:val="000009"/>
+          <w:w w:val="115"/>
+          <w:sz w:val="20"/>
+        </w:rPr>
+        <w:t>programa.Tenga</w:t>
+      </w:r>
+      <w:proofErr w:type="spellEnd"/>
       <w:r>
         <w:rPr>
           <w:color w:val="000009"/>
@@ -29426,6 +31400,7 @@
         </w:rPr>
         <w:t xml:space="preserve"> </w:t>
       </w:r>
+      <w:proofErr w:type="spellStart"/>
       <w:r>
         <w:rPr>
           <w:color w:val="000009"/>
@@ -29434,6 +31409,7 @@
         </w:rPr>
         <w:t>junit</w:t>
       </w:r>
+      <w:proofErr w:type="spellEnd"/>
       <w:r>
         <w:rPr>
           <w:color w:val="000009"/>
@@ -29527,7 +31503,43 @@
           <w:w w:val="115"/>
           <w:sz w:val="20"/>
         </w:rPr>
-        <w:t>Ejecute desde consola las pruebas . ¿Cómo utilizó este comando?. Puede ver ejemplos</w:t>
+        <w:t xml:space="preserve">Ejecute desde consola las </w:t>
+      </w:r>
+      <w:proofErr w:type="gramStart"/>
+      <w:r>
+        <w:rPr>
+          <w:color w:val="000009"/>
+          <w:w w:val="115"/>
+          <w:sz w:val="20"/>
+        </w:rPr>
+        <w:t>pruebas .</w:t>
+      </w:r>
+      <w:proofErr w:type="gramEnd"/>
+      <w:r>
+        <w:rPr>
+          <w:color w:val="000009"/>
+          <w:w w:val="115"/>
+          <w:sz w:val="20"/>
+        </w:rPr>
+        <w:t xml:space="preserve"> ¿Cómo utilizó este comando</w:t>
+      </w:r>
+      <w:proofErr w:type="gramStart"/>
+      <w:r>
+        <w:rPr>
+          <w:color w:val="000009"/>
+          <w:w w:val="115"/>
+          <w:sz w:val="20"/>
+        </w:rPr>
+        <w:t>?.</w:t>
+      </w:r>
+      <w:proofErr w:type="gramEnd"/>
+      <w:r>
+        <w:rPr>
+          <w:color w:val="000009"/>
+          <w:w w:val="115"/>
+          <w:sz w:val="20"/>
+        </w:rPr>
+        <w:t xml:space="preserve"> Puede ver ejemplos</w:t>
       </w:r>
       <w:r>
         <w:rPr>
@@ -29589,6 +31601,7 @@
         </w:rPr>
         <w:t xml:space="preserve"> </w:t>
       </w:r>
+      <w:proofErr w:type="spellStart"/>
       <w:r>
         <w:rPr>
           <w:color w:val="000009"/>
@@ -29597,6 +31610,7 @@
         </w:rPr>
         <w:t>el“test</w:t>
       </w:r>
+      <w:proofErr w:type="spellEnd"/>
       <w:r>
         <w:rPr>
           <w:color w:val="000009"/>
@@ -29606,13 +31620,23 @@
         </w:rPr>
         <w:t xml:space="preserve"> </w:t>
       </w:r>
-      <w:r>
-        <w:rPr>
-          <w:color w:val="000009"/>
-          <w:w w:val="115"/>
-          <w:sz w:val="20"/>
-        </w:rPr>
-        <w:t>runner”en:</w:t>
+      <w:proofErr w:type="spellStart"/>
+      <w:r>
+        <w:rPr>
+          <w:color w:val="000009"/>
+          <w:w w:val="115"/>
+          <w:sz w:val="20"/>
+        </w:rPr>
+        <w:t>runner”en</w:t>
+      </w:r>
+      <w:proofErr w:type="spellEnd"/>
+      <w:r>
+        <w:rPr>
+          <w:color w:val="000009"/>
+          <w:w w:val="115"/>
+          <w:sz w:val="20"/>
+        </w:rPr>
+        <w:t>:</w:t>
       </w:r>
       <w:r>
         <w:rPr>
@@ -29623,7 +31647,7 @@
         </w:rPr>
         <w:t xml:space="preserve"> </w:t>
       </w:r>
-      <w:hyperlink r:id="rId22">
+      <w:hyperlink r:id="rId26">
         <w:r>
           <w:rPr>
             <w:color w:val="00007F"/>
@@ -29969,6 +31993,7 @@
         </w:rPr>
         <w:t xml:space="preserve"> </w:t>
       </w:r>
+      <w:proofErr w:type="spellStart"/>
       <w:r>
         <w:rPr>
           <w:rFonts w:ascii="Courier New" w:hAnsi="Courier New"/>
@@ -29978,6 +32003,7 @@
         </w:rPr>
         <w:t>jar</w:t>
       </w:r>
+      <w:proofErr w:type="spellEnd"/>
       <w:r>
         <w:rPr>
           <w:rFonts w:ascii="Courier New" w:hAnsi="Courier New"/>
@@ -30113,7 +32139,25 @@
           <w:w w:val="115"/>
           <w:sz w:val="20"/>
         </w:rPr>
-        <w:t>.jar,</w:t>
+        <w:t>.</w:t>
+      </w:r>
+      <w:proofErr w:type="spellStart"/>
+      <w:r>
+        <w:rPr>
+          <w:color w:val="000009"/>
+          <w:w w:val="115"/>
+          <w:sz w:val="20"/>
+        </w:rPr>
+        <w:t>jar</w:t>
+      </w:r>
+      <w:proofErr w:type="spellEnd"/>
+      <w:r>
+        <w:rPr>
+          <w:color w:val="000009"/>
+          <w:w w:val="115"/>
+          <w:sz w:val="20"/>
+        </w:rPr>
+        <w:t>,</w:t>
       </w:r>
       <w:r>
         <w:rPr>
@@ -30192,6 +32236,7 @@
         </w:rPr>
         <w:t xml:space="preserve"> </w:t>
       </w:r>
+      <w:proofErr w:type="spellStart"/>
       <w:r>
         <w:rPr>
           <w:color w:val="000009"/>
@@ -30200,6 +32245,7 @@
         </w:rPr>
         <w:t>bytecode</w:t>
       </w:r>
+      <w:proofErr w:type="spellEnd"/>
       <w:r>
         <w:rPr>
           <w:color w:val="000009"/>
@@ -30503,6 +32549,8 @@
         </w:rPr>
         <w:t xml:space="preserve">¿Cómo empaquetó </w:t>
       </w:r>
+      <w:proofErr w:type="spellStart"/>
+      <w:proofErr w:type="gramStart"/>
       <w:r>
         <w:rPr>
           <w:rFonts w:ascii="Courier New" w:hAnsi="Courier New"/>
@@ -30510,7 +32558,17 @@
           <w:w w:val="115"/>
           <w:sz w:val="16"/>
         </w:rPr>
-        <w:t xml:space="preserve">jar </w:t>
+        <w:t>jar</w:t>
+      </w:r>
+      <w:proofErr w:type="spellEnd"/>
+      <w:r>
+        <w:rPr>
+          <w:rFonts w:ascii="Courier New" w:hAnsi="Courier New"/>
+          <w:color w:val="000009"/>
+          <w:w w:val="115"/>
+          <w:sz w:val="16"/>
+        </w:rPr>
+        <w:t xml:space="preserve"> </w:t>
       </w:r>
       <w:r>
         <w:rPr>
@@ -30519,6 +32577,7 @@
         </w:rPr>
         <w:t>?</w:t>
       </w:r>
+      <w:proofErr w:type="gramEnd"/>
     </w:p>
     <w:p>
       <w:pPr>
@@ -31319,13 +33378,59 @@
           <w:sz w:val="20"/>
         </w:rPr>
       </w:pPr>
-      <w:r>
-        <w:rPr>
-          <w:color w:val="000009"/>
-          <w:w w:val="115"/>
-          <w:sz w:val="20"/>
-        </w:rPr>
-        <w:t>Programacion a par y pruebas de unidad , hay muchos posibles casos que son mas fáciles de probar con las pruebas</w:t>
+      <w:proofErr w:type="spellStart"/>
+      <w:r>
+        <w:rPr>
+          <w:color w:val="000009"/>
+          <w:w w:val="115"/>
+          <w:sz w:val="20"/>
+        </w:rPr>
+        <w:t>Programacion</w:t>
+      </w:r>
+      <w:proofErr w:type="spellEnd"/>
+      <w:r>
+        <w:rPr>
+          <w:color w:val="000009"/>
+          <w:w w:val="115"/>
+          <w:sz w:val="20"/>
+        </w:rPr>
+        <w:t xml:space="preserve"> a par y pruebas de </w:t>
+      </w:r>
+      <w:proofErr w:type="gramStart"/>
+      <w:r>
+        <w:rPr>
+          <w:color w:val="000009"/>
+          <w:w w:val="115"/>
+          <w:sz w:val="20"/>
+        </w:rPr>
+        <w:t>unidad ,</w:t>
+      </w:r>
+      <w:proofErr w:type="gramEnd"/>
+      <w:r>
+        <w:rPr>
+          <w:color w:val="000009"/>
+          <w:w w:val="115"/>
+          <w:sz w:val="20"/>
+        </w:rPr>
+        <w:t xml:space="preserve"> hay muchos posibles casos que son </w:t>
+      </w:r>
+      <w:proofErr w:type="spellStart"/>
+      <w:r>
+        <w:rPr>
+          <w:color w:val="000009"/>
+          <w:w w:val="115"/>
+          <w:sz w:val="20"/>
+        </w:rPr>
+        <w:t>mas</w:t>
+      </w:r>
+      <w:proofErr w:type="spellEnd"/>
+      <w:r>
+        <w:rPr>
+          <w:color w:val="000009"/>
+          <w:w w:val="115"/>
+          <w:sz w:val="20"/>
+        </w:rPr>
+        <w:t xml:space="preserve"> fáciles de probar con las pruebas</w:t>
       </w:r>
     </w:p>
     <w:p>
@@ -31611,7 +33716,43 @@
           <w:w w:val="115"/>
           <w:sz w:val="20"/>
         </w:rPr>
-        <w:t>Entender las herencias , lo mas difícil entender los métodos , lo resolvimos preguntando entre compañeros</w:t>
+        <w:t xml:space="preserve">Entender las </w:t>
+      </w:r>
+      <w:proofErr w:type="gramStart"/>
+      <w:r>
+        <w:rPr>
+          <w:color w:val="000009"/>
+          <w:w w:val="115"/>
+          <w:sz w:val="20"/>
+        </w:rPr>
+        <w:t>herencias ,</w:t>
+      </w:r>
+      <w:proofErr w:type="gramEnd"/>
+      <w:r>
+        <w:rPr>
+          <w:color w:val="000009"/>
+          <w:w w:val="115"/>
+          <w:sz w:val="20"/>
+        </w:rPr>
+        <w:t xml:space="preserve"> lo </w:t>
+      </w:r>
+      <w:proofErr w:type="spellStart"/>
+      <w:r>
+        <w:rPr>
+          <w:color w:val="000009"/>
+          <w:w w:val="115"/>
+          <w:sz w:val="20"/>
+        </w:rPr>
+        <w:t>mas</w:t>
+      </w:r>
+      <w:proofErr w:type="spellEnd"/>
+      <w:r>
+        <w:rPr>
+          <w:color w:val="000009"/>
+          <w:w w:val="115"/>
+          <w:sz w:val="20"/>
+        </w:rPr>
+        <w:t xml:space="preserve"> difícil entender los métodos , lo resolvimos preguntando entre compañeros</w:t>
       </w:r>
     </w:p>
     <w:p>
@@ -31882,8 +34023,8 @@
 </file>
 
 <file path=word/numbering.xml><?xml version="1.0" encoding="utf-8"?>
-<w:numbering xmlns:wpc="http://schemas.microsoft.com/office/word/2010/wordprocessingCanvas" xmlns:cx="http://schemas.microsoft.com/office/drawing/2014/chartex" xmlns:cx1="http://schemas.microsoft.com/office/drawing/2015/9/8/chartex" xmlns:cx2="http://schemas.microsoft.com/office/drawing/2015/10/21/chartex" xmlns:cx3="http://schemas.microsoft.com/office/drawing/2016/5/9/chartex" xmlns:cx4="http://schemas.microsoft.com/office/drawing/2016/5/10/chartex" xmlns:cx5="http://schemas.microsoft.com/office/drawing/2016/5/11/chartex" xmlns:cx6="http://schemas.microsoft.com/office/drawing/2016/5/12/chartex" xmlns:cx7="http://schemas.microsoft.com/office/drawing/2016/5/13/chartex" xmlns:cx8="http://schemas.microsoft.com/office/drawing/2016/5/14/chartex" xmlns:mc="http://schemas.openxmlformats.org/markup-compatibility/2006" xmlns:aink="http://schemas.microsoft.com/office/drawing/2016/ink" xmlns:am3d="http://schemas.microsoft.com/office/drawing/2017/model3d" xmlns:o="urn:schemas-microsoft-com:office:office" xmlns:r="http://schemas.openxmlformats.org/officeDocument/2006/relationships" xmlns:m="http://schemas.openxmlformats.org/officeDocument/2006/math" xmlns:v="urn:schemas-microsoft-com:vml" xmlns:wp14="http://schemas.microsoft.com/office/word/2010/wordprocessingDrawing" xmlns:wp="http://schemas.openxmlformats.org/drawingml/2006/wordprocessingDrawing" xmlns:w10="urn:schemas-microsoft-com:office:word" xmlns:w="http://schemas.openxmlformats.org/wordprocessingml/2006/main" xmlns:w14="http://schemas.microsoft.com/office/word/2010/wordml" xmlns:w15="http://schemas.microsoft.com/office/word/2012/wordml" xmlns:w16cex="http://schemas.microsoft.com/office/word/2018/wordml/cex" xmlns:w16cid="http://schemas.microsoft.com/office/word/2016/wordml/cid" xmlns:w16="http://schemas.microsoft.com/office/word/2018/wordml" xmlns:w16se="http://schemas.microsoft.com/office/word/2015/wordml/symex" xmlns:wpg="http://schemas.microsoft.com/office/word/2010/wordprocessingGroup" xmlns:wpi="http://schemas.microsoft.com/office/word/2010/wordprocessingInk" xmlns:wne="http://schemas.microsoft.com/office/word/2006/wordml" xmlns:wps="http://schemas.microsoft.com/office/word/2010/wordprocessingShape" mc:Ignorable="w14 w15 w16se w16cid w16 w16cex wp14">
-  <w:abstractNum w:abstractNumId="0" w15:restartNumberingAfterBreak="0">
+<w:numbering xmlns:wpc="http://schemas.microsoft.com/office/word/2010/wordprocessingCanvas" xmlns:mc="http://schemas.openxmlformats.org/markup-compatibility/2006" xmlns:o="urn:schemas-microsoft-com:office:office" xmlns:r="http://schemas.openxmlformats.org/officeDocument/2006/relationships" xmlns:m="http://schemas.openxmlformats.org/officeDocument/2006/math" xmlns:v="urn:schemas-microsoft-com:vml" xmlns:wp14="http://schemas.microsoft.com/office/word/2010/wordprocessingDrawing" xmlns:wp="http://schemas.openxmlformats.org/drawingml/2006/wordprocessingDrawing" xmlns:w10="urn:schemas-microsoft-com:office:word" xmlns:w="http://schemas.openxmlformats.org/wordprocessingml/2006/main" xmlns:w14="http://schemas.microsoft.com/office/word/2010/wordml" xmlns:w15="http://schemas.microsoft.com/office/word/2012/wordml" xmlns:wpg="http://schemas.microsoft.com/office/word/2010/wordprocessingGroup" xmlns:wpi="http://schemas.microsoft.com/office/word/2010/wordprocessingInk" xmlns:wne="http://schemas.microsoft.com/office/word/2006/wordml" xmlns:wps="http://schemas.microsoft.com/office/word/2010/wordprocessingShape" mc:Ignorable="w14 w15 wp14">
+  <w:abstractNum w:abstractNumId="0">
     <w:nsid w:val="006F4FD8"/>
     <w:multiLevelType w:val="hybridMultilevel"/>
     <w:tmpl w:val="CB120ABE"/>
@@ -32003,7 +34144,7 @@
       </w:rPr>
     </w:lvl>
   </w:abstractNum>
-  <w:abstractNum w:abstractNumId="1" w15:restartNumberingAfterBreak="0">
+  <w:abstractNum w:abstractNumId="1">
     <w:nsid w:val="01C03E79"/>
     <w:multiLevelType w:val="hybridMultilevel"/>
     <w:tmpl w:val="C5304AAA"/>
@@ -32118,7 +34259,7 @@
       </w:rPr>
     </w:lvl>
   </w:abstractNum>
-  <w:abstractNum w:abstractNumId="2" w15:restartNumberingAfterBreak="0">
+  <w:abstractNum w:abstractNumId="2">
     <w:nsid w:val="05844A06"/>
     <w:multiLevelType w:val="hybridMultilevel"/>
     <w:tmpl w:val="12382BF8"/>
@@ -32236,7 +34377,7 @@
       </w:rPr>
     </w:lvl>
   </w:abstractNum>
-  <w:abstractNum w:abstractNumId="3" w15:restartNumberingAfterBreak="0">
+  <w:abstractNum w:abstractNumId="3">
     <w:nsid w:val="0D536B5B"/>
     <w:multiLevelType w:val="hybridMultilevel"/>
     <w:tmpl w:val="C24ED574"/>
@@ -32355,7 +34496,7 @@
       </w:rPr>
     </w:lvl>
   </w:abstractNum>
-  <w:abstractNum w:abstractNumId="4" w15:restartNumberingAfterBreak="0">
+  <w:abstractNum w:abstractNumId="4">
     <w:nsid w:val="11661CC9"/>
     <w:multiLevelType w:val="hybridMultilevel"/>
     <w:tmpl w:val="07F47B44"/>
@@ -32470,7 +34611,7 @@
       </w:rPr>
     </w:lvl>
   </w:abstractNum>
-  <w:abstractNum w:abstractNumId="5" w15:restartNumberingAfterBreak="0">
+  <w:abstractNum w:abstractNumId="5">
     <w:nsid w:val="15F332D3"/>
     <w:multiLevelType w:val="hybridMultilevel"/>
     <w:tmpl w:val="2166C468"/>
@@ -32588,7 +34729,7 @@
       </w:rPr>
     </w:lvl>
   </w:abstractNum>
-  <w:abstractNum w:abstractNumId="6" w15:restartNumberingAfterBreak="0">
+  <w:abstractNum w:abstractNumId="6">
     <w:nsid w:val="173F7A26"/>
     <w:multiLevelType w:val="hybridMultilevel"/>
     <w:tmpl w:val="C192A37E"/>
@@ -32709,7 +34850,7 @@
       </w:rPr>
     </w:lvl>
   </w:abstractNum>
-  <w:abstractNum w:abstractNumId="7" w15:restartNumberingAfterBreak="0">
+  <w:abstractNum w:abstractNumId="7">
     <w:nsid w:val="2561371F"/>
     <w:multiLevelType w:val="hybridMultilevel"/>
     <w:tmpl w:val="9E3CD388"/>
@@ -32828,7 +34969,7 @@
       </w:rPr>
     </w:lvl>
   </w:abstractNum>
-  <w:abstractNum w:abstractNumId="8" w15:restartNumberingAfterBreak="0">
+  <w:abstractNum w:abstractNumId="8">
     <w:nsid w:val="2CB02430"/>
     <w:multiLevelType w:val="hybridMultilevel"/>
     <w:tmpl w:val="FFF60942"/>
@@ -32946,7 +35087,7 @@
       </w:rPr>
     </w:lvl>
   </w:abstractNum>
-  <w:abstractNum w:abstractNumId="9" w15:restartNumberingAfterBreak="0">
+  <w:abstractNum w:abstractNumId="9">
     <w:nsid w:val="2DB95769"/>
     <w:multiLevelType w:val="hybridMultilevel"/>
     <w:tmpl w:val="2C6456E8"/>
@@ -33065,7 +35206,7 @@
       </w:rPr>
     </w:lvl>
   </w:abstractNum>
-  <w:abstractNum w:abstractNumId="10" w15:restartNumberingAfterBreak="0">
+  <w:abstractNum w:abstractNumId="10">
     <w:nsid w:val="39912C70"/>
     <w:multiLevelType w:val="hybridMultilevel"/>
     <w:tmpl w:val="0B423B1A"/>
@@ -33184,7 +35325,7 @@
       </w:rPr>
     </w:lvl>
   </w:abstractNum>
-  <w:abstractNum w:abstractNumId="11" w15:restartNumberingAfterBreak="0">
+  <w:abstractNum w:abstractNumId="11">
     <w:nsid w:val="43140CD3"/>
     <w:multiLevelType w:val="hybridMultilevel"/>
     <w:tmpl w:val="5304277C"/>
@@ -33299,7 +35440,7 @@
       </w:rPr>
     </w:lvl>
   </w:abstractNum>
-  <w:abstractNum w:abstractNumId="12" w15:restartNumberingAfterBreak="0">
+  <w:abstractNum w:abstractNumId="12">
     <w:nsid w:val="4C4234A8"/>
     <w:multiLevelType w:val="hybridMultilevel"/>
     <w:tmpl w:val="7D4084DA"/>
@@ -33417,7 +35558,7 @@
       </w:rPr>
     </w:lvl>
   </w:abstractNum>
-  <w:abstractNum w:abstractNumId="13" w15:restartNumberingAfterBreak="0">
+  <w:abstractNum w:abstractNumId="13">
     <w:nsid w:val="4E05587D"/>
     <w:multiLevelType w:val="hybridMultilevel"/>
     <w:tmpl w:val="155CE442"/>
@@ -33535,7 +35676,7 @@
       </w:rPr>
     </w:lvl>
   </w:abstractNum>
-  <w:abstractNum w:abstractNumId="14" w15:restartNumberingAfterBreak="0">
+  <w:abstractNum w:abstractNumId="14">
     <w:nsid w:val="56054E5C"/>
     <w:multiLevelType w:val="hybridMultilevel"/>
     <w:tmpl w:val="C21086EC"/>
@@ -33651,7 +35792,7 @@
       </w:rPr>
     </w:lvl>
   </w:abstractNum>
-  <w:abstractNum w:abstractNumId="15" w15:restartNumberingAfterBreak="0">
+  <w:abstractNum w:abstractNumId="15">
     <w:nsid w:val="61043387"/>
     <w:multiLevelType w:val="hybridMultilevel"/>
     <w:tmpl w:val="221033D0"/>
@@ -33740,7 +35881,7 @@
       </w:pPr>
     </w:lvl>
   </w:abstractNum>
-  <w:abstractNum w:abstractNumId="16" w15:restartNumberingAfterBreak="0">
+  <w:abstractNum w:abstractNumId="16">
     <w:nsid w:val="63C13313"/>
     <w:multiLevelType w:val="hybridMultilevel"/>
     <w:tmpl w:val="34AAE7D2"/>
@@ -33858,7 +35999,7 @@
       </w:rPr>
     </w:lvl>
   </w:abstractNum>
-  <w:abstractNum w:abstractNumId="17" w15:restartNumberingAfterBreak="0">
+  <w:abstractNum w:abstractNumId="17">
     <w:nsid w:val="74B40002"/>
     <w:multiLevelType w:val="hybridMultilevel"/>
     <w:tmpl w:val="F84C1A2C"/>
@@ -33974,7 +36115,7 @@
       </w:rPr>
     </w:lvl>
   </w:abstractNum>
-  <w:abstractNum w:abstractNumId="18" w15:restartNumberingAfterBreak="0">
+  <w:abstractNum w:abstractNumId="18">
     <w:nsid w:val="7CA636F5"/>
     <w:multiLevelType w:val="hybridMultilevel"/>
     <w:tmpl w:val="1DB4CB90"/>
@@ -34154,7 +36295,7 @@
 </file>
 
 <file path=word/styles.xml><?xml version="1.0" encoding="utf-8"?>
-<w:styles xmlns:mc="http://schemas.openxmlformats.org/markup-compatibility/2006" xmlns:r="http://schemas.openxmlformats.org/officeDocument/2006/relationships" xmlns:w="http://schemas.openxmlformats.org/wordprocessingml/2006/main" xmlns:w14="http://schemas.microsoft.com/office/word/2010/wordml" xmlns:w15="http://schemas.microsoft.com/office/word/2012/wordml" xmlns:w16cex="http://schemas.microsoft.com/office/word/2018/wordml/cex" xmlns:w16cid="http://schemas.microsoft.com/office/word/2016/wordml/cid" xmlns:w16="http://schemas.microsoft.com/office/word/2018/wordml" xmlns:w16se="http://schemas.microsoft.com/office/word/2015/wordml/symex" mc:Ignorable="w14 w15 w16se w16cid w16 w16cex">
+<w:styles xmlns:mc="http://schemas.openxmlformats.org/markup-compatibility/2006" xmlns:r="http://schemas.openxmlformats.org/officeDocument/2006/relationships" xmlns:w="http://schemas.openxmlformats.org/wordprocessingml/2006/main" xmlns:w14="http://schemas.microsoft.com/office/word/2010/wordml" xmlns:w15="http://schemas.microsoft.com/office/word/2012/wordml" mc:Ignorable="w14 w15">
   <w:docDefaults>
     <w:rPrDefault>
       <w:rPr>
@@ -34172,7 +36313,7 @@
       </w:pPr>
     </w:pPrDefault>
   </w:docDefaults>
-  <w:latentStyles w:defLockedState="0" w:defUIPriority="99" w:defSemiHidden="0" w:defUnhideWhenUsed="0" w:defQFormat="0" w:count="376">
+  <w:latentStyles w:defLockedState="0" w:defUIPriority="99" w:defSemiHidden="0" w:defUnhideWhenUsed="0" w:defQFormat="0" w:count="371">
     <w:lsdException w:name="Normal" w:uiPriority="0" w:qFormat="1"/>
     <w:lsdException w:name="heading 1" w:uiPriority="9" w:qFormat="1"/>
     <w:lsdException w:name="heading 2" w:semiHidden="1" w:uiPriority="9" w:unhideWhenUsed="1" w:qFormat="1"/>
@@ -34544,11 +36685,6 @@
     <w:lsdException w:name="List Table 5 Dark Accent 6" w:uiPriority="50"/>
     <w:lsdException w:name="List Table 6 Colorful Accent 6" w:uiPriority="51"/>
     <w:lsdException w:name="List Table 7 Colorful Accent 6" w:uiPriority="52"/>
-    <w:lsdException w:name="Mention" w:semiHidden="1" w:unhideWhenUsed="1"/>
-    <w:lsdException w:name="Smart Hyperlink" w:semiHidden="1" w:unhideWhenUsed="1"/>
-    <w:lsdException w:name="Hashtag" w:semiHidden="1" w:unhideWhenUsed="1"/>
-    <w:lsdException w:name="Unresolved Mention" w:semiHidden="1" w:unhideWhenUsed="1"/>
-    <w:lsdException w:name="Smart Link" w:semiHidden="1" w:unhideWhenUsed="1"/>
   </w:latentStyles>
   <w:style w:type="paragraph" w:default="1" w:styleId="Normal">
     <w:name w:val="Normal"/>

</xml_diff>

<commit_message>
lab3 medio ok jeje
</commit_message>
<xml_diff>
--- a/LAB03/POOB-L03-2020-01.docx
+++ b/LAB03/POOB-L03-2020-01.docx
@@ -1,6 +1,6 @@
 
 <file path=word/document.xml><?xml version="1.0" encoding="utf-8"?>
-<w:document xmlns:wpc="http://schemas.microsoft.com/office/word/2010/wordprocessingCanvas" xmlns:mc="http://schemas.openxmlformats.org/markup-compatibility/2006" xmlns:o="urn:schemas-microsoft-com:office:office" xmlns:r="http://schemas.openxmlformats.org/officeDocument/2006/relationships" xmlns:m="http://schemas.openxmlformats.org/officeDocument/2006/math" xmlns:v="urn:schemas-microsoft-com:vml" xmlns:wp14="http://schemas.microsoft.com/office/word/2010/wordprocessingDrawing" xmlns:wp="http://schemas.openxmlformats.org/drawingml/2006/wordprocessingDrawing" xmlns:w10="urn:schemas-microsoft-com:office:word" xmlns:w="http://schemas.openxmlformats.org/wordprocessingml/2006/main" xmlns:w14="http://schemas.microsoft.com/office/word/2010/wordml" xmlns:w15="http://schemas.microsoft.com/office/word/2012/wordml" xmlns:wpg="http://schemas.microsoft.com/office/word/2010/wordprocessingGroup" xmlns:wpi="http://schemas.microsoft.com/office/word/2010/wordprocessingInk" xmlns:wne="http://schemas.microsoft.com/office/word/2006/wordml" xmlns:wps="http://schemas.microsoft.com/office/word/2010/wordprocessingShape" mc:Ignorable="w14 w15 wp14">
+<w:document xmlns:wpc="http://schemas.microsoft.com/office/word/2010/wordprocessingCanvas" xmlns:cx="http://schemas.microsoft.com/office/drawing/2014/chartex" xmlns:cx1="http://schemas.microsoft.com/office/drawing/2015/9/8/chartex" xmlns:cx2="http://schemas.microsoft.com/office/drawing/2015/10/21/chartex" xmlns:cx3="http://schemas.microsoft.com/office/drawing/2016/5/9/chartex" xmlns:cx4="http://schemas.microsoft.com/office/drawing/2016/5/10/chartex" xmlns:cx5="http://schemas.microsoft.com/office/drawing/2016/5/11/chartex" xmlns:cx6="http://schemas.microsoft.com/office/drawing/2016/5/12/chartex" xmlns:cx7="http://schemas.microsoft.com/office/drawing/2016/5/13/chartex" xmlns:cx8="http://schemas.microsoft.com/office/drawing/2016/5/14/chartex" xmlns:mc="http://schemas.openxmlformats.org/markup-compatibility/2006" xmlns:aink="http://schemas.microsoft.com/office/drawing/2016/ink" xmlns:am3d="http://schemas.microsoft.com/office/drawing/2017/model3d" xmlns:o="urn:schemas-microsoft-com:office:office" xmlns:r="http://schemas.openxmlformats.org/officeDocument/2006/relationships" xmlns:m="http://schemas.openxmlformats.org/officeDocument/2006/math" xmlns:v="urn:schemas-microsoft-com:vml" xmlns:wp14="http://schemas.microsoft.com/office/word/2010/wordprocessingDrawing" xmlns:wp="http://schemas.openxmlformats.org/drawingml/2006/wordprocessingDrawing" xmlns:w10="urn:schemas-microsoft-com:office:word" xmlns:w="http://schemas.openxmlformats.org/wordprocessingml/2006/main" xmlns:w14="http://schemas.microsoft.com/office/word/2010/wordml" xmlns:w15="http://schemas.microsoft.com/office/word/2012/wordml" xmlns:w16cex="http://schemas.microsoft.com/office/word/2018/wordml/cex" xmlns:w16cid="http://schemas.microsoft.com/office/word/2016/wordml/cid" xmlns:w16="http://schemas.microsoft.com/office/word/2018/wordml" xmlns:w16se="http://schemas.microsoft.com/office/word/2015/wordml/symex" xmlns:wpg="http://schemas.microsoft.com/office/word/2010/wordprocessingGroup" xmlns:wpi="http://schemas.microsoft.com/office/word/2010/wordprocessingInk" xmlns:wne="http://schemas.microsoft.com/office/word/2006/wordml" xmlns:wps="http://schemas.microsoft.com/office/word/2010/wordprocessingShape" mc:Ignorable="w14 w15 w16se w16cid w16 w16cex wp14">
   <w:body>
     <w:p>
       <w:pPr>
@@ -486,7 +486,7 @@
           <w:sz w:val="20"/>
           <w:lang w:val="en-US"/>
         </w:rPr>
-        <w:t xml:space="preserve"> </w:t>
+        <w:t xml:space="preserve"> las </w:t>
       </w:r>
       <w:proofErr w:type="spellStart"/>
       <w:r>
@@ -496,7 +496,7 @@
           <w:sz w:val="20"/>
           <w:lang w:val="en-US"/>
         </w:rPr>
-        <w:t>las</w:t>
+        <w:t>prácticas</w:t>
       </w:r>
       <w:proofErr w:type="spellEnd"/>
       <w:r>
@@ -506,47 +506,7 @@
           <w:sz w:val="20"/>
           <w:lang w:val="en-US"/>
         </w:rPr>
-        <w:t xml:space="preserve"> </w:t>
-      </w:r>
-      <w:proofErr w:type="spellStart"/>
-      <w:r>
-        <w:rPr>
-          <w:color w:val="000009"/>
-          <w:w w:val="105"/>
-          <w:sz w:val="20"/>
-          <w:lang w:val="en-US"/>
-        </w:rPr>
-        <w:t>prácticas</w:t>
-      </w:r>
-      <w:proofErr w:type="spellEnd"/>
-      <w:r>
-        <w:rPr>
-          <w:color w:val="000009"/>
-          <w:w w:val="105"/>
-          <w:sz w:val="20"/>
-          <w:lang w:val="en-US"/>
-        </w:rPr>
-        <w:t xml:space="preserve"> </w:t>
-      </w:r>
-      <w:proofErr w:type="gramStart"/>
-      <w:r>
-        <w:rPr>
-          <w:color w:val="000009"/>
-          <w:w w:val="105"/>
-          <w:sz w:val="20"/>
-          <w:lang w:val="en-US"/>
-        </w:rPr>
-        <w:t>XP :</w:t>
-      </w:r>
-      <w:proofErr w:type="gramEnd"/>
-      <w:r>
-        <w:rPr>
-          <w:color w:val="000009"/>
-          <w:w w:val="105"/>
-          <w:sz w:val="20"/>
-          <w:lang w:val="en-US"/>
-        </w:rPr>
-        <w:t xml:space="preserve"> </w:t>
+        <w:t xml:space="preserve"> XP : </w:t>
       </w:r>
       <w:r>
         <w:rPr>
@@ -918,23 +878,7 @@
           <w:color w:val="FF0000"/>
           <w:w w:val="120"/>
         </w:rPr>
-        <w:t>.</w:t>
-      </w:r>
-      <w:proofErr w:type="spellStart"/>
-      <w:r>
-        <w:rPr>
-          <w:color w:val="FF0000"/>
-          <w:w w:val="120"/>
-        </w:rPr>
-        <w:t>zip</w:t>
-      </w:r>
-      <w:proofErr w:type="spellEnd"/>
-      <w:r>
-        <w:rPr>
-          <w:color w:val="FF0000"/>
-          <w:w w:val="120"/>
-        </w:rPr>
-        <w:t xml:space="preserve"> </w:t>
+        <w:t xml:space="preserve">.zip </w:t>
       </w:r>
       <w:r>
         <w:rPr>
@@ -3714,6 +3658,7 @@
         </w:rPr>
         <w:t>(</w:t>
       </w:r>
+      <w:proofErr w:type="gramStart"/>
       <w:r>
         <w:rPr>
           <w:rFonts w:ascii="Trebuchet MS" w:hAnsi="Trebuchet MS"/>
@@ -3759,24 +3704,24 @@
         </w:rPr>
         <w:t>o</w:t>
       </w:r>
-      <w:r>
-        <w:rPr>
-          <w:rFonts w:ascii="Trebuchet MS" w:hAnsi="Trebuchet MS"/>
-          <w:color w:val="000009"/>
-          <w:sz w:val="16"/>
-        </w:rPr>
-        <w:t xml:space="preserve"> </w:t>
-      </w:r>
-      <w:r>
-        <w:rPr>
-          <w:rFonts w:ascii="Trebuchet MS" w:hAnsi="Trebuchet MS"/>
-          <w:color w:val="000009"/>
-          <w:spacing w:val="-1"/>
-          <w:sz w:val="16"/>
-        </w:rPr>
-        <w:t xml:space="preserve"> </w:t>
-      </w:r>
-      <w:proofErr w:type="gramStart"/>
+      <w:proofErr w:type="gramEnd"/>
+      <w:r>
+        <w:rPr>
+          <w:rFonts w:ascii="Trebuchet MS" w:hAnsi="Trebuchet MS"/>
+          <w:color w:val="000009"/>
+          <w:sz w:val="16"/>
+        </w:rPr>
+        <w:t xml:space="preserve"> </w:t>
+      </w:r>
+      <w:r>
+        <w:rPr>
+          <w:rFonts w:ascii="Trebuchet MS" w:hAnsi="Trebuchet MS"/>
+          <w:color w:val="000009"/>
+          <w:spacing w:val="-1"/>
+          <w:sz w:val="16"/>
+        </w:rPr>
+        <w:t xml:space="preserve"> </w:t>
+      </w:r>
       <w:r>
         <w:rPr>
           <w:rFonts w:ascii="Trebuchet MS" w:hAnsi="Trebuchet MS"/>
@@ -3837,7 +3782,6 @@
         </w:rPr>
         <w:t>(</w:t>
       </w:r>
-      <w:proofErr w:type="gramEnd"/>
       <w:r>
         <w:rPr>
           <w:rFonts w:ascii="Trebuchet MS" w:hAnsi="Trebuchet MS"/>
@@ -6629,115 +6573,115 @@
         </w:rPr>
         <w:t>r</w:t>
       </w:r>
+      <w:r>
+        <w:rPr>
+          <w:rFonts w:ascii="Trebuchet MS"/>
+          <w:color w:val="000009"/>
+          <w:sz w:val="16"/>
+        </w:rPr>
+        <w:t xml:space="preserve"> </w:t>
+      </w:r>
+      <w:r>
+        <w:rPr>
+          <w:rFonts w:ascii="Trebuchet MS"/>
+          <w:color w:val="000009"/>
+          <w:spacing w:val="1"/>
+          <w:sz w:val="16"/>
+        </w:rPr>
+        <w:t xml:space="preserve"> </w:t>
+      </w:r>
+      <w:proofErr w:type="spellStart"/>
+      <w:r>
+        <w:rPr>
+          <w:rFonts w:ascii="Trebuchet MS"/>
+          <w:color w:val="000009"/>
+          <w:spacing w:val="-1"/>
+          <w:w w:val="80"/>
+          <w:sz w:val="16"/>
+        </w:rPr>
+        <w:t>w</w:t>
+      </w:r>
+      <w:r>
+        <w:rPr>
+          <w:rFonts w:ascii="Trebuchet MS"/>
+          <w:color w:val="000009"/>
+          <w:spacing w:val="-1"/>
+          <w:w w:val="211"/>
+          <w:sz w:val="16"/>
+        </w:rPr>
+        <w:t>i</w:t>
+      </w:r>
+      <w:r>
+        <w:rPr>
+          <w:rFonts w:ascii="Trebuchet MS"/>
+          <w:color w:val="000009"/>
+          <w:spacing w:val="-1"/>
+          <w:w w:val="119"/>
+          <w:sz w:val="16"/>
+        </w:rPr>
+        <w:t>k</w:t>
+      </w:r>
+      <w:r>
+        <w:rPr>
+          <w:rFonts w:ascii="Trebuchet MS"/>
+          <w:color w:val="000009"/>
+          <w:spacing w:val="-1"/>
+          <w:w w:val="211"/>
+          <w:sz w:val="16"/>
+        </w:rPr>
+        <w:t>i</w:t>
+      </w:r>
+      <w:r>
+        <w:rPr>
+          <w:rFonts w:ascii="Trebuchet MS"/>
+          <w:color w:val="000009"/>
+          <w:spacing w:val="-1"/>
+          <w:w w:val="108"/>
+          <w:sz w:val="16"/>
+        </w:rPr>
+        <w:t>p</w:t>
+      </w:r>
+      <w:r>
+        <w:rPr>
+          <w:rFonts w:ascii="Trebuchet MS"/>
+          <w:color w:val="000009"/>
+          <w:spacing w:val="-1"/>
+          <w:w w:val="110"/>
+          <w:sz w:val="16"/>
+        </w:rPr>
+        <w:t>e</w:t>
+      </w:r>
+      <w:r>
+        <w:rPr>
+          <w:rFonts w:ascii="Trebuchet MS"/>
+          <w:color w:val="000009"/>
+          <w:spacing w:val="-1"/>
+          <w:w w:val="108"/>
+          <w:sz w:val="16"/>
+        </w:rPr>
+        <w:t>d</w:t>
+      </w:r>
+      <w:r>
+        <w:rPr>
+          <w:rFonts w:ascii="Trebuchet MS"/>
+          <w:color w:val="000009"/>
+          <w:spacing w:val="-1"/>
+          <w:w w:val="211"/>
+          <w:sz w:val="16"/>
+        </w:rPr>
+        <w:t>i</w:t>
+      </w:r>
+      <w:r>
+        <w:rPr>
+          <w:rFonts w:ascii="Trebuchet MS"/>
+          <w:color w:val="000009"/>
+          <w:w w:val="114"/>
+          <w:sz w:val="16"/>
+        </w:rPr>
+        <w:t>a</w:t>
+      </w:r>
+      <w:proofErr w:type="spellEnd"/>
       <w:proofErr w:type="gramEnd"/>
-      <w:r>
-        <w:rPr>
-          <w:rFonts w:ascii="Trebuchet MS"/>
-          <w:color w:val="000009"/>
-          <w:sz w:val="16"/>
-        </w:rPr>
-        <w:t xml:space="preserve"> </w:t>
-      </w:r>
-      <w:r>
-        <w:rPr>
-          <w:rFonts w:ascii="Trebuchet MS"/>
-          <w:color w:val="000009"/>
-          <w:spacing w:val="1"/>
-          <w:sz w:val="16"/>
-        </w:rPr>
-        <w:t xml:space="preserve"> </w:t>
-      </w:r>
-      <w:proofErr w:type="spellStart"/>
-      <w:r>
-        <w:rPr>
-          <w:rFonts w:ascii="Trebuchet MS"/>
-          <w:color w:val="000009"/>
-          <w:spacing w:val="-1"/>
-          <w:w w:val="80"/>
-          <w:sz w:val="16"/>
-        </w:rPr>
-        <w:t>w</w:t>
-      </w:r>
-      <w:r>
-        <w:rPr>
-          <w:rFonts w:ascii="Trebuchet MS"/>
-          <w:color w:val="000009"/>
-          <w:spacing w:val="-1"/>
-          <w:w w:val="211"/>
-          <w:sz w:val="16"/>
-        </w:rPr>
-        <w:t>i</w:t>
-      </w:r>
-      <w:r>
-        <w:rPr>
-          <w:rFonts w:ascii="Trebuchet MS"/>
-          <w:color w:val="000009"/>
-          <w:spacing w:val="-1"/>
-          <w:w w:val="119"/>
-          <w:sz w:val="16"/>
-        </w:rPr>
-        <w:t>k</w:t>
-      </w:r>
-      <w:r>
-        <w:rPr>
-          <w:rFonts w:ascii="Trebuchet MS"/>
-          <w:color w:val="000009"/>
-          <w:spacing w:val="-1"/>
-          <w:w w:val="211"/>
-          <w:sz w:val="16"/>
-        </w:rPr>
-        <w:t>i</w:t>
-      </w:r>
-      <w:r>
-        <w:rPr>
-          <w:rFonts w:ascii="Trebuchet MS"/>
-          <w:color w:val="000009"/>
-          <w:spacing w:val="-1"/>
-          <w:w w:val="108"/>
-          <w:sz w:val="16"/>
-        </w:rPr>
-        <w:t>p</w:t>
-      </w:r>
-      <w:r>
-        <w:rPr>
-          <w:rFonts w:ascii="Trebuchet MS"/>
-          <w:color w:val="000009"/>
-          <w:spacing w:val="-1"/>
-          <w:w w:val="110"/>
-          <w:sz w:val="16"/>
-        </w:rPr>
-        <w:t>e</w:t>
-      </w:r>
-      <w:r>
-        <w:rPr>
-          <w:rFonts w:ascii="Trebuchet MS"/>
-          <w:color w:val="000009"/>
-          <w:spacing w:val="-1"/>
-          <w:w w:val="108"/>
-          <w:sz w:val="16"/>
-        </w:rPr>
-        <w:t>d</w:t>
-      </w:r>
-      <w:r>
-        <w:rPr>
-          <w:rFonts w:ascii="Trebuchet MS"/>
-          <w:color w:val="000009"/>
-          <w:spacing w:val="-1"/>
-          <w:w w:val="211"/>
-          <w:sz w:val="16"/>
-        </w:rPr>
-        <w:t>i</w:t>
-      </w:r>
-      <w:r>
-        <w:rPr>
-          <w:rFonts w:ascii="Trebuchet MS"/>
-          <w:color w:val="000009"/>
-          <w:w w:val="114"/>
-          <w:sz w:val="16"/>
-        </w:rPr>
-        <w:t>a</w:t>
-      </w:r>
-      <w:proofErr w:type="spellEnd"/>
       <w:r>
         <w:rPr>
           <w:rFonts w:ascii="Trebuchet MS"/>
@@ -7232,6 +7176,7 @@
         <w:t>automata.asta</w:t>
       </w:r>
       <w:proofErr w:type="spellEnd"/>
+      <w:proofErr w:type="gramEnd"/>
       <w:r>
         <w:rPr>
           <w:color w:val="FF0000"/>
@@ -7240,7 +7185,6 @@
         </w:rPr>
         <w:t xml:space="preserve"> ]</w:t>
       </w:r>
-      <w:proofErr w:type="gramEnd"/>
     </w:p>
     <w:p>
       <w:pPr>
@@ -7399,14 +7343,6 @@
         <w:t xml:space="preserve">Hay 3 clases en total: </w:t>
       </w:r>
       <w:proofErr w:type="spellStart"/>
-      <w:r>
-        <w:rPr>
-          <w:color w:val="000009"/>
-          <w:w w:val="115"/>
-          <w:sz w:val="20"/>
-        </w:rPr>
-        <w:t>automataGUI</w:t>
-      </w:r>
       <w:proofErr w:type="gramStart"/>
       <w:r>
         <w:rPr>
@@ -7414,10 +7350,18 @@
           <w:w w:val="115"/>
           <w:sz w:val="20"/>
         </w:rPr>
-        <w:t>,automataCelular,Celula</w:t>
+        <w:t>automataGUI,automataCelular</w:t>
+      </w:r>
+      <w:proofErr w:type="gramEnd"/>
+      <w:r>
+        <w:rPr>
+          <w:color w:val="000009"/>
+          <w:w w:val="115"/>
+          <w:sz w:val="20"/>
+        </w:rPr>
+        <w:t>,Celula</w:t>
       </w:r>
       <w:proofErr w:type="spellEnd"/>
-      <w:proofErr w:type="gramEnd"/>
       <w:r>
         <w:rPr>
           <w:color w:val="000009"/>
@@ -8882,7 +8826,7 @@
       </w:pPr>
       <w:r>
         <w:pict w14:anchorId="7FC39DD1">
-          <v:line id="_x0000_s1026" style="position:absolute;z-index:-251658752;mso-wrap-distance-left:0;mso-wrap-distance-right:0;mso-position-horizontal-relative:page" from="1in,9.1pt" to="189pt,9.1pt" strokeweight=".5pt">
+          <v:line id="_x0000_s1026" style="position:absolute;z-index:-251657728;mso-wrap-distance-left:0;mso-wrap-distance-right:0;mso-position-horizontal-relative:page" from="1in,9.1pt" to="189pt,9.1pt" strokeweight=".5pt">
             <w10:wrap type="topAndBottom" anchorx="page"/>
           </v:line>
         </w:pict>
@@ -9945,18 +9889,8 @@
           <w:w w:val="115"/>
           <w:sz w:val="20"/>
         </w:rPr>
-        <w:t>¿</w:t>
-      </w:r>
-      <w:proofErr w:type="gramStart"/>
-      <w:r>
-        <w:rPr>
-          <w:color w:val="000009"/>
-          <w:w w:val="115"/>
-          <w:sz w:val="20"/>
-        </w:rPr>
-        <w:t>qué</w:t>
-      </w:r>
-      <w:proofErr w:type="gramEnd"/>
+        <w:t>¿qué</w:t>
+      </w:r>
       <w:r>
         <w:rPr>
           <w:color w:val="000009"/>
@@ -10051,18 +9985,8 @@
           <w:w w:val="115"/>
           <w:sz w:val="20"/>
         </w:rPr>
-        <w:t>¿</w:t>
-      </w:r>
-      <w:proofErr w:type="gramStart"/>
-      <w:r>
-        <w:rPr>
-          <w:color w:val="000009"/>
-          <w:w w:val="115"/>
-          <w:sz w:val="20"/>
-        </w:rPr>
-        <w:t>qué</w:t>
-      </w:r>
-      <w:proofErr w:type="gramEnd"/>
+        <w:t>¿qué</w:t>
+      </w:r>
       <w:r>
         <w:rPr>
           <w:color w:val="000009"/>
@@ -10184,18 +10108,8 @@
           <w:w w:val="115"/>
           <w:sz w:val="20"/>
         </w:rPr>
-        <w:t>¿</w:t>
-      </w:r>
-      <w:proofErr w:type="gramStart"/>
-      <w:r>
-        <w:rPr>
-          <w:color w:val="000009"/>
-          <w:w w:val="115"/>
-          <w:sz w:val="20"/>
-        </w:rPr>
-        <w:t>qué</w:t>
-      </w:r>
-      <w:proofErr w:type="gramEnd"/>
+        <w:t>¿qué</w:t>
+      </w:r>
       <w:r>
         <w:rPr>
           <w:color w:val="000009"/>
@@ -10353,18 +10267,8 @@
           <w:w w:val="115"/>
           <w:sz w:val="20"/>
         </w:rPr>
-        <w:t>¿</w:t>
-      </w:r>
-      <w:proofErr w:type="gramStart"/>
-      <w:r>
-        <w:rPr>
-          <w:color w:val="000009"/>
-          <w:w w:val="115"/>
-          <w:sz w:val="20"/>
-        </w:rPr>
-        <w:t>qué</w:t>
-      </w:r>
-      <w:proofErr w:type="gramEnd"/>
+        <w:t>¿qué</w:t>
+      </w:r>
       <w:r>
         <w:rPr>
           <w:color w:val="000009"/>
@@ -10517,18 +10421,8 @@
           <w:w w:val="115"/>
           <w:sz w:val="20"/>
         </w:rPr>
-        <w:t>¿</w:t>
-      </w:r>
-      <w:proofErr w:type="gramStart"/>
-      <w:r>
-        <w:rPr>
-          <w:color w:val="000009"/>
-          <w:w w:val="115"/>
-          <w:sz w:val="20"/>
-        </w:rPr>
-        <w:t>qué</w:t>
-      </w:r>
-      <w:proofErr w:type="gramEnd"/>
+        <w:t>¿qué</w:t>
+      </w:r>
       <w:r>
         <w:rPr>
           <w:color w:val="000009"/>
@@ -10660,23 +10554,7 @@
           <w:color w:val="000009"/>
           <w:w w:val="115"/>
         </w:rPr>
-        <w:t>¿</w:t>
-      </w:r>
-      <w:proofErr w:type="gramStart"/>
-      <w:r>
-        <w:rPr>
-          <w:color w:val="000009"/>
-          <w:w w:val="115"/>
-        </w:rPr>
-        <w:t>qué</w:t>
-      </w:r>
-      <w:proofErr w:type="gramEnd"/>
-      <w:r>
-        <w:rPr>
-          <w:color w:val="000009"/>
-          <w:w w:val="115"/>
-        </w:rPr>
-        <w:t xml:space="preserve"> debe aprender a hacer? Justifique su respuesta.</w:t>
+        <w:t>¿qué debe aprender a hacer? Justifique su respuesta.</w:t>
       </w:r>
     </w:p>
     <w:p>
@@ -10758,25 +10636,7 @@
           <w:w w:val="115"/>
           <w:sz w:val="20"/>
         </w:rPr>
-        <w:t>¿</w:t>
-      </w:r>
-      <w:proofErr w:type="gramStart"/>
-      <w:r>
-        <w:rPr>
-          <w:color w:val="000009"/>
-          <w:w w:val="115"/>
-          <w:sz w:val="20"/>
-        </w:rPr>
-        <w:t>de</w:t>
-      </w:r>
-      <w:proofErr w:type="gramEnd"/>
-      <w:r>
-        <w:rPr>
-          <w:color w:val="000009"/>
-          <w:w w:val="115"/>
-          <w:sz w:val="20"/>
-        </w:rPr>
-        <w:t xml:space="preserve"> qué color es?</w:t>
+        <w:t>¿de qué color es?</w:t>
       </w:r>
     </w:p>
     <w:p>
@@ -10823,25 +10683,7 @@
           <w:w w:val="115"/>
           <w:sz w:val="20"/>
         </w:rPr>
-        <w:t>¿</w:t>
-      </w:r>
-      <w:proofErr w:type="gramStart"/>
-      <w:r>
-        <w:rPr>
-          <w:color w:val="000009"/>
-          <w:w w:val="115"/>
-          <w:sz w:val="20"/>
-        </w:rPr>
-        <w:t>cómo</w:t>
-      </w:r>
-      <w:proofErr w:type="gramEnd"/>
-      <w:r>
-        <w:rPr>
-          <w:color w:val="000009"/>
-          <w:w w:val="115"/>
-          <w:sz w:val="20"/>
-        </w:rPr>
-        <w:t xml:space="preserve"> decide?</w:t>
+        <w:t>¿cómo decide?</w:t>
       </w:r>
       <w:r>
         <w:rPr>
@@ -10921,25 +10763,7 @@
           <w:w w:val="115"/>
           <w:sz w:val="20"/>
         </w:rPr>
-        <w:t>¿</w:t>
-      </w:r>
-      <w:proofErr w:type="gramStart"/>
-      <w:r>
-        <w:rPr>
-          <w:color w:val="000009"/>
-          <w:w w:val="115"/>
-          <w:sz w:val="20"/>
-        </w:rPr>
-        <w:t>cómo</w:t>
-      </w:r>
-      <w:proofErr w:type="gramEnd"/>
-      <w:r>
-        <w:rPr>
-          <w:color w:val="000009"/>
-          <w:w w:val="115"/>
-          <w:sz w:val="20"/>
-        </w:rPr>
-        <w:t xml:space="preserve"> cambia? Justifiquen sus</w:t>
+        <w:t>¿cómo cambia? Justifiquen sus</w:t>
       </w:r>
       <w:r>
         <w:rPr>
@@ -11011,8 +10835,17 @@
           <w:w w:val="115"/>
           <w:sz w:val="20"/>
         </w:rPr>
-        <w:t>Ahora vamos a crear dos células en diferentes posiciones (1,1) (2,2)  llámelos</w:t>
-      </w:r>
+        <w:t>Ahora vamos a crear dos células en diferentes posiciones (1,1) (2,2</w:t>
+      </w:r>
+      <w:proofErr w:type="gramStart"/>
+      <w:r>
+        <w:rPr>
+          <w:w w:val="115"/>
+          <w:sz w:val="20"/>
+        </w:rPr>
+        <w:t>)  llámelos</w:t>
+      </w:r>
+      <w:proofErr w:type="gramEnd"/>
       <w:r>
         <w:rPr>
           <w:color w:val="0000FF"/>
@@ -11044,7 +10877,6 @@
         <w:t xml:space="preserve">usando el método </w:t>
       </w:r>
       <w:proofErr w:type="spellStart"/>
-      <w:proofErr w:type="gramStart"/>
       <w:r>
         <w:rPr>
           <w:color w:val="6666FF"/>
@@ -11060,16 +10892,7 @@
           <w:w w:val="115"/>
           <w:sz w:val="20"/>
         </w:rPr>
-        <w:t>(</w:t>
-      </w:r>
-      <w:proofErr w:type="gramEnd"/>
-      <w:r>
-        <w:rPr>
-          <w:color w:val="6666FF"/>
-          <w:w w:val="115"/>
-          <w:sz w:val="20"/>
-        </w:rPr>
-        <w:t>) .</w:t>
+        <w:t>() .</w:t>
       </w:r>
     </w:p>
     <w:p>
@@ -11107,7 +10930,7 @@
           <w:w w:val="115"/>
           <w:sz w:val="20"/>
         </w:rPr>
-        <w:t>todos</w:t>
+        <w:t>todos las células</w:t>
       </w:r>
       <w:proofErr w:type="gramEnd"/>
       <w:r>
@@ -11115,7 +10938,7 @@
           <w:w w:val="115"/>
           <w:sz w:val="20"/>
         </w:rPr>
-        <w:t xml:space="preserve"> las células?</w:t>
+        <w:t>?</w:t>
       </w:r>
       <w:r>
         <w:rPr>
@@ -11546,7 +11369,7 @@
           <w:w w:val="115"/>
           <w:sz w:val="20"/>
         </w:rPr>
-        <w:t xml:space="preserve">Ejecuten el programa y hagan tres </w:t>
+        <w:t xml:space="preserve">Ejecuten el programa y hagan </w:t>
       </w:r>
       <w:proofErr w:type="gramStart"/>
       <w:r>
@@ -11554,7 +11377,7 @@
           <w:w w:val="115"/>
           <w:sz w:val="20"/>
         </w:rPr>
-        <w:t>clic</w:t>
+        <w:t>tres clic</w:t>
       </w:r>
       <w:proofErr w:type="gramEnd"/>
       <w:r>
@@ -11562,23 +11385,7 @@
           <w:w w:val="115"/>
           <w:sz w:val="20"/>
         </w:rPr>
-        <w:t xml:space="preserve"> en el botón. ¿</w:t>
-      </w:r>
-      <w:proofErr w:type="spellStart"/>
-      <w:r>
-        <w:rPr>
-          <w:w w:val="115"/>
-          <w:sz w:val="20"/>
-        </w:rPr>
-        <w:t>Como</w:t>
-      </w:r>
-      <w:proofErr w:type="spellEnd"/>
-      <w:r>
-        <w:rPr>
-          <w:w w:val="115"/>
-          <w:sz w:val="20"/>
-        </w:rPr>
-        <w:t xml:space="preserve"> quedan las células? Capturen una pantalla</w:t>
+        <w:t xml:space="preserve"> en el botón. ¿Como quedan las células? Capturen una pantalla</w:t>
       </w:r>
       <w:r>
         <w:rPr>
@@ -12077,6 +11884,7 @@
         </w:rPr>
         <w:t xml:space="preserve"> </w:t>
       </w:r>
+      <w:proofErr w:type="spellStart"/>
       <w:r>
         <w:rPr>
           <w:w w:val="115"/>
@@ -12084,6 +11892,7 @@
         </w:rPr>
         <w:t>sobre-escriben</w:t>
       </w:r>
+      <w:proofErr w:type="spellEnd"/>
       <w:r>
         <w:rPr>
           <w:spacing w:val="-15"/>
@@ -13008,7 +12817,7 @@
           <w:w w:val="115"/>
           <w:sz w:val="20"/>
         </w:rPr>
-        <w:t xml:space="preserve">Ejecuten el programa y hagan dos </w:t>
+        <w:t xml:space="preserve">Ejecuten el programa y hagan </w:t>
       </w:r>
       <w:proofErr w:type="gramStart"/>
       <w:r>
@@ -13016,7 +12825,7 @@
           <w:w w:val="115"/>
           <w:sz w:val="20"/>
         </w:rPr>
-        <w:t>clic</w:t>
+        <w:t>dos clic</w:t>
       </w:r>
       <w:proofErr w:type="gramEnd"/>
       <w:r>
@@ -13024,23 +12833,7 @@
           <w:w w:val="115"/>
           <w:sz w:val="20"/>
         </w:rPr>
-        <w:t xml:space="preserve"> en el botón. ¿</w:t>
-      </w:r>
-      <w:proofErr w:type="spellStart"/>
-      <w:r>
-        <w:rPr>
-          <w:w w:val="115"/>
-          <w:sz w:val="20"/>
-        </w:rPr>
-        <w:t>Como</w:t>
-      </w:r>
-      <w:proofErr w:type="spellEnd"/>
-      <w:r>
-        <w:rPr>
-          <w:w w:val="115"/>
-          <w:sz w:val="20"/>
-        </w:rPr>
-        <w:t xml:space="preserve"> quedan las células? Capturen una pantalla</w:t>
+        <w:t xml:space="preserve"> en el botón. ¿Como quedan las células? Capturen una pantalla</w:t>
       </w:r>
       <w:r>
         <w:rPr>
@@ -13481,20 +13274,20 @@
         </w:rPr>
         <w:t>Los</w:t>
       </w:r>
+      <w:r>
+        <w:rPr>
+          <w:spacing w:val="-13"/>
+          <w:w w:val="115"/>
+        </w:rPr>
+        <w:t xml:space="preserve"> </w:t>
+      </w:r>
+      <w:r>
+        <w:rPr>
+          <w:w w:val="115"/>
+        </w:rPr>
+        <w:t>barreras</w:t>
+      </w:r>
       <w:proofErr w:type="gramEnd"/>
-      <w:r>
-        <w:rPr>
-          <w:spacing w:val="-13"/>
-          <w:w w:val="115"/>
-        </w:rPr>
-        <w:t xml:space="preserve"> </w:t>
-      </w:r>
-      <w:r>
-        <w:rPr>
-          <w:w w:val="115"/>
-        </w:rPr>
-        <w:t>barreras</w:t>
-      </w:r>
       <w:r>
         <w:rPr>
           <w:spacing w:val="-11"/>
@@ -16636,7 +16429,6 @@
         </w:rPr>
         <w:t xml:space="preserve">  </w:t>
       </w:r>
-      <w:proofErr w:type="spellStart"/>
       <w:r>
         <w:rPr>
           <w:rFonts w:ascii="Trebuchet MS" w:hAnsi="Trebuchet MS"/>
@@ -16691,23 +16483,13 @@
         </w:rPr>
         <w:t>n</w:t>
       </w:r>
-      <w:proofErr w:type="spellEnd"/>
-      <w:r>
-        <w:rPr>
-          <w:rFonts w:ascii="Trebuchet MS" w:hAnsi="Trebuchet MS"/>
-          <w:color w:val="000009"/>
-          <w:sz w:val="16"/>
-        </w:rPr>
-        <w:t xml:space="preserve">  </w:t>
-      </w:r>
-      <w:proofErr w:type="spellStart"/>
-      <w:r>
-        <w:rPr>
-          <w:rFonts w:ascii="Trebuchet MS" w:hAnsi="Trebuchet MS"/>
-          <w:color w:val="000009"/>
-          <w:sz w:val="16"/>
-        </w:rPr>
-        <w:t>C</w:t>
+      <w:r>
+        <w:rPr>
+          <w:rFonts w:ascii="Trebuchet MS" w:hAnsi="Trebuchet MS"/>
+          <w:color w:val="000009"/>
+          <w:sz w:val="16"/>
+        </w:rPr>
+        <w:t xml:space="preserve">  C</w:t>
       </w:r>
       <w:r>
         <w:rPr>
@@ -16754,7 +16536,6 @@
         </w:rPr>
         <w:t>y</w:t>
       </w:r>
-      <w:proofErr w:type="spellEnd"/>
       <w:r>
         <w:rPr>
           <w:rFonts w:ascii="Trebuchet MS" w:hAnsi="Trebuchet MS"/>
@@ -24822,23 +24603,7 @@
           <w:w w:val="115"/>
           <w:sz w:val="20"/>
         </w:rPr>
-        <w:t xml:space="preserve">Si tenemos seguidas dos células </w:t>
-      </w:r>
-      <w:proofErr w:type="spellStart"/>
-      <w:r>
-        <w:rPr>
-          <w:w w:val="115"/>
-          <w:sz w:val="20"/>
-        </w:rPr>
-        <w:t>Conway</w:t>
-      </w:r>
-      <w:proofErr w:type="spellEnd"/>
-      <w:r>
-        <w:rPr>
-          <w:w w:val="115"/>
-          <w:sz w:val="20"/>
-        </w:rPr>
-        <w:t xml:space="preserve"> vivas en la misma fila, ¿qué debería pasar en el primer, segundo y tercer clic? ¿por qué? Escriba la prueba</w:t>
+        <w:t>Si tenemos seguidas dos células Conway vivas en la misma fila, ¿qué debería pasar en el primer, segundo y tercer clic? ¿por qué? Escriba la prueba</w:t>
       </w:r>
       <w:r>
         <w:rPr>
@@ -24926,23 +24691,7 @@
           <w:w w:val="115"/>
           <w:sz w:val="20"/>
         </w:rPr>
-        <w:t xml:space="preserve">Para crear una célula </w:t>
-      </w:r>
-      <w:proofErr w:type="spellStart"/>
-      <w:r>
-        <w:rPr>
-          <w:w w:val="115"/>
-          <w:sz w:val="20"/>
-        </w:rPr>
-        <w:t>Conway</w:t>
-      </w:r>
-      <w:proofErr w:type="spellEnd"/>
-      <w:r>
-        <w:rPr>
-          <w:w w:val="115"/>
-          <w:sz w:val="20"/>
-        </w:rPr>
-        <w:t xml:space="preserve"> ¿Cuáles son las adiciones necesarias en el diseño? ¿y los</w:t>
+        <w:t>Para crear una célula Conway ¿Cuáles son las adiciones necesarias en el diseño? ¿y los</w:t>
       </w:r>
       <w:r>
         <w:rPr>
@@ -25290,23 +25039,7 @@
           <w:w w:val="115"/>
           <w:sz w:val="20"/>
         </w:rPr>
-        <w:t xml:space="preserve">Adicionen juntas en la fila cinco, una pareja de células </w:t>
-      </w:r>
-      <w:proofErr w:type="spellStart"/>
-      <w:r>
-        <w:rPr>
-          <w:w w:val="115"/>
-          <w:sz w:val="20"/>
-        </w:rPr>
-        <w:t>Conway</w:t>
-      </w:r>
-      <w:proofErr w:type="spellEnd"/>
-      <w:r>
-        <w:rPr>
-          <w:w w:val="115"/>
-          <w:sz w:val="20"/>
-        </w:rPr>
-        <w:t xml:space="preserve"> llámenlas </w:t>
+        <w:t xml:space="preserve">Adicionen juntas en la fila cinco, una pareja de células Conway llámenlas </w:t>
       </w:r>
       <w:proofErr w:type="spellStart"/>
       <w:r>
@@ -25560,20 +25293,13 @@
         <w:t xml:space="preserve">la pantalla </w:t>
       </w:r>
       <w:proofErr w:type="spellStart"/>
-      <w:r>
-        <w:rPr>
-          <w:w w:val="115"/>
-          <w:sz w:val="20"/>
-        </w:rPr>
-        <w:t>final</w:t>
-      </w:r>
       <w:proofErr w:type="gramStart"/>
       <w:r>
         <w:rPr>
           <w:w w:val="115"/>
           <w:sz w:val="20"/>
         </w:rPr>
-        <w:t>.¿</w:t>
+        <w:t>final.¿</w:t>
       </w:r>
       <w:proofErr w:type="gramEnd"/>
       <w:r>
@@ -26064,22 +25790,14 @@
         <w:t>automata.asta</w:t>
       </w:r>
       <w:proofErr w:type="spellEnd"/>
+      <w:proofErr w:type="gramEnd"/>
       <w:r>
         <w:rPr>
           <w:color w:val="FF0000"/>
           <w:w w:val="120"/>
           <w:sz w:val="14"/>
         </w:rPr>
-        <w:t xml:space="preserve"> ,</w:t>
-      </w:r>
-      <w:proofErr w:type="gramEnd"/>
-      <w:r>
-        <w:rPr>
-          <w:color w:val="FF0000"/>
-          <w:w w:val="120"/>
-          <w:sz w:val="14"/>
-        </w:rPr>
-        <w:t xml:space="preserve"> *.java, automata.jar]</w:t>
+        <w:t xml:space="preserve"> , *.java, automata.jar]</w:t>
       </w:r>
     </w:p>
     <w:p>
@@ -27038,6 +26756,164 @@
     <w:p>
       <w:pPr>
         <w:pStyle w:val="Prrafodelista"/>
+        <w:widowControl/>
+        <w:autoSpaceDE/>
+        <w:autoSpaceDN/>
+        <w:spacing w:after="160" w:line="276" w:lineRule="auto"/>
+        <w:ind w:left="804" w:firstLine="0"/>
+        <w:contextualSpacing/>
+        <w:rPr>
+          <w:rFonts w:cstheme="minorHAnsi"/>
+          <w:sz w:val="24"/>
+          <w:szCs w:val="24"/>
+        </w:rPr>
+      </w:pPr>
+      <w:proofErr w:type="spellStart"/>
+      <w:r>
+        <w:rPr>
+          <w:rFonts w:cstheme="minorHAnsi"/>
+          <w:sz w:val="24"/>
+          <w:szCs w:val="24"/>
+        </w:rPr>
+        <w:t>mkdir</w:t>
+      </w:r>
+      <w:proofErr w:type="spellEnd"/>
+      <w:r>
+        <w:rPr>
+          <w:rFonts w:cstheme="minorHAnsi"/>
+          <w:sz w:val="24"/>
+          <w:szCs w:val="24"/>
+        </w:rPr>
+        <w:t xml:space="preserve">: para crear carpetas </w:t>
+      </w:r>
+    </w:p>
+    <w:p>
+      <w:pPr>
+        <w:pStyle w:val="Prrafodelista"/>
+        <w:spacing w:line="276" w:lineRule="auto"/>
+        <w:ind w:left="1080"/>
+        <w:rPr>
+          <w:rFonts w:cstheme="minorHAnsi"/>
+          <w:sz w:val="24"/>
+          <w:szCs w:val="24"/>
+        </w:rPr>
+      </w:pPr>
+      <w:proofErr w:type="spellStart"/>
+      <w:r>
+        <w:rPr>
+          <w:rFonts w:cstheme="minorHAnsi"/>
+          <w:sz w:val="24"/>
+          <w:szCs w:val="24"/>
+        </w:rPr>
+        <w:t>rd</w:t>
+      </w:r>
+      <w:proofErr w:type="spellEnd"/>
+      <w:r>
+        <w:rPr>
+          <w:rFonts w:cstheme="minorHAnsi"/>
+          <w:sz w:val="24"/>
+          <w:szCs w:val="24"/>
+        </w:rPr>
+        <w:t xml:space="preserve">: para eliminar carpetas </w:t>
+      </w:r>
+    </w:p>
+    <w:p>
+      <w:pPr>
+        <w:pStyle w:val="Prrafodelista"/>
+        <w:spacing w:line="276" w:lineRule="auto"/>
+        <w:ind w:left="1080"/>
+        <w:rPr>
+          <w:rFonts w:cstheme="minorHAnsi"/>
+          <w:sz w:val="24"/>
+          <w:szCs w:val="24"/>
+        </w:rPr>
+      </w:pPr>
+      <w:proofErr w:type="spellStart"/>
+      <w:r>
+        <w:rPr>
+          <w:rFonts w:cstheme="minorHAnsi"/>
+          <w:sz w:val="24"/>
+          <w:szCs w:val="24"/>
+        </w:rPr>
+        <w:t>dir</w:t>
+      </w:r>
+      <w:proofErr w:type="spellEnd"/>
+      <w:r>
+        <w:rPr>
+          <w:rFonts w:cstheme="minorHAnsi"/>
+          <w:sz w:val="24"/>
+          <w:szCs w:val="24"/>
+        </w:rPr>
+        <w:t xml:space="preserve">: lista el contenido </w:t>
+      </w:r>
+    </w:p>
+    <w:p>
+      <w:pPr>
+        <w:pStyle w:val="Prrafodelista"/>
+        <w:spacing w:line="276" w:lineRule="auto"/>
+        <w:ind w:left="1080"/>
+        <w:rPr>
+          <w:rFonts w:cstheme="minorHAnsi"/>
+          <w:sz w:val="24"/>
+          <w:szCs w:val="24"/>
+        </w:rPr>
+      </w:pPr>
+      <w:proofErr w:type="spellStart"/>
+      <w:r>
+        <w:rPr>
+          <w:rFonts w:cstheme="minorHAnsi"/>
+          <w:sz w:val="24"/>
+          <w:szCs w:val="24"/>
+        </w:rPr>
+        <w:t>copy</w:t>
+      </w:r>
+      <w:proofErr w:type="spellEnd"/>
+      <w:r>
+        <w:rPr>
+          <w:rFonts w:cstheme="minorHAnsi"/>
+          <w:sz w:val="24"/>
+          <w:szCs w:val="24"/>
+        </w:rPr>
+        <w:t xml:space="preserve">: copia un archivo </w:t>
+      </w:r>
+    </w:p>
+    <w:p>
+      <w:pPr>
+        <w:pStyle w:val="Prrafodelista"/>
+        <w:spacing w:line="276" w:lineRule="auto"/>
+        <w:ind w:left="1080"/>
+        <w:rPr>
+          <w:rFonts w:cstheme="minorHAnsi"/>
+          <w:sz w:val="24"/>
+          <w:szCs w:val="24"/>
+        </w:rPr>
+      </w:pPr>
+      <w:r>
+        <w:rPr>
+          <w:rFonts w:cstheme="minorHAnsi"/>
+          <w:sz w:val="24"/>
+          <w:szCs w:val="24"/>
+        </w:rPr>
+        <w:t>del: eliminar un archivo</w:t>
+      </w:r>
+    </w:p>
+    <w:p>
+      <w:pPr>
+        <w:pStyle w:val="Prrafodelista"/>
+        <w:tabs>
+          <w:tab w:val="left" w:pos="804"/>
+        </w:tabs>
+        <w:spacing w:before="4" w:line="230" w:lineRule="auto"/>
+        <w:ind w:left="804" w:right="174" w:firstLine="0"/>
+        <w:rPr>
+          <w:color w:val="000009"/>
+          <w:sz w:val="20"/>
+        </w:rPr>
+      </w:pPr>
+    </w:p>
+    <w:p>
+      <w:pPr>
+        <w:pStyle w:val="Prrafodelista"/>
         <w:numPr>
           <w:ilvl w:val="0"/>
           <w:numId w:val="9"/>
@@ -27277,7 +27153,6 @@
         </w:rPr>
       </w:pPr>
       <w:proofErr w:type="spellStart"/>
-      <w:proofErr w:type="gramStart"/>
       <w:r>
         <w:rPr>
           <w:rFonts w:ascii="Courier New"/>
@@ -27288,7 +27163,6 @@
         <w:t>automata</w:t>
       </w:r>
       <w:proofErr w:type="spellEnd"/>
-      <w:proofErr w:type="gramEnd"/>
     </w:p>
     <w:p>
       <w:pPr>
@@ -27301,7 +27175,6 @@
         </w:rPr>
       </w:pPr>
       <w:proofErr w:type="spellStart"/>
-      <w:proofErr w:type="gramStart"/>
       <w:r>
         <w:rPr>
           <w:rFonts w:ascii="Courier New"/>
@@ -27312,7 +27185,6 @@
         <w:t>src</w:t>
       </w:r>
       <w:proofErr w:type="spellEnd"/>
-      <w:proofErr w:type="gramEnd"/>
     </w:p>
     <w:p>
       <w:pPr>
@@ -27330,7 +27202,7 @@
           <w:lang w:val="es-CO" w:eastAsia="es-CO" w:bidi="ar-SA"/>
         </w:rPr>
         <w:drawing>
-          <wp:anchor distT="0" distB="0" distL="114300" distR="114300" simplePos="0" relativeHeight="251649536" behindDoc="0" locked="0" layoutInCell="1" allowOverlap="1" wp14:anchorId="7CB90FA6" wp14:editId="73A0DF71">
+          <wp:anchor distT="0" distB="0" distL="114300" distR="114300" simplePos="0" relativeHeight="251656704" behindDoc="0" locked="0" layoutInCell="1" allowOverlap="1" wp14:anchorId="7CB90FA6" wp14:editId="73A0DF71">
             <wp:simplePos x="0" y="0"/>
             <wp:positionH relativeFrom="column">
               <wp:posOffset>329565</wp:posOffset>
@@ -27393,7 +27265,6 @@
         </w:drawing>
       </w:r>
       <w:proofErr w:type="spellStart"/>
-      <w:proofErr w:type="gramStart"/>
       <w:r>
         <w:rPr>
           <w:rFonts w:ascii="Courier New"/>
@@ -27403,7 +27274,6 @@
         <w:t>aplicacion</w:t>
       </w:r>
       <w:proofErr w:type="spellEnd"/>
-      <w:proofErr w:type="gramEnd"/>
       <w:r>
         <w:rPr>
           <w:rFonts w:ascii="Courier New"/>
@@ -27539,7 +27409,7 @@
           <w:lang w:val="es-CO" w:eastAsia="es-CO" w:bidi="ar-SA"/>
         </w:rPr>
         <w:drawing>
-          <wp:anchor distT="0" distB="0" distL="114300" distR="114300" simplePos="0" relativeHeight="251671040" behindDoc="0" locked="0" layoutInCell="1" allowOverlap="1" wp14:anchorId="30193718" wp14:editId="0CA5C674">
+          <wp:anchor distT="0" distB="0" distL="114300" distR="114300" simplePos="0" relativeHeight="251657728" behindDoc="0" locked="0" layoutInCell="1" allowOverlap="1" wp14:anchorId="30193718" wp14:editId="0CA5C674">
             <wp:simplePos x="0" y="0"/>
             <wp:positionH relativeFrom="column">
               <wp:posOffset>311150</wp:posOffset>
@@ -27743,7 +27613,6 @@
         </w:rPr>
       </w:pPr>
       <w:proofErr w:type="spellStart"/>
-      <w:proofErr w:type="gramStart"/>
       <w:r>
         <w:rPr>
           <w:rFonts w:ascii="Courier New"/>
@@ -27751,66 +27620,6 @@
           <w:sz w:val="16"/>
         </w:rPr>
         <w:t>automata</w:t>
-      </w:r>
-      <w:proofErr w:type="spellEnd"/>
-      <w:proofErr w:type="gramEnd"/>
-    </w:p>
-    <w:p>
-      <w:pPr>
-        <w:spacing w:before="32" w:line="283" w:lineRule="auto"/>
-        <w:ind w:left="811" w:right="8364"/>
-        <w:rPr>
-          <w:rFonts w:ascii="Courier New"/>
-          <w:color w:val="000009"/>
-          <w:sz w:val="16"/>
-        </w:rPr>
-      </w:pPr>
-      <w:proofErr w:type="spellStart"/>
-      <w:proofErr w:type="gramStart"/>
-      <w:r>
-        <w:rPr>
-          <w:rFonts w:ascii="Courier New"/>
-          <w:color w:val="000009"/>
-          <w:sz w:val="16"/>
-        </w:rPr>
-        <w:t>src</w:t>
-      </w:r>
-      <w:proofErr w:type="spellEnd"/>
-      <w:proofErr w:type="gramEnd"/>
-      <w:r>
-        <w:rPr>
-          <w:rFonts w:ascii="Courier New"/>
-          <w:color w:val="000009"/>
-          <w:sz w:val="16"/>
-        </w:rPr>
-        <w:t xml:space="preserve"> </w:t>
-      </w:r>
-      <w:proofErr w:type="spellStart"/>
-      <w:r>
-        <w:rPr>
-          <w:rFonts w:ascii="Courier New"/>
-          <w:color w:val="000009"/>
-          <w:sz w:val="16"/>
-        </w:rPr>
-        <w:t>bin</w:t>
-      </w:r>
-      <w:proofErr w:type="spellEnd"/>
-      <w:r>
-        <w:rPr>
-          <w:rFonts w:ascii="Courier New"/>
-          <w:color w:val="000009"/>
-          <w:sz w:val="16"/>
-        </w:rPr>
-        <w:t xml:space="preserve"> </w:t>
-      </w:r>
-      <w:proofErr w:type="spellStart"/>
-      <w:r>
-        <w:rPr>
-          <w:rFonts w:ascii="Courier New"/>
-          <w:color w:val="000009"/>
-          <w:sz w:val="16"/>
-        </w:rPr>
-        <w:t>docs</w:t>
       </w:r>
       <w:proofErr w:type="spellEnd"/>
     </w:p>
@@ -27819,6 +27628,64 @@
         <w:spacing w:before="32" w:line="283" w:lineRule="auto"/>
         <w:ind w:left="811" w:right="8364"/>
         <w:rPr>
+          <w:rFonts w:ascii="Courier New"/>
+          <w:color w:val="000009"/>
+          <w:sz w:val="16"/>
+        </w:rPr>
+      </w:pPr>
+      <w:proofErr w:type="spellStart"/>
+      <w:r>
+        <w:rPr>
+          <w:rFonts w:ascii="Courier New"/>
+          <w:color w:val="000009"/>
+          <w:sz w:val="16"/>
+        </w:rPr>
+        <w:lastRenderedPageBreak/>
+        <w:t>src</w:t>
+      </w:r>
+      <w:proofErr w:type="spellEnd"/>
+      <w:r>
+        <w:rPr>
+          <w:rFonts w:ascii="Courier New"/>
+          <w:color w:val="000009"/>
+          <w:sz w:val="16"/>
+        </w:rPr>
+        <w:t xml:space="preserve"> </w:t>
+      </w:r>
+      <w:proofErr w:type="spellStart"/>
+      <w:r>
+        <w:rPr>
+          <w:rFonts w:ascii="Courier New"/>
+          <w:color w:val="000009"/>
+          <w:sz w:val="16"/>
+        </w:rPr>
+        <w:t>bin</w:t>
+      </w:r>
+      <w:proofErr w:type="spellEnd"/>
+      <w:r>
+        <w:rPr>
+          <w:rFonts w:ascii="Courier New"/>
+          <w:color w:val="000009"/>
+          <w:sz w:val="16"/>
+        </w:rPr>
+        <w:t xml:space="preserve"> </w:t>
+      </w:r>
+      <w:proofErr w:type="spellStart"/>
+      <w:r>
+        <w:rPr>
+          <w:rFonts w:ascii="Courier New"/>
+          <w:color w:val="000009"/>
+          <w:sz w:val="16"/>
+        </w:rPr>
+        <w:t>docs</w:t>
+      </w:r>
+      <w:proofErr w:type="spellEnd"/>
+    </w:p>
+    <w:p>
+      <w:pPr>
+        <w:spacing w:before="32" w:line="283" w:lineRule="auto"/>
+        <w:ind w:left="811" w:right="8364"/>
+        <w:rPr>
           <w:noProof/>
           <w:lang w:val="es-CO" w:eastAsia="es-CO" w:bidi="ar-SA"/>
         </w:rPr>
@@ -27838,7 +27705,6 @@
           <w:noProof/>
           <w:lang w:val="es-CO" w:eastAsia="es-CO" w:bidi="ar-SA"/>
         </w:rPr>
-        <w:lastRenderedPageBreak/>
         <w:drawing>
           <wp:inline distT="0" distB="0" distL="0" distR="0" wp14:anchorId="6C5C786D" wp14:editId="32E09020">
             <wp:extent cx="2819400" cy="3209925"/>
@@ -28623,8 +28489,6 @@
           </wp:inline>
         </w:drawing>
       </w:r>
-      <w:bookmarkStart w:id="1" w:name="_GoBack"/>
-      <w:bookmarkEnd w:id="1"/>
     </w:p>
     <w:p>
       <w:pPr>
@@ -28851,7 +28715,6 @@
         </w:rPr>
       </w:pPr>
       <w:proofErr w:type="spellStart"/>
-      <w:proofErr w:type="gramStart"/>
       <w:r>
         <w:rPr>
           <w:rFonts w:ascii="Courier New"/>
@@ -28869,7 +28732,6 @@
         <w:t>avac</w:t>
       </w:r>
       <w:proofErr w:type="spellEnd"/>
-      <w:proofErr w:type="gramEnd"/>
       <w:r>
         <w:rPr>
           <w:rFonts w:ascii="Courier New"/>
@@ -28967,7 +28829,6 @@
         <w:ind w:firstLine="0"/>
       </w:pPr>
       <w:proofErr w:type="spellStart"/>
-      <w:proofErr w:type="gramStart"/>
       <w:r>
         <w:rPr>
           <w:rFonts w:ascii="Times New Roman"/>
@@ -28977,7 +28838,6 @@
         <w:t>javac</w:t>
       </w:r>
       <w:proofErr w:type="spellEnd"/>
-      <w:proofErr w:type="gramEnd"/>
       <w:r>
         <w:rPr>
           <w:color w:val="000009"/>
@@ -29070,6 +28930,7 @@
           <w:w w:val="115"/>
           <w:sz w:val="20"/>
         </w:rPr>
+        <w:lastRenderedPageBreak/>
         <w:t xml:space="preserve">Compilando </w:t>
       </w:r>
       <w:r>
@@ -29576,16 +29437,7 @@
           <w:w w:val="120"/>
           <w:sz w:val="20"/>
         </w:rPr>
-        <w:t xml:space="preserve">la consola para compilar TODO el proyecto? Tenga presente que se pide un único </w:t>
-      </w:r>
-      <w:r>
-        <w:rPr>
-          <w:color w:val="000009"/>
-          <w:w w:val="120"/>
-          <w:sz w:val="20"/>
-        </w:rPr>
-        <w:lastRenderedPageBreak/>
-        <w:t>comando</w:t>
+        <w:t>la consola para compilar TODO el proyecto? Tenga presente que se pide un único comando</w:t>
       </w:r>
       <w:r>
         <w:rPr>
@@ -31521,7 +31373,7 @@
           <w:w w:val="115"/>
           <w:sz w:val="20"/>
         </w:rPr>
-        <w:t xml:space="preserve"> ¿Cómo utilizó este comando</w:t>
+        <w:t xml:space="preserve"> ¿Cómo utilizó este </w:t>
       </w:r>
       <w:proofErr w:type="gramStart"/>
       <w:r>
@@ -31530,7 +31382,7 @@
           <w:w w:val="115"/>
           <w:sz w:val="20"/>
         </w:rPr>
-        <w:t>?.</w:t>
+        <w:t>comando?.</w:t>
       </w:r>
       <w:proofErr w:type="gramEnd"/>
       <w:r>
@@ -34023,8 +33875,8 @@
 </file>
 
 <file path=word/numbering.xml><?xml version="1.0" encoding="utf-8"?>
-<w:numbering xmlns:wpc="http://schemas.microsoft.com/office/word/2010/wordprocessingCanvas" xmlns:mc="http://schemas.openxmlformats.org/markup-compatibility/2006" xmlns:o="urn:schemas-microsoft-com:office:office" xmlns:r="http://schemas.openxmlformats.org/officeDocument/2006/relationships" xmlns:m="http://schemas.openxmlformats.org/officeDocument/2006/math" xmlns:v="urn:schemas-microsoft-com:vml" xmlns:wp14="http://schemas.microsoft.com/office/word/2010/wordprocessingDrawing" xmlns:wp="http://schemas.openxmlformats.org/drawingml/2006/wordprocessingDrawing" xmlns:w10="urn:schemas-microsoft-com:office:word" xmlns:w="http://schemas.openxmlformats.org/wordprocessingml/2006/main" xmlns:w14="http://schemas.microsoft.com/office/word/2010/wordml" xmlns:w15="http://schemas.microsoft.com/office/word/2012/wordml" xmlns:wpg="http://schemas.microsoft.com/office/word/2010/wordprocessingGroup" xmlns:wpi="http://schemas.microsoft.com/office/word/2010/wordprocessingInk" xmlns:wne="http://schemas.microsoft.com/office/word/2006/wordml" xmlns:wps="http://schemas.microsoft.com/office/word/2010/wordprocessingShape" mc:Ignorable="w14 w15 wp14">
-  <w:abstractNum w:abstractNumId="0">
+<w:numbering xmlns:wpc="http://schemas.microsoft.com/office/word/2010/wordprocessingCanvas" xmlns:cx="http://schemas.microsoft.com/office/drawing/2014/chartex" xmlns:cx1="http://schemas.microsoft.com/office/drawing/2015/9/8/chartex" xmlns:cx2="http://schemas.microsoft.com/office/drawing/2015/10/21/chartex" xmlns:cx3="http://schemas.microsoft.com/office/drawing/2016/5/9/chartex" xmlns:cx4="http://schemas.microsoft.com/office/drawing/2016/5/10/chartex" xmlns:cx5="http://schemas.microsoft.com/office/drawing/2016/5/11/chartex" xmlns:cx6="http://schemas.microsoft.com/office/drawing/2016/5/12/chartex" xmlns:cx7="http://schemas.microsoft.com/office/drawing/2016/5/13/chartex" xmlns:cx8="http://schemas.microsoft.com/office/drawing/2016/5/14/chartex" xmlns:mc="http://schemas.openxmlformats.org/markup-compatibility/2006" xmlns:aink="http://schemas.microsoft.com/office/drawing/2016/ink" xmlns:am3d="http://schemas.microsoft.com/office/drawing/2017/model3d" xmlns:o="urn:schemas-microsoft-com:office:office" xmlns:r="http://schemas.openxmlformats.org/officeDocument/2006/relationships" xmlns:m="http://schemas.openxmlformats.org/officeDocument/2006/math" xmlns:v="urn:schemas-microsoft-com:vml" xmlns:wp14="http://schemas.microsoft.com/office/word/2010/wordprocessingDrawing" xmlns:wp="http://schemas.openxmlformats.org/drawingml/2006/wordprocessingDrawing" xmlns:w10="urn:schemas-microsoft-com:office:word" xmlns:w="http://schemas.openxmlformats.org/wordprocessingml/2006/main" xmlns:w14="http://schemas.microsoft.com/office/word/2010/wordml" xmlns:w15="http://schemas.microsoft.com/office/word/2012/wordml" xmlns:w16cex="http://schemas.microsoft.com/office/word/2018/wordml/cex" xmlns:w16cid="http://schemas.microsoft.com/office/word/2016/wordml/cid" xmlns:w16="http://schemas.microsoft.com/office/word/2018/wordml" xmlns:w16se="http://schemas.microsoft.com/office/word/2015/wordml/symex" xmlns:wpg="http://schemas.microsoft.com/office/word/2010/wordprocessingGroup" xmlns:wpi="http://schemas.microsoft.com/office/word/2010/wordprocessingInk" xmlns:wne="http://schemas.microsoft.com/office/word/2006/wordml" xmlns:wps="http://schemas.microsoft.com/office/word/2010/wordprocessingShape" mc:Ignorable="w14 w15 w16se w16cid w16 w16cex wp14">
+  <w:abstractNum w:abstractNumId="0" w15:restartNumberingAfterBreak="0">
     <w:nsid w:val="006F4FD8"/>
     <w:multiLevelType w:val="hybridMultilevel"/>
     <w:tmpl w:val="CB120ABE"/>
@@ -34144,7 +33996,7 @@
       </w:rPr>
     </w:lvl>
   </w:abstractNum>
-  <w:abstractNum w:abstractNumId="1">
+  <w:abstractNum w:abstractNumId="1" w15:restartNumberingAfterBreak="0">
     <w:nsid w:val="01C03E79"/>
     <w:multiLevelType w:val="hybridMultilevel"/>
     <w:tmpl w:val="C5304AAA"/>
@@ -34259,7 +34111,7 @@
       </w:rPr>
     </w:lvl>
   </w:abstractNum>
-  <w:abstractNum w:abstractNumId="2">
+  <w:abstractNum w:abstractNumId="2" w15:restartNumberingAfterBreak="0">
     <w:nsid w:val="05844A06"/>
     <w:multiLevelType w:val="hybridMultilevel"/>
     <w:tmpl w:val="12382BF8"/>
@@ -34377,7 +34229,7 @@
       </w:rPr>
     </w:lvl>
   </w:abstractNum>
-  <w:abstractNum w:abstractNumId="3">
+  <w:abstractNum w:abstractNumId="3" w15:restartNumberingAfterBreak="0">
     <w:nsid w:val="0D536B5B"/>
     <w:multiLevelType w:val="hybridMultilevel"/>
     <w:tmpl w:val="C24ED574"/>
@@ -34496,7 +34348,7 @@
       </w:rPr>
     </w:lvl>
   </w:abstractNum>
-  <w:abstractNum w:abstractNumId="4">
+  <w:abstractNum w:abstractNumId="4" w15:restartNumberingAfterBreak="0">
     <w:nsid w:val="11661CC9"/>
     <w:multiLevelType w:val="hybridMultilevel"/>
     <w:tmpl w:val="07F47B44"/>
@@ -34611,7 +34463,7 @@
       </w:rPr>
     </w:lvl>
   </w:abstractNum>
-  <w:abstractNum w:abstractNumId="5">
+  <w:abstractNum w:abstractNumId="5" w15:restartNumberingAfterBreak="0">
     <w:nsid w:val="15F332D3"/>
     <w:multiLevelType w:val="hybridMultilevel"/>
     <w:tmpl w:val="2166C468"/>
@@ -34729,7 +34581,7 @@
       </w:rPr>
     </w:lvl>
   </w:abstractNum>
-  <w:abstractNum w:abstractNumId="6">
+  <w:abstractNum w:abstractNumId="6" w15:restartNumberingAfterBreak="0">
     <w:nsid w:val="173F7A26"/>
     <w:multiLevelType w:val="hybridMultilevel"/>
     <w:tmpl w:val="C192A37E"/>
@@ -34850,7 +34702,7 @@
       </w:rPr>
     </w:lvl>
   </w:abstractNum>
-  <w:abstractNum w:abstractNumId="7">
+  <w:abstractNum w:abstractNumId="7" w15:restartNumberingAfterBreak="0">
     <w:nsid w:val="2561371F"/>
     <w:multiLevelType w:val="hybridMultilevel"/>
     <w:tmpl w:val="9E3CD388"/>
@@ -34969,7 +34821,7 @@
       </w:rPr>
     </w:lvl>
   </w:abstractNum>
-  <w:abstractNum w:abstractNumId="8">
+  <w:abstractNum w:abstractNumId="8" w15:restartNumberingAfterBreak="0">
     <w:nsid w:val="2CB02430"/>
     <w:multiLevelType w:val="hybridMultilevel"/>
     <w:tmpl w:val="FFF60942"/>
@@ -35087,7 +34939,7 @@
       </w:rPr>
     </w:lvl>
   </w:abstractNum>
-  <w:abstractNum w:abstractNumId="9">
+  <w:abstractNum w:abstractNumId="9" w15:restartNumberingAfterBreak="0">
     <w:nsid w:val="2DB95769"/>
     <w:multiLevelType w:val="hybridMultilevel"/>
     <w:tmpl w:val="2C6456E8"/>
@@ -35206,7 +35058,96 @@
       </w:rPr>
     </w:lvl>
   </w:abstractNum>
-  <w:abstractNum w:abstractNumId="10">
+  <w:abstractNum w:abstractNumId="10" w15:restartNumberingAfterBreak="0">
+    <w:nsid w:val="31582B64"/>
+    <w:multiLevelType w:val="hybridMultilevel"/>
+    <w:tmpl w:val="5A38B1E8"/>
+    <w:lvl w:ilvl="0" w:tplc="BC3AACCA">
+      <w:start w:val="1"/>
+      <w:numFmt w:val="decimal"/>
+      <w:lvlText w:val="%1."/>
+      <w:lvlJc w:val="left"/>
+      <w:pPr>
+        <w:ind w:left="1080" w:hanging="360"/>
+      </w:pPr>
+      <w:rPr>
+        <w:rFonts w:hint="default"/>
+      </w:rPr>
+    </w:lvl>
+    <w:lvl w:ilvl="1" w:tplc="04090019" w:tentative="1">
+      <w:start w:val="1"/>
+      <w:numFmt w:val="lowerLetter"/>
+      <w:lvlText w:val="%2."/>
+      <w:lvlJc w:val="left"/>
+      <w:pPr>
+        <w:ind w:left="1800" w:hanging="360"/>
+      </w:pPr>
+    </w:lvl>
+    <w:lvl w:ilvl="2" w:tplc="0409001B" w:tentative="1">
+      <w:start w:val="1"/>
+      <w:numFmt w:val="lowerRoman"/>
+      <w:lvlText w:val="%3."/>
+      <w:lvlJc w:val="right"/>
+      <w:pPr>
+        <w:ind w:left="2520" w:hanging="180"/>
+      </w:pPr>
+    </w:lvl>
+    <w:lvl w:ilvl="3" w:tplc="0409000F" w:tentative="1">
+      <w:start w:val="1"/>
+      <w:numFmt w:val="decimal"/>
+      <w:lvlText w:val="%4."/>
+      <w:lvlJc w:val="left"/>
+      <w:pPr>
+        <w:ind w:left="3240" w:hanging="360"/>
+      </w:pPr>
+    </w:lvl>
+    <w:lvl w:ilvl="4" w:tplc="04090019" w:tentative="1">
+      <w:start w:val="1"/>
+      <w:numFmt w:val="lowerLetter"/>
+      <w:lvlText w:val="%5."/>
+      <w:lvlJc w:val="left"/>
+      <w:pPr>
+        <w:ind w:left="3960" w:hanging="360"/>
+      </w:pPr>
+    </w:lvl>
+    <w:lvl w:ilvl="5" w:tplc="0409001B" w:tentative="1">
+      <w:start w:val="1"/>
+      <w:numFmt w:val="lowerRoman"/>
+      <w:lvlText w:val="%6."/>
+      <w:lvlJc w:val="right"/>
+      <w:pPr>
+        <w:ind w:left="4680" w:hanging="180"/>
+      </w:pPr>
+    </w:lvl>
+    <w:lvl w:ilvl="6" w:tplc="0409000F" w:tentative="1">
+      <w:start w:val="1"/>
+      <w:numFmt w:val="decimal"/>
+      <w:lvlText w:val="%7."/>
+      <w:lvlJc w:val="left"/>
+      <w:pPr>
+        <w:ind w:left="5400" w:hanging="360"/>
+      </w:pPr>
+    </w:lvl>
+    <w:lvl w:ilvl="7" w:tplc="04090019" w:tentative="1">
+      <w:start w:val="1"/>
+      <w:numFmt w:val="lowerLetter"/>
+      <w:lvlText w:val="%8."/>
+      <w:lvlJc w:val="left"/>
+      <w:pPr>
+        <w:ind w:left="6120" w:hanging="360"/>
+      </w:pPr>
+    </w:lvl>
+    <w:lvl w:ilvl="8" w:tplc="0409001B" w:tentative="1">
+      <w:start w:val="1"/>
+      <w:numFmt w:val="lowerRoman"/>
+      <w:lvlText w:val="%9."/>
+      <w:lvlJc w:val="right"/>
+      <w:pPr>
+        <w:ind w:left="6840" w:hanging="180"/>
+      </w:pPr>
+    </w:lvl>
+  </w:abstractNum>
+  <w:abstractNum w:abstractNumId="11" w15:restartNumberingAfterBreak="0">
     <w:nsid w:val="39912C70"/>
     <w:multiLevelType w:val="hybridMultilevel"/>
     <w:tmpl w:val="0B423B1A"/>
@@ -35325,7 +35266,7 @@
       </w:rPr>
     </w:lvl>
   </w:abstractNum>
-  <w:abstractNum w:abstractNumId="11">
+  <w:abstractNum w:abstractNumId="12" w15:restartNumberingAfterBreak="0">
     <w:nsid w:val="43140CD3"/>
     <w:multiLevelType w:val="hybridMultilevel"/>
     <w:tmpl w:val="5304277C"/>
@@ -35440,7 +35381,7 @@
       </w:rPr>
     </w:lvl>
   </w:abstractNum>
-  <w:abstractNum w:abstractNumId="12">
+  <w:abstractNum w:abstractNumId="13" w15:restartNumberingAfterBreak="0">
     <w:nsid w:val="4C4234A8"/>
     <w:multiLevelType w:val="hybridMultilevel"/>
     <w:tmpl w:val="7D4084DA"/>
@@ -35558,7 +35499,7 @@
       </w:rPr>
     </w:lvl>
   </w:abstractNum>
-  <w:abstractNum w:abstractNumId="13">
+  <w:abstractNum w:abstractNumId="14" w15:restartNumberingAfterBreak="0">
     <w:nsid w:val="4E05587D"/>
     <w:multiLevelType w:val="hybridMultilevel"/>
     <w:tmpl w:val="155CE442"/>
@@ -35676,7 +35617,7 @@
       </w:rPr>
     </w:lvl>
   </w:abstractNum>
-  <w:abstractNum w:abstractNumId="14">
+  <w:abstractNum w:abstractNumId="15" w15:restartNumberingAfterBreak="0">
     <w:nsid w:val="56054E5C"/>
     <w:multiLevelType w:val="hybridMultilevel"/>
     <w:tmpl w:val="C21086EC"/>
@@ -35792,7 +35733,7 @@
       </w:rPr>
     </w:lvl>
   </w:abstractNum>
-  <w:abstractNum w:abstractNumId="15">
+  <w:abstractNum w:abstractNumId="16" w15:restartNumberingAfterBreak="0">
     <w:nsid w:val="61043387"/>
     <w:multiLevelType w:val="hybridMultilevel"/>
     <w:tmpl w:val="221033D0"/>
@@ -35881,7 +35822,7 @@
       </w:pPr>
     </w:lvl>
   </w:abstractNum>
-  <w:abstractNum w:abstractNumId="16">
+  <w:abstractNum w:abstractNumId="17" w15:restartNumberingAfterBreak="0">
     <w:nsid w:val="63C13313"/>
     <w:multiLevelType w:val="hybridMultilevel"/>
     <w:tmpl w:val="34AAE7D2"/>
@@ -35999,7 +35940,7 @@
       </w:rPr>
     </w:lvl>
   </w:abstractNum>
-  <w:abstractNum w:abstractNumId="17">
+  <w:abstractNum w:abstractNumId="18" w15:restartNumberingAfterBreak="0">
     <w:nsid w:val="74B40002"/>
     <w:multiLevelType w:val="hybridMultilevel"/>
     <w:tmpl w:val="F84C1A2C"/>
@@ -36115,7 +36056,7 @@
       </w:rPr>
     </w:lvl>
   </w:abstractNum>
-  <w:abstractNum w:abstractNumId="18">
+  <w:abstractNum w:abstractNumId="19" w15:restartNumberingAfterBreak="0">
     <w:nsid w:val="7CA636F5"/>
     <w:multiLevelType w:val="hybridMultilevel"/>
     <w:tmpl w:val="1DB4CB90"/>
@@ -36235,13 +36176,13 @@
     </w:lvl>
   </w:abstractNum>
   <w:num w:numId="1">
-    <w:abstractNumId w:val="17"/>
+    <w:abstractNumId w:val="18"/>
   </w:num>
   <w:num w:numId="2">
-    <w:abstractNumId w:val="14"/>
+    <w:abstractNumId w:val="15"/>
   </w:num>
   <w:num w:numId="3">
-    <w:abstractNumId w:val="16"/>
+    <w:abstractNumId w:val="17"/>
   </w:num>
   <w:num w:numId="4">
     <w:abstractNumId w:val="1"/>
@@ -36253,7 +36194,7 @@
     <w:abstractNumId w:val="2"/>
   </w:num>
   <w:num w:numId="7">
-    <w:abstractNumId w:val="13"/>
+    <w:abstractNumId w:val="14"/>
   </w:num>
   <w:num w:numId="8">
     <w:abstractNumId w:val="8"/>
@@ -36271,31 +36212,34 @@
     <w:abstractNumId w:val="0"/>
   </w:num>
   <w:num w:numId="13">
-    <w:abstractNumId w:val="18"/>
+    <w:abstractNumId w:val="19"/>
   </w:num>
   <w:num w:numId="14">
     <w:abstractNumId w:val="7"/>
   </w:num>
   <w:num w:numId="15">
-    <w:abstractNumId w:val="10"/>
+    <w:abstractNumId w:val="11"/>
   </w:num>
   <w:num w:numId="16">
-    <w:abstractNumId w:val="12"/>
+    <w:abstractNumId w:val="13"/>
   </w:num>
   <w:num w:numId="17">
     <w:abstractNumId w:val="3"/>
   </w:num>
   <w:num w:numId="18">
-    <w:abstractNumId w:val="11"/>
+    <w:abstractNumId w:val="12"/>
   </w:num>
   <w:num w:numId="19">
-    <w:abstractNumId w:val="15"/>
+    <w:abstractNumId w:val="16"/>
+  </w:num>
+  <w:num w:numId="20">
+    <w:abstractNumId w:val="10"/>
   </w:num>
 </w:numbering>
 </file>
 
 <file path=word/styles.xml><?xml version="1.0" encoding="utf-8"?>
-<w:styles xmlns:mc="http://schemas.openxmlformats.org/markup-compatibility/2006" xmlns:r="http://schemas.openxmlformats.org/officeDocument/2006/relationships" xmlns:w="http://schemas.openxmlformats.org/wordprocessingml/2006/main" xmlns:w14="http://schemas.microsoft.com/office/word/2010/wordml" xmlns:w15="http://schemas.microsoft.com/office/word/2012/wordml" mc:Ignorable="w14 w15">
+<w:styles xmlns:mc="http://schemas.openxmlformats.org/markup-compatibility/2006" xmlns:r="http://schemas.openxmlformats.org/officeDocument/2006/relationships" xmlns:w="http://schemas.openxmlformats.org/wordprocessingml/2006/main" xmlns:w14="http://schemas.microsoft.com/office/word/2010/wordml" xmlns:w15="http://schemas.microsoft.com/office/word/2012/wordml" xmlns:w16cex="http://schemas.microsoft.com/office/word/2018/wordml/cex" xmlns:w16cid="http://schemas.microsoft.com/office/word/2016/wordml/cid" xmlns:w16="http://schemas.microsoft.com/office/word/2018/wordml" xmlns:w16se="http://schemas.microsoft.com/office/word/2015/wordml/symex" mc:Ignorable="w14 w15 w16se w16cid w16 w16cex">
   <w:docDefaults>
     <w:rPrDefault>
       <w:rPr>
@@ -36313,7 +36257,7 @@
       </w:pPr>
     </w:pPrDefault>
   </w:docDefaults>
-  <w:latentStyles w:defLockedState="0" w:defUIPriority="99" w:defSemiHidden="0" w:defUnhideWhenUsed="0" w:defQFormat="0" w:count="371">
+  <w:latentStyles w:defLockedState="0" w:defUIPriority="99" w:defSemiHidden="0" w:defUnhideWhenUsed="0" w:defQFormat="0" w:count="376">
     <w:lsdException w:name="Normal" w:uiPriority="0" w:qFormat="1"/>
     <w:lsdException w:name="heading 1" w:uiPriority="9" w:qFormat="1"/>
     <w:lsdException w:name="heading 2" w:semiHidden="1" w:uiPriority="9" w:unhideWhenUsed="1" w:qFormat="1"/>
@@ -36419,7 +36363,6 @@
     <w:lsdException w:name="HTML Sample" w:semiHidden="1" w:unhideWhenUsed="1"/>
     <w:lsdException w:name="HTML Typewriter" w:semiHidden="1" w:unhideWhenUsed="1"/>
     <w:lsdException w:name="HTML Variable" w:semiHidden="1" w:unhideWhenUsed="1"/>
-    <w:lsdException w:name="Normal Table" w:semiHidden="1" w:unhideWhenUsed="1"/>
     <w:lsdException w:name="annotation subject" w:semiHidden="1" w:unhideWhenUsed="1"/>
     <w:lsdException w:name="No List" w:semiHidden="1" w:unhideWhenUsed="1"/>
     <w:lsdException w:name="Outline List 1" w:semiHidden="1" w:unhideWhenUsed="1"/>
@@ -36462,11 +36405,8 @@
     <w:lsdException w:name="Table Contemporary" w:semiHidden="1" w:unhideWhenUsed="1"/>
     <w:lsdException w:name="Table Elegant" w:semiHidden="1" w:unhideWhenUsed="1"/>
     <w:lsdException w:name="Table Professional" w:semiHidden="1" w:unhideWhenUsed="1"/>
-    <w:lsdException w:name="Table Subtle 1" w:semiHidden="1" w:unhideWhenUsed="1"/>
     <w:lsdException w:name="Table Subtle 2" w:semiHidden="1" w:unhideWhenUsed="1"/>
     <w:lsdException w:name="Table Web 1" w:semiHidden="1" w:unhideWhenUsed="1"/>
-    <w:lsdException w:name="Table Web 2" w:semiHidden="1" w:unhideWhenUsed="1"/>
-    <w:lsdException w:name="Table Web 3" w:semiHidden="1" w:unhideWhenUsed="1"/>
     <w:lsdException w:name="Balloon Text" w:semiHidden="1" w:unhideWhenUsed="1"/>
     <w:lsdException w:name="Table Grid" w:uiPriority="39"/>
     <w:lsdException w:name="Table Theme" w:semiHidden="1" w:unhideWhenUsed="1"/>
@@ -36685,6 +36625,11 @@
     <w:lsdException w:name="List Table 5 Dark Accent 6" w:uiPriority="50"/>
     <w:lsdException w:name="List Table 6 Colorful Accent 6" w:uiPriority="51"/>
     <w:lsdException w:name="List Table 7 Colorful Accent 6" w:uiPriority="52"/>
+    <w:lsdException w:name="Mention" w:semiHidden="1" w:unhideWhenUsed="1"/>
+    <w:lsdException w:name="Smart Hyperlink" w:semiHidden="1" w:unhideWhenUsed="1"/>
+    <w:lsdException w:name="Hashtag" w:semiHidden="1" w:unhideWhenUsed="1"/>
+    <w:lsdException w:name="Unresolved Mention" w:semiHidden="1" w:unhideWhenUsed="1"/>
+    <w:lsdException w:name="Smart Link" w:semiHidden="1" w:unhideWhenUsed="1"/>
   </w:latentStyles>
   <w:style w:type="paragraph" w:default="1" w:styleId="Normal">
     <w:name w:val="Normal"/>

</xml_diff>